<commit_message>
updated installation manual to version 2.0. Covers new dependency installations and code overview
</commit_message>
<xml_diff>
--- a/documents/Installation_UserManual.docx
+++ b/documents/Installation_UserManual.docx
@@ -7,6 +7,8 @@
         <w:pStyle w:val="PartTitle"/>
         <w:framePr w:wrap="notBeside"/>
       </w:pPr>
+      <w:bookmarkStart w:id="0" w:name="_GoBack"/>
+      <w:bookmarkEnd w:id="0"/>
       <w:r>
         <w:t>Volume</w:t>
       </w:r>
@@ -232,7 +234,7 @@
       <w:r>
         <w:br w:type="page"/>
       </w:r>
-      <w:bookmarkStart w:id="0" w:name="_Toc8141132"/>
+      <w:bookmarkStart w:id="1" w:name="_Toc23161573"/>
       <w:r>
         <w:rPr>
           <w:sz w:val="40"/>
@@ -252,7 +254,7 @@
         </w:rPr>
         <w:t>e from the Author(s):</w:t>
       </w:r>
-      <w:bookmarkEnd w:id="0"/>
+      <w:bookmarkEnd w:id="1"/>
     </w:p>
     <w:p>
       <w:pPr>
@@ -269,10 +271,25 @@
         <w:ind w:left="720"/>
       </w:pPr>
       <w:r>
-        <w:t>Also, w</w:t>
-      </w:r>
-      <w:r>
-        <w:t xml:space="preserve">e would like to state that the results gained from the Leaf Disk Analyzer Software v1.0 will not be entirely accurate. Implementation of functionalities to make the software more accurate are still in the works and, we are hoping to send out those changes with version 2.0 of the software.  However, within version 1.0 you will still be able to see either an increase in pathogen or a decrease in pathogen and track that on a disk-by-disk and/or plant-by-plant basis. If any bugs or problems arise or if you have any suggestions for the software, please reach out to us at the official hosting place of the software at following link: </w:t>
+        <w:t>Also</w:t>
+      </w:r>
+      <w:r>
+        <w:t>, we would like to make note that with version 2.0 of the Leaf Disk Analyzer, accuracy has been increased tremendously, however</w:t>
+      </w:r>
+      <w:r>
+        <w:t>,</w:t>
+      </w:r>
+      <w:r>
+        <w:t xml:space="preserve"> there are still some cases that may give off a false positive if the mildew you’re wishing to look at is a similar color to the background or is of darker nature. This software works primarily on brighter types of mildew, but if enough warrant is needed it can be adjusted to work for both bright/dark mildews.  If </w:t>
+      </w:r>
+      <w:r>
+        <w:t xml:space="preserve">any bugs or problems arise or if you have any suggestions for the software, please </w:t>
+      </w:r>
+      <w:r>
+        <w:t xml:space="preserve">feel free to </w:t>
+      </w:r>
+      <w:r>
+        <w:t xml:space="preserve">reach out to us at the official hosting place of the software at following link: </w:t>
       </w:r>
       <w:hyperlink r:id="rId10" w:history="1">
         <w:r>
@@ -294,15 +311,19 @@
         </w:r>
       </w:hyperlink>
       <w:r>
-        <w:t xml:space="preserve">. We will do our best to address any problems brought up and </w:t>
-      </w:r>
-      <w:proofErr w:type="gramStart"/>
-      <w:r>
-        <w:t>look into</w:t>
-      </w:r>
-      <w:proofErr w:type="gramEnd"/>
-      <w:r>
-        <w:t xml:space="preserve"> solutions for a timely fix and report that back out to our users. We hope you find the software useful for your needs!</w:t>
+        <w:t>. We will do our best to address any problems brought up and</w:t>
+      </w:r>
+      <w:r>
+        <w:t xml:space="preserve"> find</w:t>
+      </w:r>
+      <w:r>
+        <w:t xml:space="preserve"> solutions for a timely fix and report that back out to our users. We hope you find the software useful for your needs</w:t>
+      </w:r>
+      <w:r>
+        <w:t xml:space="preserve"> and recommend it to others looking for something of this caliber</w:t>
+      </w:r>
+      <w:r>
+        <w:t>!</w:t>
       </w:r>
     </w:p>
     <w:p>
@@ -422,7 +443,7 @@
         </w:rPr>
         <w:fldChar w:fldCharType="separate"/>
       </w:r>
-      <w:hyperlink w:anchor="_Toc8141132" w:history="1">
+      <w:hyperlink w:anchor="_Toc23161573" w:history="1">
         <w:r>
           <w:rPr>
             <w:rStyle w:val="Hyperlink"/>
@@ -449,7 +470,7 @@
             <w:noProof/>
             <w:webHidden/>
           </w:rPr>
-          <w:instrText xml:space="preserve"> PAGEREF _Toc8141132 \h </w:instrText>
+          <w:instrText xml:space="preserve"> PAGEREF _Toc23161573 \h </w:instrText>
         </w:r>
         <w:r>
           <w:rPr>
@@ -493,7 +514,7 @@
           <w:szCs w:val="22"/>
         </w:rPr>
       </w:pPr>
-      <w:hyperlink w:anchor="_Toc8141133" w:history="1">
+      <w:hyperlink w:anchor="_Toc23161574" w:history="1">
         <w:r>
           <w:rPr>
             <w:rStyle w:val="Hyperlink"/>
@@ -520,7 +541,7 @@
             <w:noProof/>
             <w:webHidden/>
           </w:rPr>
-          <w:instrText xml:space="preserve"> PAGEREF _Toc8141133 \h </w:instrText>
+          <w:instrText xml:space="preserve"> PAGEREF _Toc23161574 \h </w:instrText>
         </w:r>
         <w:r>
           <w:rPr>
@@ -561,7 +582,7 @@
           <w:szCs w:val="22"/>
         </w:rPr>
       </w:pPr>
-      <w:hyperlink w:anchor="_Toc8141134" w:history="1">
+      <w:hyperlink w:anchor="_Toc23161575" w:history="1">
         <w:r>
           <w:rPr>
             <w:rStyle w:val="Hyperlink"/>
@@ -588,7 +609,7 @@
             <w:noProof/>
             <w:webHidden/>
           </w:rPr>
-          <w:instrText xml:space="preserve"> PAGEREF _Toc8141134 \h </w:instrText>
+          <w:instrText xml:space="preserve"> PAGEREF _Toc23161575 \h </w:instrText>
         </w:r>
         <w:r>
           <w:rPr>
@@ -632,7 +653,7 @@
           <w:szCs w:val="22"/>
         </w:rPr>
       </w:pPr>
-      <w:hyperlink w:anchor="_Toc8141135" w:history="1">
+      <w:hyperlink w:anchor="_Toc23161576" w:history="1">
         <w:r>
           <w:rPr>
             <w:rStyle w:val="Hyperlink"/>
@@ -659,7 +680,7 @@
             <w:noProof/>
             <w:webHidden/>
           </w:rPr>
-          <w:instrText xml:space="preserve"> PAGEREF _Toc8141135 \h </w:instrText>
+          <w:instrText xml:space="preserve"> PAGEREF _Toc23161576 \h </w:instrText>
         </w:r>
         <w:r>
           <w:rPr>
@@ -700,7 +721,7 @@
           <w:szCs w:val="22"/>
         </w:rPr>
       </w:pPr>
-      <w:hyperlink w:anchor="_Toc8141136" w:history="1">
+      <w:hyperlink w:anchor="_Toc23161577" w:history="1">
         <w:r>
           <w:rPr>
             <w:rStyle w:val="Hyperlink"/>
@@ -727,7 +748,7 @@
             <w:noProof/>
             <w:webHidden/>
           </w:rPr>
-          <w:instrText xml:space="preserve"> PAGEREF _Toc8141136 \h </w:instrText>
+          <w:instrText xml:space="preserve"> PAGEREF _Toc23161577 \h </w:instrText>
         </w:r>
         <w:r>
           <w:rPr>
@@ -768,7 +789,7 @@
           <w:szCs w:val="22"/>
         </w:rPr>
       </w:pPr>
-      <w:hyperlink w:anchor="_Toc8141137" w:history="1">
+      <w:hyperlink w:anchor="_Toc23161578" w:history="1">
         <w:r>
           <w:rPr>
             <w:rStyle w:val="Hyperlink"/>
@@ -795,7 +816,7 @@
             <w:noProof/>
             <w:webHidden/>
           </w:rPr>
-          <w:instrText xml:space="preserve"> PAGEREF _Toc8141137 \h </w:instrText>
+          <w:instrText xml:space="preserve"> PAGEREF _Toc23161578 \h </w:instrText>
         </w:r>
         <w:r>
           <w:rPr>
@@ -836,7 +857,7 @@
           <w:szCs w:val="22"/>
         </w:rPr>
       </w:pPr>
-      <w:hyperlink w:anchor="_Toc8141138" w:history="1">
+      <w:hyperlink w:anchor="_Toc23161579" w:history="1">
         <w:r>
           <w:rPr>
             <w:rStyle w:val="Hyperlink"/>
@@ -863,7 +884,7 @@
             <w:noProof/>
             <w:webHidden/>
           </w:rPr>
-          <w:instrText xml:space="preserve"> PAGEREF _Toc8141138 \h </w:instrText>
+          <w:instrText xml:space="preserve"> PAGEREF _Toc23161579 \h </w:instrText>
         </w:r>
         <w:r>
           <w:rPr>
@@ -904,7 +925,7 @@
           <w:szCs w:val="22"/>
         </w:rPr>
       </w:pPr>
-      <w:hyperlink w:anchor="_Toc8141139" w:history="1">
+      <w:hyperlink w:anchor="_Toc23161580" w:history="1">
         <w:r>
           <w:rPr>
             <w:rStyle w:val="Hyperlink"/>
@@ -931,7 +952,7 @@
             <w:noProof/>
             <w:webHidden/>
           </w:rPr>
-          <w:instrText xml:space="preserve"> PAGEREF _Toc8141139 \h </w:instrText>
+          <w:instrText xml:space="preserve"> PAGEREF _Toc23161580 \h </w:instrText>
         </w:r>
         <w:r>
           <w:rPr>
@@ -975,7 +996,7 @@
           <w:szCs w:val="22"/>
         </w:rPr>
       </w:pPr>
-      <w:hyperlink w:anchor="_Toc8141140" w:history="1">
+      <w:hyperlink w:anchor="_Toc23161581" w:history="1">
         <w:r>
           <w:rPr>
             <w:rStyle w:val="Hyperlink"/>
@@ -1002,7 +1023,7 @@
             <w:noProof/>
             <w:webHidden/>
           </w:rPr>
-          <w:instrText xml:space="preserve"> PAGEREF _Toc8141140 \h </w:instrText>
+          <w:instrText xml:space="preserve"> PAGEREF _Toc23161581 \h </w:instrText>
         </w:r>
         <w:r>
           <w:rPr>
@@ -1022,7 +1043,7 @@
             <w:noProof/>
             <w:webHidden/>
           </w:rPr>
-          <w:t>6</w:t>
+          <w:t>7</w:t>
         </w:r>
         <w:r>
           <w:rPr>
@@ -1043,7 +1064,7 @@
           <w:szCs w:val="22"/>
         </w:rPr>
       </w:pPr>
-      <w:hyperlink w:anchor="_Toc8141141" w:history="1">
+      <w:hyperlink w:anchor="_Toc23161582" w:history="1">
         <w:r>
           <w:rPr>
             <w:rStyle w:val="Hyperlink"/>
@@ -1070,7 +1091,7 @@
             <w:noProof/>
             <w:webHidden/>
           </w:rPr>
-          <w:instrText xml:space="preserve"> PAGEREF _Toc8141141 \h </w:instrText>
+          <w:instrText xml:space="preserve"> PAGEREF _Toc23161582 \h </w:instrText>
         </w:r>
         <w:r>
           <w:rPr>
@@ -1090,7 +1111,7 @@
             <w:noProof/>
             <w:webHidden/>
           </w:rPr>
-          <w:t>6</w:t>
+          <w:t>7</w:t>
         </w:r>
         <w:r>
           <w:rPr>
@@ -1111,7 +1132,7 @@
           <w:szCs w:val="22"/>
         </w:rPr>
       </w:pPr>
-      <w:hyperlink w:anchor="_Toc8141142" w:history="1">
+      <w:hyperlink w:anchor="_Toc23161583" w:history="1">
         <w:r>
           <w:rPr>
             <w:rStyle w:val="Hyperlink"/>
@@ -1138,7 +1159,7 @@
             <w:noProof/>
             <w:webHidden/>
           </w:rPr>
-          <w:instrText xml:space="preserve"> PAGEREF _Toc8141142 \h </w:instrText>
+          <w:instrText xml:space="preserve"> PAGEREF _Toc23161583 \h </w:instrText>
         </w:r>
         <w:r>
           <w:rPr>
@@ -1158,7 +1179,7 @@
             <w:noProof/>
             <w:webHidden/>
           </w:rPr>
-          <w:t>8</w:t>
+          <w:t>9</w:t>
         </w:r>
         <w:r>
           <w:rPr>
@@ -1182,7 +1203,7 @@
           <w:szCs w:val="22"/>
         </w:rPr>
       </w:pPr>
-      <w:hyperlink w:anchor="_Toc8141143" w:history="1">
+      <w:hyperlink w:anchor="_Toc23161584" w:history="1">
         <w:r>
           <w:rPr>
             <w:rStyle w:val="Hyperlink"/>
@@ -1209,7 +1230,7 @@
             <w:noProof/>
             <w:webHidden/>
           </w:rPr>
-          <w:instrText xml:space="preserve"> PAGEREF _Toc8141143 \h </w:instrText>
+          <w:instrText xml:space="preserve"> PAGEREF _Toc23161584 \h </w:instrText>
         </w:r>
         <w:r>
           <w:rPr>
@@ -1229,7 +1250,7 @@
             <w:noProof/>
             <w:webHidden/>
           </w:rPr>
-          <w:t>11</w:t>
+          <w:t>12</w:t>
         </w:r>
         <w:r>
           <w:rPr>
@@ -1250,7 +1271,7 @@
           <w:szCs w:val="22"/>
         </w:rPr>
       </w:pPr>
-      <w:hyperlink w:anchor="_Toc8141144" w:history="1">
+      <w:hyperlink w:anchor="_Toc23161585" w:history="1">
         <w:r>
           <w:rPr>
             <w:rStyle w:val="Hyperlink"/>
@@ -1277,7 +1298,7 @@
             <w:noProof/>
             <w:webHidden/>
           </w:rPr>
-          <w:instrText xml:space="preserve"> PAGEREF _Toc8141144 \h </w:instrText>
+          <w:instrText xml:space="preserve"> PAGEREF _Toc23161585 \h </w:instrText>
         </w:r>
         <w:r>
           <w:rPr>
@@ -1297,7 +1318,7 @@
             <w:noProof/>
             <w:webHidden/>
           </w:rPr>
-          <w:t>11</w:t>
+          <w:t>12</w:t>
         </w:r>
         <w:r>
           <w:rPr>
@@ -1318,7 +1339,7 @@
           <w:szCs w:val="22"/>
         </w:rPr>
       </w:pPr>
-      <w:hyperlink w:anchor="_Toc8141145" w:history="1">
+      <w:hyperlink w:anchor="_Toc23161586" w:history="1">
         <w:r>
           <w:rPr>
             <w:rStyle w:val="Hyperlink"/>
@@ -1345,7 +1366,7 @@
             <w:noProof/>
             <w:webHidden/>
           </w:rPr>
-          <w:instrText xml:space="preserve"> PAGEREF _Toc8141145 \h </w:instrText>
+          <w:instrText xml:space="preserve"> PAGEREF _Toc23161586 \h </w:instrText>
         </w:r>
         <w:r>
           <w:rPr>
@@ -1365,7 +1386,7 @@
             <w:noProof/>
             <w:webHidden/>
           </w:rPr>
-          <w:t>12</w:t>
+          <w:t>13</w:t>
         </w:r>
         <w:r>
           <w:rPr>
@@ -1386,7 +1407,7 @@
           <w:szCs w:val="22"/>
         </w:rPr>
       </w:pPr>
-      <w:hyperlink w:anchor="_Toc8141146" w:history="1">
+      <w:hyperlink w:anchor="_Toc23161587" w:history="1">
         <w:r>
           <w:rPr>
             <w:rStyle w:val="Hyperlink"/>
@@ -1413,7 +1434,7 @@
             <w:noProof/>
             <w:webHidden/>
           </w:rPr>
-          <w:instrText xml:space="preserve"> PAGEREF _Toc8141146 \h </w:instrText>
+          <w:instrText xml:space="preserve"> PAGEREF _Toc23161587 \h </w:instrText>
         </w:r>
         <w:r>
           <w:rPr>
@@ -1433,7 +1454,7 @@
             <w:noProof/>
             <w:webHidden/>
           </w:rPr>
-          <w:t>13</w:t>
+          <w:t>14</w:t>
         </w:r>
         <w:r>
           <w:rPr>
@@ -1457,7 +1478,7 @@
           <w:szCs w:val="22"/>
         </w:rPr>
       </w:pPr>
-      <w:hyperlink w:anchor="_Toc8141147" w:history="1">
+      <w:hyperlink w:anchor="_Toc23161588" w:history="1">
         <w:r>
           <w:rPr>
             <w:rStyle w:val="Hyperlink"/>
@@ -1484,7 +1505,7 @@
             <w:noProof/>
             <w:webHidden/>
           </w:rPr>
-          <w:instrText xml:space="preserve"> PAGEREF _Toc8141147 \h </w:instrText>
+          <w:instrText xml:space="preserve"> PAGEREF _Toc23161588 \h </w:instrText>
         </w:r>
         <w:r>
           <w:rPr>
@@ -1504,7 +1525,7 @@
             <w:noProof/>
             <w:webHidden/>
           </w:rPr>
-          <w:t>19</w:t>
+          <w:t>20</w:t>
         </w:r>
         <w:r>
           <w:rPr>
@@ -1525,7 +1546,7 @@
           <w:szCs w:val="22"/>
         </w:rPr>
       </w:pPr>
-      <w:hyperlink w:anchor="_Toc8141148" w:history="1">
+      <w:hyperlink w:anchor="_Toc23161589" w:history="1">
         <w:r>
           <w:rPr>
             <w:rStyle w:val="Hyperlink"/>
@@ -1552,7 +1573,7 @@
             <w:noProof/>
             <w:webHidden/>
           </w:rPr>
-          <w:instrText xml:space="preserve"> PAGEREF _Toc8141148 \h </w:instrText>
+          <w:instrText xml:space="preserve"> PAGEREF _Toc23161589 \h </w:instrText>
         </w:r>
         <w:r>
           <w:rPr>
@@ -1572,7 +1593,7 @@
             <w:noProof/>
             <w:webHidden/>
           </w:rPr>
-          <w:t>19</w:t>
+          <w:t>20</w:t>
         </w:r>
         <w:r>
           <w:rPr>
@@ -1596,12 +1617,151 @@
           <w:szCs w:val="22"/>
         </w:rPr>
       </w:pPr>
-      <w:hyperlink w:anchor="_Toc8141149" w:history="1">
+      <w:hyperlink w:anchor="_Toc23161590" w:history="1">
         <w:r>
           <w:rPr>
             <w:rStyle w:val="Hyperlink"/>
             <w:noProof/>
           </w:rPr>
+          <w:t>A Quick Look At the Code</w:t>
+        </w:r>
+        <w:r>
+          <w:rPr>
+            <w:noProof/>
+            <w:webHidden/>
+          </w:rPr>
+          <w:tab/>
+        </w:r>
+        <w:r>
+          <w:rPr>
+            <w:noProof/>
+            <w:webHidden/>
+          </w:rPr>
+          <w:fldChar w:fldCharType="begin"/>
+        </w:r>
+        <w:r>
+          <w:rPr>
+            <w:noProof/>
+            <w:webHidden/>
+          </w:rPr>
+          <w:instrText xml:space="preserve"> PAGEREF _Toc23161590 \h </w:instrText>
+        </w:r>
+        <w:r>
+          <w:rPr>
+            <w:noProof/>
+            <w:webHidden/>
+          </w:rPr>
+        </w:r>
+        <w:r>
+          <w:rPr>
+            <w:noProof/>
+            <w:webHidden/>
+          </w:rPr>
+          <w:fldChar w:fldCharType="separate"/>
+        </w:r>
+        <w:r>
+          <w:rPr>
+            <w:noProof/>
+            <w:webHidden/>
+          </w:rPr>
+          <w:t>22</w:t>
+        </w:r>
+        <w:r>
+          <w:rPr>
+            <w:noProof/>
+            <w:webHidden/>
+          </w:rPr>
+          <w:fldChar w:fldCharType="end"/>
+        </w:r>
+      </w:hyperlink>
+    </w:p>
+    <w:p>
+      <w:pPr>
+        <w:pStyle w:val="TOC2"/>
+        <w:rPr>
+          <w:rFonts w:asciiTheme="minorHAnsi" w:eastAsiaTheme="minorEastAsia" w:hAnsiTheme="minorHAnsi" w:cstheme="minorBidi"/>
+          <w:noProof/>
+          <w:sz w:val="22"/>
+          <w:szCs w:val="22"/>
+        </w:rPr>
+      </w:pPr>
+      <w:hyperlink w:anchor="_Toc23161591" w:history="1">
+        <w:r>
+          <w:rPr>
+            <w:rStyle w:val="Hyperlink"/>
+            <w:noProof/>
+          </w:rPr>
+          <w:t>Opening the Source Code</w:t>
+        </w:r>
+        <w:r>
+          <w:rPr>
+            <w:noProof/>
+            <w:webHidden/>
+          </w:rPr>
+          <w:tab/>
+        </w:r>
+        <w:r>
+          <w:rPr>
+            <w:noProof/>
+            <w:webHidden/>
+          </w:rPr>
+          <w:fldChar w:fldCharType="begin"/>
+        </w:r>
+        <w:r>
+          <w:rPr>
+            <w:noProof/>
+            <w:webHidden/>
+          </w:rPr>
+          <w:instrText xml:space="preserve"> PAGEREF _Toc23161591 \h </w:instrText>
+        </w:r>
+        <w:r>
+          <w:rPr>
+            <w:noProof/>
+            <w:webHidden/>
+          </w:rPr>
+        </w:r>
+        <w:r>
+          <w:rPr>
+            <w:noProof/>
+            <w:webHidden/>
+          </w:rPr>
+          <w:fldChar w:fldCharType="separate"/>
+        </w:r>
+        <w:r>
+          <w:rPr>
+            <w:noProof/>
+            <w:webHidden/>
+          </w:rPr>
+          <w:t>22</w:t>
+        </w:r>
+        <w:r>
+          <w:rPr>
+            <w:noProof/>
+            <w:webHidden/>
+          </w:rPr>
+          <w:fldChar w:fldCharType="end"/>
+        </w:r>
+      </w:hyperlink>
+    </w:p>
+    <w:p>
+      <w:pPr>
+        <w:pStyle w:val="TOC1"/>
+        <w:tabs>
+          <w:tab w:val="right" w:leader="dot" w:pos="7910"/>
+        </w:tabs>
+        <w:rPr>
+          <w:rFonts w:asciiTheme="minorHAnsi" w:eastAsiaTheme="minorEastAsia" w:hAnsiTheme="minorHAnsi" w:cstheme="minorBidi"/>
+          <w:noProof/>
+          <w:sz w:val="22"/>
+          <w:szCs w:val="22"/>
+        </w:rPr>
+      </w:pPr>
+      <w:hyperlink w:anchor="_Toc23161592" w:history="1">
+        <w:r>
+          <w:rPr>
+            <w:rStyle w:val="Hyperlink"/>
+            <w:noProof/>
+          </w:rPr>
           <w:t>Index</w:t>
         </w:r>
         <w:r>
@@ -1623,7 +1783,7 @@
             <w:noProof/>
             <w:webHidden/>
           </w:rPr>
-          <w:instrText xml:space="preserve"> PAGEREF _Toc8141149 \h </w:instrText>
+          <w:instrText xml:space="preserve"> PAGEREF _Toc23161592 \h </w:instrText>
         </w:r>
         <w:r>
           <w:rPr>
@@ -1643,7 +1803,7 @@
             <w:noProof/>
             <w:webHidden/>
           </w:rPr>
-          <w:t>21</w:t>
+          <w:t>24</w:t>
         </w:r>
         <w:r>
           <w:rPr>
@@ -1746,18 +1906,18 @@
           <w:sz w:val="40"/>
         </w:rPr>
       </w:pPr>
-      <w:bookmarkStart w:id="1" w:name="_Toc7013801"/>
-      <w:bookmarkStart w:id="2" w:name="_Toc8141133"/>
-      <w:bookmarkStart w:id="3" w:name="_Toc35154380"/>
-      <w:bookmarkStart w:id="4" w:name="_Toc35154903"/>
+      <w:bookmarkStart w:id="2" w:name="_Toc7013801"/>
+      <w:bookmarkStart w:id="3" w:name="_Toc23161574"/>
+      <w:bookmarkStart w:id="4" w:name="_Toc35154380"/>
+      <w:bookmarkStart w:id="5" w:name="_Toc35154903"/>
       <w:r>
         <w:rPr>
           <w:sz w:val="40"/>
         </w:rPr>
         <w:t>Installing the Python Interpreter</w:t>
       </w:r>
-      <w:bookmarkEnd w:id="1"/>
       <w:bookmarkEnd w:id="2"/>
+      <w:bookmarkEnd w:id="3"/>
     </w:p>
     <w:p>
       <w:pPr>
@@ -1800,14 +1960,14 @@
       <w:pPr>
         <w:pStyle w:val="Heading2"/>
       </w:pPr>
-      <w:bookmarkStart w:id="5" w:name="_Toc8141134"/>
+      <w:bookmarkStart w:id="6" w:name="_Toc23161575"/>
       <w:r>
         <w:rPr>
           <w:sz w:val="20"/>
         </w:rPr>
         <w:t>Installing Python</w:t>
       </w:r>
-      <w:bookmarkEnd w:id="5"/>
+      <w:bookmarkEnd w:id="6"/>
       <w:r>
         <w:br/>
       </w:r>
@@ -2171,6 +2331,16 @@
         <w:rPr>
           <w:rStyle w:val="Strong"/>
         </w:rPr>
+        <w:sectPr>
+          <w:headerReference w:type="default" r:id="rId23"/>
+          <w:footerReference w:type="default" r:id="rId24"/>
+          <w:headerReference w:type="first" r:id="rId25"/>
+          <w:footerReference w:type="first" r:id="rId26"/>
+          <w:type w:val="continuous"/>
+          <w:pgSz w:w="12240" w:h="15840" w:code="1"/>
+          <w:pgMar w:top="1800" w:right="2040" w:bottom="1440" w:left="2280" w:header="960" w:footer="960" w:gutter="0"/>
+          <w:cols w:space="720"/>
+        </w:sectPr>
       </w:pPr>
       <w:r>
         <w:rPr>
@@ -2181,18 +2351,26 @@
     </w:p>
     <w:p>
       <w:pPr>
+        <w:pStyle w:val="Caption"/>
+        <w:rPr>
+          <w:rStyle w:val="Strong"/>
+        </w:rPr>
+      </w:pPr>
+    </w:p>
+    <w:p>
+      <w:pPr>
         <w:pStyle w:val="Heading1"/>
       </w:pPr>
-      <w:bookmarkStart w:id="6" w:name="_Toc7013802"/>
-      <w:bookmarkStart w:id="7" w:name="_Toc8141135"/>
-      <w:bookmarkEnd w:id="3"/>
+      <w:bookmarkStart w:id="7" w:name="_Toc7013802"/>
+      <w:bookmarkStart w:id="8" w:name="_Toc23161576"/>
       <w:bookmarkEnd w:id="4"/>
+      <w:bookmarkEnd w:id="5"/>
       <w:r>
         <w:lastRenderedPageBreak/>
         <w:t>Installing the Dependencies</w:t>
       </w:r>
-      <w:bookmarkEnd w:id="6"/>
       <w:bookmarkEnd w:id="7"/>
+      <w:bookmarkEnd w:id="8"/>
     </w:p>
     <w:p>
       <w:pPr>
@@ -2221,26 +2399,26 @@
           <w:sz w:val="20"/>
         </w:rPr>
       </w:pPr>
-      <w:bookmarkStart w:id="8" w:name="_Toc35154379"/>
-      <w:bookmarkStart w:id="9" w:name="_Toc35154902"/>
-      <w:bookmarkStart w:id="10" w:name="_Toc7013803"/>
-      <w:bookmarkStart w:id="11" w:name="_Toc8141136"/>
+      <w:bookmarkStart w:id="9" w:name="_Toc35154379"/>
+      <w:bookmarkStart w:id="10" w:name="_Toc35154902"/>
+      <w:bookmarkStart w:id="11" w:name="_Toc7013803"/>
+      <w:bookmarkStart w:id="12" w:name="_Toc23161577"/>
       <w:r>
         <w:rPr>
           <w:sz w:val="20"/>
         </w:rPr>
         <w:t xml:space="preserve">About </w:t>
       </w:r>
-      <w:bookmarkEnd w:id="8"/>
       <w:bookmarkEnd w:id="9"/>
+      <w:bookmarkEnd w:id="10"/>
       <w:r>
         <w:rPr>
           <w:sz w:val="20"/>
         </w:rPr>
         <w:t>OpenPyXL</w:t>
       </w:r>
-      <w:bookmarkEnd w:id="10"/>
       <w:bookmarkEnd w:id="11"/>
+      <w:bookmarkEnd w:id="12"/>
     </w:p>
     <w:p>
       <w:pPr>
@@ -2273,7 +2451,7 @@
                     </pic:cNvPicPr>
                   </pic:nvPicPr>
                   <pic:blipFill>
-                    <a:blip r:embed="rId23">
+                    <a:blip r:embed="rId27">
                       <a:extLst>
                         <a:ext uri="{28A0092B-C50C-407E-A947-70E740481C1C}">
                           <a14:useLocalDpi xmlns:a14="http://schemas.microsoft.com/office/drawing/2010/main" val="0"/>
@@ -2323,7 +2501,7 @@
       <w:r>
         <w:t xml:space="preserve"> and Charlie Clark, will be your bridge between the Leaf Disk Analyzer and Microsoft Excel. It provides functionalities to the LDA software such as: creating, opening, or editing a workbook of your choosing; creating or editing a workbooks corresponding worksheet(s) and placing results found from the LDA software into cells within a designated workbook/worksheet and in its correct location. OpenPyXL provides a multitude of other functionalities not discussed above, but those other functionalities can be found here for reference: </w:t>
       </w:r>
-      <w:hyperlink r:id="rId24" w:history="1">
+      <w:hyperlink r:id="rId28" w:history="1">
         <w:r>
           <w:rPr>
             <w:rStyle w:val="Hyperlink"/>
@@ -2339,16 +2517,16 @@
       <w:pPr>
         <w:pStyle w:val="Heading2"/>
       </w:pPr>
-      <w:bookmarkStart w:id="12" w:name="_Toc7013804"/>
-      <w:bookmarkStart w:id="13" w:name="_Toc8141137"/>
+      <w:bookmarkStart w:id="13" w:name="_Toc7013804"/>
+      <w:bookmarkStart w:id="14" w:name="_Toc23161578"/>
       <w:r>
         <w:rPr>
           <w:sz w:val="20"/>
         </w:rPr>
         <w:t>Installing OpenPyXL</w:t>
       </w:r>
-      <w:bookmarkEnd w:id="12"/>
       <w:bookmarkEnd w:id="13"/>
+      <w:bookmarkEnd w:id="14"/>
       <w:r>
         <w:br/>
       </w:r>
@@ -2389,7 +2567,7 @@
                     </pic:cNvPicPr>
                   </pic:nvPicPr>
                   <pic:blipFill>
-                    <a:blip r:embed="rId25" cstate="print">
+                    <a:blip r:embed="rId29" cstate="print">
                       <a:extLst>
                         <a:ext uri="{28A0092B-C50C-407E-A947-70E740481C1C}">
                           <a14:useLocalDpi xmlns:a14="http://schemas.microsoft.com/office/drawing/2010/main" val="0"/>
@@ -2457,7 +2635,7 @@
                     </pic:cNvPicPr>
                   </pic:nvPicPr>
                   <pic:blipFill>
-                    <a:blip r:embed="rId26">
+                    <a:blip r:embed="rId30">
                       <a:extLst>
                         <a:ext uri="{28A0092B-C50C-407E-A947-70E740481C1C}">
                           <a14:useLocalDpi xmlns:a14="http://schemas.microsoft.com/office/drawing/2010/main" val="0"/>
@@ -2584,7 +2762,7 @@
                     </pic:cNvPicPr>
                   </pic:nvPicPr>
                   <pic:blipFill>
-                    <a:blip r:embed="rId27">
+                    <a:blip r:embed="rId31">
                       <a:extLst>
                         <a:ext uri="{28A0092B-C50C-407E-A947-70E740481C1C}">
                           <a14:useLocalDpi xmlns:a14="http://schemas.microsoft.com/office/drawing/2010/main" val="0"/>
@@ -2707,7 +2885,7 @@
                     </pic:cNvPicPr>
                   </pic:nvPicPr>
                   <pic:blipFill>
-                    <a:blip r:embed="rId28">
+                    <a:blip r:embed="rId32">
                       <a:extLst>
                         <a:ext uri="{28A0092B-C50C-407E-A947-70E740481C1C}">
                           <a14:useLocalDpi xmlns:a14="http://schemas.microsoft.com/office/drawing/2010/main" val="0"/>
@@ -2782,25 +2960,7 @@
           <w:b w:val="0"/>
           <w:sz w:val="22"/>
         </w:rPr>
-        <w:t xml:space="preserve">The command “pip install </w:t>
-      </w:r>
-      <w:proofErr w:type="spellStart"/>
-      <w:r>
-        <w:rPr>
-          <w:rStyle w:val="Strong"/>
-          <w:b w:val="0"/>
-          <w:sz w:val="22"/>
-        </w:rPr>
-        <w:t>openpyxl</w:t>
-      </w:r>
-      <w:proofErr w:type="spellEnd"/>
-      <w:r>
-        <w:rPr>
-          <w:rStyle w:val="Strong"/>
-          <w:b w:val="0"/>
-          <w:sz w:val="22"/>
-        </w:rPr>
-        <w:t xml:space="preserve">” will call the pip installer, which is installed with python by default, to find and download the </w:t>
+        <w:t xml:space="preserve">The command “pip install openpyxl” will call the pip installer, which is installed with python by default, to find and download the </w:t>
       </w:r>
       <w:r>
         <w:rPr>
@@ -2850,11 +3010,9 @@
       <w:r>
         <w:t xml:space="preserve">After hitting enter your screen should look something </w:t>
       </w:r>
-      <w:proofErr w:type="gramStart"/>
-      <w:r>
-        <w:t>similar to</w:t>
-      </w:r>
-      <w:proofErr w:type="gramEnd"/>
+      <w:r>
+        <w:t>like</w:t>
+      </w:r>
       <w:r>
         <w:t xml:space="preserve"> this:</w:t>
       </w:r>
@@ -2889,7 +3047,7 @@
                     </pic:cNvPicPr>
                   </pic:nvPicPr>
                   <pic:blipFill>
-                    <a:blip r:embed="rId29" cstate="print">
+                    <a:blip r:embed="rId33" cstate="print">
                       <a:extLst>
                         <a:ext uri="{28A0092B-C50C-407E-A947-70E740481C1C}">
                           <a14:useLocalDpi xmlns:a14="http://schemas.microsoft.com/office/drawing/2010/main" val="0"/>
@@ -2967,7 +3125,23 @@
           <w:b w:val="0"/>
           <w:sz w:val="22"/>
         </w:rPr>
-        <w:t xml:space="preserve">Once the command shown in Figure 2.3 is executed, it will pull the </w:t>
+        <w:t xml:space="preserve">Once the command shown in Figure </w:t>
+      </w:r>
+      <w:r>
+        <w:rPr>
+          <w:rStyle w:val="Strong"/>
+          <w:b w:val="0"/>
+          <w:sz w:val="22"/>
+        </w:rPr>
+        <w:t>1.6</w:t>
+      </w:r>
+      <w:r>
+        <w:rPr>
+          <w:rStyle w:val="Strong"/>
+          <w:b w:val="0"/>
+          <w:sz w:val="22"/>
+        </w:rPr>
+        <w:t xml:space="preserve"> is executed, it will pull the </w:t>
       </w:r>
       <w:r>
         <w:rPr>
@@ -3059,8 +3233,8 @@
           <w:sz w:val="20"/>
         </w:rPr>
       </w:pPr>
-      <w:bookmarkStart w:id="14" w:name="_Toc7013805"/>
-      <w:bookmarkStart w:id="15" w:name="_Toc8141138"/>
+      <w:bookmarkStart w:id="15" w:name="_Toc7013805"/>
+      <w:bookmarkStart w:id="16" w:name="_Toc23161579"/>
       <w:r>
         <w:rPr>
           <w:sz w:val="20"/>
@@ -3068,8 +3242,8 @@
         <w:lastRenderedPageBreak/>
         <w:t>About OpenCV</w:t>
       </w:r>
-      <w:bookmarkEnd w:id="14"/>
       <w:bookmarkEnd w:id="15"/>
+      <w:bookmarkEnd w:id="16"/>
       <w:r>
         <w:rPr>
           <w:sz w:val="20"/>
@@ -3103,7 +3277,7 @@
                     </pic:cNvPicPr>
                   </pic:nvPicPr>
                   <pic:blipFill>
-                    <a:blip r:embed="rId30" cstate="print">
+                    <a:blip r:embed="rId34" cstate="print">
                       <a:extLst>
                         <a:ext uri="{28A0092B-C50C-407E-A947-70E740481C1C}">
                           <a14:useLocalDpi xmlns:a14="http://schemas.microsoft.com/office/drawing/2010/main" val="0"/>
@@ -3135,9 +3309,27 @@
         </w:drawing>
       </w:r>
       <w:r>
-        <w:t xml:space="preserve"> OpenCV, or Open Source Computer Vision, originally designed by Intel, will be the Image Processing component of the LDA software. This dependency will bring in a library of functions that allow the LDA software to perform actions such as: reading in images off your machine, running Canny Edge Detection algorithms and contour mapping on the photos passed in by you to return a mildew to leaf ratio.  This also has a ton of other functions that are best explained here at their home website: </w:t>
-      </w:r>
-      <w:hyperlink r:id="rId31" w:history="1">
+        <w:t xml:space="preserve"> OpenCV, or Open Source Computer Vision, originally designed by Intel, will be </w:t>
+      </w:r>
+      <w:r>
+        <w:t xml:space="preserve">one of </w:t>
+      </w:r>
+      <w:r>
+        <w:t>the Image Processing component</w:t>
+      </w:r>
+      <w:r>
+        <w:t xml:space="preserve">s </w:t>
+      </w:r>
+      <w:r>
+        <w:t xml:space="preserve">of the LDA software. This dependency will bring in a library of functions that allow the LDA software to perform actions such as: reading in images off your machine, </w:t>
+      </w:r>
+      <w:r>
+        <w:t xml:space="preserve">converting them to a different color scheme and more. </w:t>
+      </w:r>
+      <w:r>
+        <w:t xml:space="preserve">This also has a ton of other functions that are best explained here at their home website: </w:t>
+      </w:r>
+      <w:hyperlink r:id="rId35" w:history="1">
         <w:r>
           <w:rPr>
             <w:rStyle w:val="Hyperlink"/>
@@ -3156,16 +3348,16 @@
           <w:sz w:val="20"/>
         </w:rPr>
       </w:pPr>
-      <w:bookmarkStart w:id="16" w:name="_Toc7013806"/>
-      <w:bookmarkStart w:id="17" w:name="_Toc8141139"/>
+      <w:bookmarkStart w:id="17" w:name="_Toc7013806"/>
+      <w:bookmarkStart w:id="18" w:name="_Toc23161580"/>
       <w:r>
         <w:rPr>
           <w:sz w:val="20"/>
         </w:rPr>
         <w:t>Installing OpenCV</w:t>
       </w:r>
-      <w:bookmarkEnd w:id="16"/>
       <w:bookmarkEnd w:id="17"/>
+      <w:bookmarkEnd w:id="18"/>
     </w:p>
     <w:p>
       <w:pPr>
@@ -3205,7 +3397,7 @@
                     </pic:cNvPicPr>
                   </pic:nvPicPr>
                   <pic:blipFill>
-                    <a:blip r:embed="rId32" cstate="print">
+                    <a:blip r:embed="rId36" cstate="print">
                       <a:extLst>
                         <a:ext uri="{28A0092B-C50C-407E-A947-70E740481C1C}">
                           <a14:useLocalDpi xmlns:a14="http://schemas.microsoft.com/office/drawing/2010/main" val="0"/>
@@ -3278,7 +3470,7 @@
           <w:sz w:val="22"/>
           <w:szCs w:val="22"/>
         </w:rPr>
-        <w:t xml:space="preserve">Once the command shown in Figure 2.5 is executed, it will pull the </w:t>
+        <w:t xml:space="preserve">Once the command is executed, it will pull the </w:t>
       </w:r>
       <w:r>
         <w:rPr>
@@ -3355,7 +3547,7 @@
                     </pic:cNvPicPr>
                   </pic:nvPicPr>
                   <pic:blipFill>
-                    <a:blip r:embed="rId33" cstate="print">
+                    <a:blip r:embed="rId37" cstate="print">
                       <a:extLst>
                         <a:ext uri="{28A0092B-C50C-407E-A947-70E740481C1C}">
                           <a14:useLocalDpi xmlns:a14="http://schemas.microsoft.com/office/drawing/2010/main" val="0"/>
@@ -3440,7 +3632,7 @@
           <w:sz w:val="22"/>
           <w:szCs w:val="22"/>
         </w:rPr>
-        <w:t xml:space="preserve">This is what your screen should look like after the code in Figure 2.5 has been </w:t>
+        <w:t xml:space="preserve">This is what your screen should look like after the code in Figure </w:t>
       </w:r>
       <w:r>
         <w:rPr>
@@ -3449,7 +3641,7 @@
           <w:sz w:val="22"/>
           <w:szCs w:val="22"/>
         </w:rPr>
-        <w:t>e</w:t>
+        <w:t>1.8</w:t>
       </w:r>
       <w:r>
         <w:rPr>
@@ -3458,10 +3650,8 @@
           <w:sz w:val="22"/>
           <w:szCs w:val="22"/>
         </w:rPr>
-        <w:t>xecuted by your machine.</w:t>
-      </w:r>
-      <w:bookmarkStart w:id="18" w:name="_Toc35154388"/>
-      <w:bookmarkStart w:id="19" w:name="_Toc35154911"/>
+        <w:t xml:space="preserve"> has been </w:t>
+      </w:r>
       <w:r>
         <w:rPr>
           <w:rStyle w:val="Strong"/>
@@ -3469,6 +3659,26 @@
           <w:sz w:val="22"/>
           <w:szCs w:val="22"/>
         </w:rPr>
+        <w:t>e</w:t>
+      </w:r>
+      <w:r>
+        <w:rPr>
+          <w:rStyle w:val="Strong"/>
+          <w:b w:val="0"/>
+          <w:sz w:val="22"/>
+          <w:szCs w:val="22"/>
+        </w:rPr>
+        <w:t>xecuted by your machine.</w:t>
+      </w:r>
+      <w:bookmarkStart w:id="19" w:name="_Toc35154388"/>
+      <w:bookmarkStart w:id="20" w:name="_Toc35154911"/>
+      <w:r>
+        <w:rPr>
+          <w:rStyle w:val="Strong"/>
+          <w:b w:val="0"/>
+          <w:sz w:val="22"/>
+          <w:szCs w:val="22"/>
+        </w:rPr>
         <w:br/>
       </w:r>
     </w:p>
@@ -3504,8 +3714,296 @@
         <w:rPr>
           <w:sz w:val="24"/>
         </w:rPr>
-        <w:t xml:space="preserve"> installation. OpenCV utilizes it for some functions.</w:t>
-      </w:r>
+        <w:t xml:space="preserve"> installation. OpenCV utilizes it for some functions</w:t>
+      </w:r>
+      <w:r>
+        <w:rPr>
+          <w:sz w:val="24"/>
+        </w:rPr>
+        <w:t xml:space="preserve"> and it’s also used in some background removal tasks in the code</w:t>
+      </w:r>
+      <w:r>
+        <w:rPr>
+          <w:sz w:val="24"/>
+        </w:rPr>
+        <w:t>.</w:t>
+      </w:r>
+    </w:p>
+    <w:p>
+      <w:pPr>
+        <w:pStyle w:val="BodyText"/>
+      </w:pPr>
+    </w:p>
+    <w:p>
+      <w:pPr>
+        <w:pStyle w:val="BodyText"/>
+        <w:sectPr>
+          <w:headerReference w:type="default" r:id="rId38"/>
+          <w:type w:val="continuous"/>
+          <w:pgSz w:w="12240" w:h="15840" w:code="1"/>
+          <w:pgMar w:top="1800" w:right="2040" w:bottom="1440" w:left="2280" w:header="960" w:footer="960" w:gutter="0"/>
+          <w:cols w:space="720"/>
+        </w:sectPr>
+      </w:pPr>
+    </w:p>
+    <w:p>
+      <w:pPr>
+        <w:pStyle w:val="Heading2"/>
+        <w:rPr>
+          <w:sz w:val="20"/>
+        </w:rPr>
+      </w:pPr>
+      <w:r>
+        <w:rPr>
+          <w:sz w:val="20"/>
+        </w:rPr>
+        <w:t xml:space="preserve">About </w:t>
+      </w:r>
+      <w:r>
+        <w:rPr>
+          <w:sz w:val="20"/>
+        </w:rPr>
+        <w:t>Scikit-Image</w:t>
+      </w:r>
+      <w:r>
+        <w:rPr>
+          <w:sz w:val="20"/>
+        </w:rPr>
+        <w:br/>
+      </w:r>
+    </w:p>
+    <w:p>
+      <w:pPr>
+        <w:pStyle w:val="BodyText"/>
+      </w:pPr>
+      <w:r>
+        <w:rPr>
+          <w:noProof/>
+        </w:rPr>
+        <w:drawing>
+          <wp:inline distT="0" distB="0" distL="0" distR="0" wp14:anchorId="6A6C73A8" wp14:editId="656E64F3">
+            <wp:extent cx="1318603" cy="324989"/>
+            <wp:effectExtent l="0" t="0" r="0" b="0"/>
+            <wp:docPr id="6" name="Picture 6" descr="A close up of a logo&#10;&#10;Description automatically generated"/>
+            <wp:cNvGraphicFramePr>
+              <a:graphicFrameLocks xmlns:a="http://schemas.openxmlformats.org/drawingml/2006/main" noChangeAspect="1"/>
+            </wp:cNvGraphicFramePr>
+            <a:graphic xmlns:a="http://schemas.openxmlformats.org/drawingml/2006/main">
+              <a:graphicData uri="http://schemas.openxmlformats.org/drawingml/2006/picture">
+                <pic:pic xmlns:pic="http://schemas.openxmlformats.org/drawingml/2006/picture">
+                  <pic:nvPicPr>
+                    <pic:cNvPr id="6" name="logo.png"/>
+                    <pic:cNvPicPr/>
+                  </pic:nvPicPr>
+                  <pic:blipFill>
+                    <a:blip r:embed="rId39" cstate="print">
+                      <a:extLst>
+                        <a:ext uri="{28A0092B-C50C-407E-A947-70E740481C1C}">
+                          <a14:useLocalDpi xmlns:a14="http://schemas.microsoft.com/office/drawing/2010/main" val="0"/>
+                        </a:ext>
+                      </a:extLst>
+                    </a:blip>
+                    <a:stretch>
+                      <a:fillRect/>
+                    </a:stretch>
+                  </pic:blipFill>
+                  <pic:spPr>
+                    <a:xfrm>
+                      <a:off x="0" y="0"/>
+                      <a:ext cx="1460287" cy="359909"/>
+                    </a:xfrm>
+                    <a:prstGeom prst="rect">
+                      <a:avLst/>
+                    </a:prstGeom>
+                  </pic:spPr>
+                </pic:pic>
+              </a:graphicData>
+            </a:graphic>
+          </wp:inline>
+        </w:drawing>
+      </w:r>
+      <w:r>
+        <w:t xml:space="preserve"> Scikit-Image will be the</w:t>
+      </w:r>
+      <w:r>
+        <w:t xml:space="preserve"> other</w:t>
+      </w:r>
+      <w:r>
+        <w:t xml:space="preserve"> Image Processing component of the LDA software. This dependency will bring in a library of functions that allow the LDA software to perform actions such as: reading in images off your machine, </w:t>
+      </w:r>
+      <w:r>
+        <w:t xml:space="preserve">conversions from color scheme to color scheme and the use of the Laplacian of Gaussian (LoG) Algorithm to detect mildew on the photo. </w:t>
+      </w:r>
+      <w:r>
+        <w:t xml:space="preserve">This also has a ton of other functions that are best explained here at their home website: </w:t>
+      </w:r>
+      <w:hyperlink r:id="rId40" w:history="1">
+        <w:r>
+          <w:t xml:space="preserve"> </w:t>
+        </w:r>
+        <w:hyperlink r:id="rId41" w:history="1">
+          <w:r>
+            <w:rPr>
+              <w:rStyle w:val="Hyperlink"/>
+            </w:rPr>
+            <w:t>https://scikit-image.org/</w:t>
+          </w:r>
+        </w:hyperlink>
+      </w:hyperlink>
+      <w:r>
+        <w:t>.</w:t>
+      </w:r>
+    </w:p>
+    <w:p>
+      <w:pPr>
+        <w:pStyle w:val="Heading2"/>
+        <w:rPr>
+          <w:sz w:val="20"/>
+        </w:rPr>
+      </w:pPr>
+      <w:r>
+        <w:rPr>
+          <w:sz w:val="20"/>
+        </w:rPr>
+        <w:t xml:space="preserve">Installing </w:t>
+      </w:r>
+      <w:r>
+        <w:rPr>
+          <w:sz w:val="20"/>
+        </w:rPr>
+        <w:t>Scikit-Image</w:t>
+      </w:r>
+    </w:p>
+    <w:p>
+      <w:pPr>
+        <w:pStyle w:val="BodyText"/>
+      </w:pPr>
+      <w:r>
+        <w:t xml:space="preserve">Installing Scikit-Image will have the same process as installing the last dependency of </w:t>
+      </w:r>
+      <w:proofErr w:type="spellStart"/>
+      <w:r>
+        <w:t>OpenCv</w:t>
+      </w:r>
+      <w:proofErr w:type="spellEnd"/>
+      <w:r>
+        <w:t>. Since you should have the terminal still up (if you don’t, refer to the steps for installing OpenCV), enter the following command: “pip install scikit-image”. Your screen should no</w:t>
+      </w:r>
+      <w:r>
+        <w:t xml:space="preserve">w look like this: </w:t>
+      </w:r>
+    </w:p>
+    <w:p>
+      <w:pPr>
+        <w:pStyle w:val="BodyText"/>
+        <w:jc w:val="center"/>
+      </w:pPr>
+      <w:r>
+        <w:rPr>
+          <w:noProof/>
+        </w:rPr>
+        <w:drawing>
+          <wp:inline distT="0" distB="0" distL="0" distR="0" wp14:anchorId="77289BE1" wp14:editId="2C643152">
+            <wp:extent cx="5029200" cy="2537460"/>
+            <wp:effectExtent l="0" t="0" r="0" b="0"/>
+            <wp:docPr id="5" name="Picture 5"/>
+            <wp:cNvGraphicFramePr>
+              <a:graphicFrameLocks xmlns:a="http://schemas.openxmlformats.org/drawingml/2006/main" noChangeAspect="1"/>
+            </wp:cNvGraphicFramePr>
+            <a:graphic xmlns:a="http://schemas.openxmlformats.org/drawingml/2006/main">
+              <a:graphicData uri="http://schemas.openxmlformats.org/drawingml/2006/picture">
+                <pic:pic xmlns:pic="http://schemas.openxmlformats.org/drawingml/2006/picture">
+                  <pic:nvPicPr>
+                    <pic:cNvPr id="1" name=""/>
+                    <pic:cNvPicPr/>
+                  </pic:nvPicPr>
+                  <pic:blipFill>
+                    <a:blip r:embed="rId42"/>
+                    <a:stretch>
+                      <a:fillRect/>
+                    </a:stretch>
+                  </pic:blipFill>
+                  <pic:spPr>
+                    <a:xfrm>
+                      <a:off x="0" y="0"/>
+                      <a:ext cx="5029200" cy="2537460"/>
+                    </a:xfrm>
+                    <a:prstGeom prst="rect">
+                      <a:avLst/>
+                    </a:prstGeom>
+                  </pic:spPr>
+                </pic:pic>
+              </a:graphicData>
+            </a:graphic>
+          </wp:inline>
+        </w:drawing>
+      </w:r>
+      <w:r>
+        <w:br/>
+      </w:r>
+      <w:r>
+        <w:rPr>
+          <w:b/>
+          <w:bCs/>
+        </w:rPr>
+        <w:t xml:space="preserve">Figure 1.10 </w:t>
+      </w:r>
+      <w:r>
+        <w:t>Our screen after installing sci-kit image. Yours may look different if you don’t have some of the other dependencies that Sci-kit will install.</w:t>
+      </w:r>
+    </w:p>
+    <w:p>
+      <w:pPr>
+        <w:pStyle w:val="BodyText"/>
+        <w:jc w:val="left"/>
+      </w:pPr>
+      <w:r>
+        <w:t xml:space="preserve">After this, you’ll want to </w:t>
+      </w:r>
+      <w:r>
+        <w:t xml:space="preserve">type in “pip install </w:t>
+      </w:r>
+      <w:proofErr w:type="spellStart"/>
+      <w:r>
+        <w:t>scipy</w:t>
+      </w:r>
+      <w:proofErr w:type="spellEnd"/>
+      <w:r>
+        <w:t>”</w:t>
+      </w:r>
+      <w:r>
+        <w:t xml:space="preserve"> which </w:t>
+      </w:r>
+      <w:r>
+        <w:t>will install</w:t>
+      </w:r>
+      <w:r>
+        <w:t xml:space="preserve"> another extension of Scikit-image that will be necessary for the LDA software to work</w:t>
+      </w:r>
+      <w:r>
+        <w:t xml:space="preserve"> called SciPy</w:t>
+      </w:r>
+      <w:r>
+        <w:t>. Follow the same steps for installing Scikit-Image and once it’s done, you’re all set to move onto the next part of the setting up process!</w:t>
+      </w:r>
+    </w:p>
+    <w:p>
+      <w:pPr>
+        <w:pStyle w:val="BodyText"/>
+      </w:pPr>
+      <w:r>
+        <w:t xml:space="preserve"> </w:t>
+      </w:r>
+    </w:p>
+    <w:p>
+      <w:pPr>
+        <w:pStyle w:val="BodyText"/>
+      </w:pPr>
+    </w:p>
+    <w:p>
+      <w:pPr>
+        <w:pStyle w:val="BodyText"/>
+      </w:pPr>
     </w:p>
     <w:p>
       <w:pPr>
@@ -3530,9 +4028,9 @@
       <w:pPr>
         <w:pStyle w:val="Heading1"/>
       </w:pPr>
-      <w:bookmarkStart w:id="20" w:name="_Toc8141140"/>
-      <w:bookmarkEnd w:id="18"/>
+      <w:bookmarkStart w:id="21" w:name="_Toc23161581"/>
       <w:bookmarkEnd w:id="19"/>
+      <w:bookmarkEnd w:id="20"/>
       <w:r>
         <w:t xml:space="preserve">Acquiring </w:t>
       </w:r>
@@ -3542,7 +4040,7 @@
       <w:r>
         <w:t>the Leaf Disk Analyzer</w:t>
       </w:r>
-      <w:bookmarkEnd w:id="20"/>
+      <w:bookmarkEnd w:id="21"/>
     </w:p>
     <w:p>
       <w:pPr>
@@ -3595,14 +4093,14 @@
           <w:sz w:val="20"/>
         </w:rPr>
       </w:pPr>
-      <w:bookmarkStart w:id="21" w:name="_Toc8141141"/>
+      <w:bookmarkStart w:id="22" w:name="_Toc23161582"/>
       <w:r>
         <w:rPr>
           <w:sz w:val="20"/>
         </w:rPr>
         <w:t>How to Get the Leaf Disk Analyzer Software</w:t>
       </w:r>
-      <w:bookmarkEnd w:id="21"/>
+      <w:bookmarkEnd w:id="22"/>
     </w:p>
     <w:p>
       <w:pPr>
@@ -3651,7 +4149,7 @@
       <w:r>
         <w:t xml:space="preserve"> </w:t>
       </w:r>
-      <w:hyperlink r:id="rId34" w:history="1">
+      <w:hyperlink r:id="rId43" w:history="1">
         <w:r>
           <w:rPr>
             <w:rStyle w:val="Hyperlink"/>
@@ -3699,7 +4197,7 @@
                     </pic:cNvPicPr>
                   </pic:nvPicPr>
                   <pic:blipFill>
-                    <a:blip r:embed="rId35" cstate="print">
+                    <a:blip r:embed="rId44" cstate="print">
                       <a:extLst>
                         <a:ext uri="{28A0092B-C50C-407E-A947-70E740481C1C}">
                           <a14:useLocalDpi xmlns:a14="http://schemas.microsoft.com/office/drawing/2010/main" val="0"/>
@@ -3883,7 +4381,7 @@
                     </pic:cNvPicPr>
                   </pic:nvPicPr>
                   <pic:blipFill>
-                    <a:blip r:embed="rId36">
+                    <a:blip r:embed="rId45">
                       <a:extLst>
                         <a:ext uri="{28A0092B-C50C-407E-A947-70E740481C1C}">
                           <a14:useLocalDpi xmlns:a14="http://schemas.microsoft.com/office/drawing/2010/main" val="0"/>
@@ -4004,7 +4502,7 @@
                     </pic:cNvPicPr>
                   </pic:nvPicPr>
                   <pic:blipFill>
-                    <a:blip r:embed="rId37">
+                    <a:blip r:embed="rId46">
                       <a:extLst>
                         <a:ext uri="{28A0092B-C50C-407E-A947-70E740481C1C}">
                           <a14:useLocalDpi xmlns:a14="http://schemas.microsoft.com/office/drawing/2010/main" val="0"/>
@@ -4102,14 +4600,14 @@
           <w:sz w:val="20"/>
         </w:rPr>
       </w:pPr>
-      <w:bookmarkStart w:id="22" w:name="_Toc8141142"/>
+      <w:bookmarkStart w:id="23" w:name="_Toc23161583"/>
       <w:r>
         <w:rPr>
           <w:sz w:val="20"/>
         </w:rPr>
         <w:t>Setting up the Leaf Disk Analyzer</w:t>
       </w:r>
-      <w:bookmarkEnd w:id="22"/>
+      <w:bookmarkEnd w:id="23"/>
       <w:r>
         <w:rPr>
           <w:sz w:val="20"/>
@@ -4169,7 +4667,7 @@
                     </pic:cNvPicPr>
                   </pic:nvPicPr>
                   <pic:blipFill>
-                    <a:blip r:embed="rId38">
+                    <a:blip r:embed="rId47">
                       <a:extLst>
                         <a:ext uri="{28A0092B-C50C-407E-A947-70E740481C1C}">
                           <a14:useLocalDpi xmlns:a14="http://schemas.microsoft.com/office/drawing/2010/main" val="0"/>
@@ -4285,7 +4783,7 @@
                     </pic:cNvPicPr>
                   </pic:nvPicPr>
                   <pic:blipFill>
-                    <a:blip r:embed="rId39">
+                    <a:blip r:embed="rId48">
                       <a:extLst>
                         <a:ext uri="{28A0092B-C50C-407E-A947-70E740481C1C}">
                           <a14:useLocalDpi xmlns:a14="http://schemas.microsoft.com/office/drawing/2010/main" val="0"/>
@@ -4427,7 +4925,7 @@
                     </pic:cNvPicPr>
                   </pic:nvPicPr>
                   <pic:blipFill>
-                    <a:blip r:embed="rId40">
+                    <a:blip r:embed="rId49">
                       <a:extLst>
                         <a:ext uri="{28A0092B-C50C-407E-A947-70E740481C1C}">
                           <a14:useLocalDpi xmlns:a14="http://schemas.microsoft.com/office/drawing/2010/main" val="0"/>
@@ -4600,7 +5098,7 @@
                     </pic:cNvPicPr>
                   </pic:nvPicPr>
                   <pic:blipFill>
-                    <a:blip r:embed="rId41">
+                    <a:blip r:embed="rId50">
                       <a:extLst>
                         <a:ext uri="{28A0092B-C50C-407E-A947-70E740481C1C}">
                           <a14:useLocalDpi xmlns:a14="http://schemas.microsoft.com/office/drawing/2010/main" val="0"/>
@@ -4757,7 +5255,7 @@
                     </pic:cNvPicPr>
                   </pic:nvPicPr>
                   <pic:blipFill>
-                    <a:blip r:embed="rId42">
+                    <a:blip r:embed="rId51">
                       <a:extLst>
                         <a:ext uri="{28A0092B-C50C-407E-A947-70E740481C1C}">
                           <a14:useLocalDpi xmlns:a14="http://schemas.microsoft.com/office/drawing/2010/main" val="0"/>
@@ -4906,7 +5404,7 @@
                     </pic:cNvPicPr>
                   </pic:nvPicPr>
                   <pic:blipFill>
-                    <a:blip r:embed="rId43">
+                    <a:blip r:embed="rId52">
                       <a:extLst>
                         <a:ext uri="{28A0092B-C50C-407E-A947-70E740481C1C}">
                           <a14:useLocalDpi xmlns:a14="http://schemas.microsoft.com/office/drawing/2010/main" val="0"/>
@@ -4994,8 +5492,6 @@
       <w:r>
         <w:t xml:space="preserve">Each leading number must be unique. </w:t>
       </w:r>
-      <w:bookmarkStart w:id="23" w:name="_GoBack"/>
-      <w:bookmarkEnd w:id="23"/>
       <w:r>
         <w:t xml:space="preserve">This way, the software will be able to separate the photos from one another and access them automatically.  </w:t>
       </w:r>
@@ -5016,15 +5512,19 @@
         <w:pStyle w:val="BlockQuotation"/>
       </w:pPr>
       <w:r>
-        <w:t xml:space="preserve">We recommend that before you run the software you reduce the size of your photos to 423x280. The software will do this automatically for you, but if you pass in bigger photos, you have the chance to encounter an </w:t>
-      </w:r>
-      <w:proofErr w:type="spellStart"/>
-      <w:r>
-        <w:t>OutOfMemoryError</w:t>
-      </w:r>
-      <w:proofErr w:type="spellEnd"/>
-      <w:r>
-        <w:t>. So, to combat that, you should reduce them down to the referred size above.</w:t>
+        <w:t>We recommend that before you run the software you reduce the size of your photos to 423x280. The software will do this automatically for you, but if you pass in bigger photos, you have the chance to encounter an OutOfMemoryError</w:t>
+      </w:r>
+      <w:r>
+        <w:t xml:space="preserve"> if running the software on a non-high-grade machine</w:t>
+      </w:r>
+      <w:r>
+        <w:t xml:space="preserve">. So, to combat that, </w:t>
+      </w:r>
+      <w:r>
+        <w:t xml:space="preserve">we recommend that you </w:t>
+      </w:r>
+      <w:r>
+        <w:t>reduce them down to the referred size above.</w:t>
       </w:r>
     </w:p>
     <w:p>
@@ -5032,10 +5532,7 @@
         <w:pStyle w:val="BodyText"/>
         <w:jc w:val="left"/>
         <w:sectPr>
-          <w:headerReference w:type="default" r:id="rId44"/>
-          <w:footerReference w:type="default" r:id="rId45"/>
-          <w:headerReference w:type="first" r:id="rId46"/>
-          <w:footerReference w:type="first" r:id="rId47"/>
+          <w:headerReference w:type="default" r:id="rId53"/>
           <w:type w:val="continuous"/>
           <w:pgSz w:w="12240" w:h="15840" w:code="1"/>
           <w:pgMar w:top="1800" w:right="2040" w:bottom="1440" w:left="2280" w:header="960" w:footer="960" w:gutter="0"/>
@@ -5056,10 +5553,19 @@
       </w:r>
       <w:r>
         <w:br/>
-        <w:t>1-160x271_</w:t>
-      </w:r>
-      <w:r>
-        <w:t>(any number), one named 2-160x271_(any number)</w:t>
+        <w:t>1-</w:t>
+      </w:r>
+      <w:r>
+        <w:t xml:space="preserve">(anything here) and </w:t>
+      </w:r>
+      <w:r>
+        <w:t>one named 2-</w:t>
+      </w:r>
+      <w:r>
+        <w:t>(anything here</w:t>
+      </w:r>
+      <w:r>
+        <w:t>)</w:t>
       </w:r>
       <w:r>
         <w:t xml:space="preserve"> and that your photos have </w:t>
@@ -5110,7 +5616,7 @@
       <w:pPr>
         <w:pStyle w:val="Heading1"/>
       </w:pPr>
-      <w:bookmarkStart w:id="24" w:name="_Toc8141143"/>
+      <w:bookmarkStart w:id="24" w:name="_Toc23161584"/>
       <w:r>
         <w:t>Using the Leaf Disk Analyzer</w:t>
       </w:r>
@@ -5139,7 +5645,7 @@
           <w:sz w:val="20"/>
         </w:rPr>
       </w:pPr>
-      <w:bookmarkStart w:id="25" w:name="_Toc8141144"/>
+      <w:bookmarkStart w:id="25" w:name="_Toc23161585"/>
       <w:r>
         <w:rPr>
           <w:sz w:val="18"/>
@@ -5219,7 +5725,7 @@
                     </pic:cNvPicPr>
                   </pic:nvPicPr>
                   <pic:blipFill>
-                    <a:blip r:embed="rId48">
+                    <a:blip r:embed="rId54">
                       <a:extLst>
                         <a:ext uri="{28A0092B-C50C-407E-A947-70E740481C1C}">
                           <a14:useLocalDpi xmlns:a14="http://schemas.microsoft.com/office/drawing/2010/main" val="0"/>
@@ -5378,7 +5884,7 @@
                     </pic:cNvPicPr>
                   </pic:nvPicPr>
                   <pic:blipFill>
-                    <a:blip r:embed="rId49">
+                    <a:blip r:embed="rId55">
                       <a:extLst>
                         <a:ext uri="{28A0092B-C50C-407E-A947-70E740481C1C}">
                           <a14:useLocalDpi xmlns:a14="http://schemas.microsoft.com/office/drawing/2010/main" val="0"/>
@@ -5454,7 +5960,7 @@
           <w:sz w:val="18"/>
         </w:rPr>
       </w:pPr>
-      <w:bookmarkStart w:id="26" w:name="_Toc8141145"/>
+      <w:bookmarkStart w:id="26" w:name="_Toc23161586"/>
       <w:r>
         <w:rPr>
           <w:sz w:val="18"/>
@@ -5722,7 +6228,7 @@
           <w:sz w:val="18"/>
         </w:rPr>
       </w:pPr>
-      <w:bookmarkStart w:id="27" w:name="_Toc8141146"/>
+      <w:bookmarkStart w:id="27" w:name="_Toc23161587"/>
       <w:r>
         <w:rPr>
           <w:sz w:val="18"/>
@@ -5841,7 +6347,7 @@
                     </pic:cNvPicPr>
                   </pic:nvPicPr>
                   <pic:blipFill>
-                    <a:blip r:embed="rId50">
+                    <a:blip r:embed="rId56">
                       <a:extLst>
                         <a:ext uri="{28A0092B-C50C-407E-A947-70E740481C1C}">
                           <a14:useLocalDpi xmlns:a14="http://schemas.microsoft.com/office/drawing/2010/main" val="0"/>
@@ -6062,7 +6568,7 @@
                     </pic:cNvPicPr>
                   </pic:nvPicPr>
                   <pic:blipFill>
-                    <a:blip r:embed="rId51">
+                    <a:blip r:embed="rId57">
                       <a:extLst>
                         <a:ext uri="{28A0092B-C50C-407E-A947-70E740481C1C}">
                           <a14:useLocalDpi xmlns:a14="http://schemas.microsoft.com/office/drawing/2010/main" val="0"/>
@@ -6170,7 +6676,7 @@
                     </pic:cNvPicPr>
                   </pic:nvPicPr>
                   <pic:blipFill>
-                    <a:blip r:embed="rId52">
+                    <a:blip r:embed="rId58">
                       <a:extLst>
                         <a:ext uri="{28A0092B-C50C-407E-A947-70E740481C1C}">
                           <a14:useLocalDpi xmlns:a14="http://schemas.microsoft.com/office/drawing/2010/main" val="0"/>
@@ -6319,7 +6825,7 @@
                     </pic:cNvPicPr>
                   </pic:nvPicPr>
                   <pic:blipFill>
-                    <a:blip r:embed="rId53">
+                    <a:blip r:embed="rId59">
                       <a:extLst>
                         <a:ext uri="{28A0092B-C50C-407E-A947-70E740481C1C}">
                           <a14:useLocalDpi xmlns:a14="http://schemas.microsoft.com/office/drawing/2010/main" val="0"/>
@@ -6452,7 +6958,7 @@
                     </pic:cNvPicPr>
                   </pic:nvPicPr>
                   <pic:blipFill>
-                    <a:blip r:embed="rId54">
+                    <a:blip r:embed="rId60">
                       <a:extLst>
                         <a:ext uri="{28A0092B-C50C-407E-A947-70E740481C1C}">
                           <a14:useLocalDpi xmlns:a14="http://schemas.microsoft.com/office/drawing/2010/main" val="0"/>
@@ -6592,7 +7098,7 @@
                     </pic:cNvPicPr>
                   </pic:nvPicPr>
                   <pic:blipFill>
-                    <a:blip r:embed="rId55">
+                    <a:blip r:embed="rId61">
                       <a:extLst>
                         <a:ext uri="{28A0092B-C50C-407E-A947-70E740481C1C}">
                           <a14:useLocalDpi xmlns:a14="http://schemas.microsoft.com/office/drawing/2010/main" val="0"/>
@@ -6707,7 +7213,7 @@
                     </pic:cNvPicPr>
                   </pic:nvPicPr>
                   <pic:blipFill>
-                    <a:blip r:embed="rId56">
+                    <a:blip r:embed="rId62">
                       <a:extLst>
                         <a:ext uri="{28A0092B-C50C-407E-A947-70E740481C1C}">
                           <a14:useLocalDpi xmlns:a14="http://schemas.microsoft.com/office/drawing/2010/main" val="0"/>
@@ -7211,7 +7717,7 @@
                     </pic:cNvPicPr>
                   </pic:nvPicPr>
                   <pic:blipFill>
-                    <a:blip r:embed="rId57">
+                    <a:blip r:embed="rId63">
                       <a:extLst>
                         <a:ext uri="{28A0092B-C50C-407E-A947-70E740481C1C}">
                           <a14:useLocalDpi xmlns:a14="http://schemas.microsoft.com/office/drawing/2010/main" val="0"/>
@@ -7316,7 +7822,7 @@
                     </pic:cNvPicPr>
                   </pic:nvPicPr>
                   <pic:blipFill>
-                    <a:blip r:embed="rId58">
+                    <a:blip r:embed="rId64">
                       <a:extLst>
                         <a:ext uri="{28A0092B-C50C-407E-A947-70E740481C1C}">
                           <a14:useLocalDpi xmlns:a14="http://schemas.microsoft.com/office/drawing/2010/main" val="0"/>
@@ -7392,7 +7898,7 @@
           <w:bCs/>
         </w:rPr>
         <w:sectPr>
-          <w:headerReference w:type="default" r:id="rId59"/>
+          <w:headerReference w:type="default" r:id="rId65"/>
           <w:type w:val="continuous"/>
           <w:pgSz w:w="12240" w:h="15840" w:code="1"/>
           <w:pgMar w:top="1800" w:right="2040" w:bottom="1440" w:left="2280" w:header="960" w:footer="960" w:gutter="0"/>
@@ -7454,7 +7960,7 @@
         <w:pStyle w:val="Heading1"/>
       </w:pPr>
       <w:bookmarkStart w:id="28" w:name="_Toc8137816"/>
-      <w:bookmarkStart w:id="29" w:name="_Toc8141147"/>
+      <w:bookmarkStart w:id="29" w:name="_Toc23161588"/>
       <w:r>
         <w:t>Examining the Spreadsheet</w:t>
       </w:r>
@@ -7488,7 +7994,7 @@
           <w:i w:val="0"/>
           <w:spacing w:val="-5"/>
         </w:rPr>
-        <w:t xml:space="preserve"> and final chapter, we </w:t>
+        <w:t xml:space="preserve"> chapter, we </w:t>
       </w:r>
       <w:r>
         <w:rPr>
@@ -7506,7 +8012,7 @@
         </w:rPr>
       </w:pPr>
       <w:bookmarkStart w:id="30" w:name="_Toc8137817"/>
-      <w:bookmarkStart w:id="31" w:name="_Toc8141148"/>
+      <w:bookmarkStart w:id="31" w:name="_Toc23161589"/>
       <w:r>
         <w:rPr>
           <w:sz w:val="18"/>
@@ -7551,26 +8057,13 @@
         <w:rPr>
           <w:bCs/>
         </w:rPr>
-        <w:t xml:space="preserve">that looks </w:t>
-      </w:r>
-      <w:proofErr w:type="gramStart"/>
-      <w:r>
-        <w:rPr>
-          <w:bCs/>
-        </w:rPr>
-        <w:t>similar to</w:t>
-      </w:r>
-      <w:proofErr w:type="gramEnd"/>
-      <w:r>
-        <w:rPr>
-          <w:bCs/>
-        </w:rPr>
-        <w:t xml:space="preserve"> this:</w:t>
-      </w:r>
-    </w:p>
-    <w:p>
-      <w:pPr>
-        <w:pStyle w:val="BodyText"/>
+        <w:t>that looks similar to this:</w:t>
+      </w:r>
+    </w:p>
+    <w:p>
+      <w:pPr>
+        <w:pStyle w:val="BodyText"/>
+        <w:jc w:val="center"/>
         <w:rPr>
           <w:bCs/>
         </w:rPr>
@@ -7597,7 +8090,7 @@
                     </pic:cNvPicPr>
                   </pic:nvPicPr>
                   <pic:blipFill>
-                    <a:blip r:embed="rId60">
+                    <a:blip r:embed="rId66">
                       <a:extLst>
                         <a:ext uri="{28A0092B-C50C-407E-A947-70E740481C1C}">
                           <a14:useLocalDpi xmlns:a14="http://schemas.microsoft.com/office/drawing/2010/main" val="0"/>
@@ -7628,15 +8121,6 @@
           </wp:inline>
         </w:drawing>
       </w:r>
-    </w:p>
-    <w:p>
-      <w:pPr>
-        <w:pStyle w:val="BodyText"/>
-        <w:jc w:val="center"/>
-        <w:rPr>
-          <w:noProof/>
-        </w:rPr>
-      </w:pPr>
       <w:r>
         <w:rPr>
           <w:rStyle w:val="Lead-inEmphasis"/>
@@ -7711,160 +8195,490 @@
         <w:rPr>
           <w:bCs/>
         </w:rPr>
-      </w:pPr>
-      <w:r>
-        <w:rPr>
-          <w:bCs/>
-        </w:rPr>
-        <w:t>Now that we’ve gone over all aspects of the LDA software, you’re ready to use it to its fullest potential!</w:t>
-      </w:r>
-    </w:p>
-    <w:p>
-      <w:pPr>
-        <w:pStyle w:val="BodyText"/>
-        <w:rPr>
-          <w:bCs/>
-        </w:rPr>
-      </w:pPr>
-    </w:p>
-    <w:p>
-      <w:pPr>
-        <w:pStyle w:val="BodyText"/>
-        <w:rPr>
-          <w:bCs/>
-        </w:rPr>
-      </w:pPr>
-    </w:p>
-    <w:p>
-      <w:pPr>
-        <w:pStyle w:val="BodyText"/>
-        <w:rPr>
-          <w:bCs/>
-        </w:rPr>
-      </w:pPr>
-    </w:p>
-    <w:p>
-      <w:pPr>
-        <w:pStyle w:val="BodyText"/>
-        <w:rPr>
-          <w:bCs/>
-        </w:rPr>
-      </w:pPr>
-    </w:p>
-    <w:p>
-      <w:pPr>
-        <w:pStyle w:val="BodyText"/>
-        <w:rPr>
-          <w:bCs/>
-        </w:rPr>
-      </w:pPr>
-    </w:p>
-    <w:p>
-      <w:pPr>
-        <w:pStyle w:val="BodyText"/>
-        <w:tabs>
-          <w:tab w:val="left" w:pos="3394"/>
-        </w:tabs>
-        <w:rPr>
-          <w:bCs/>
-        </w:rPr>
-      </w:pPr>
-      <w:r>
-        <w:rPr>
-          <w:bCs/>
-        </w:rPr>
-        <w:tab/>
-      </w:r>
-    </w:p>
-    <w:p>
-      <w:pPr>
-        <w:pStyle w:val="BodyText"/>
-        <w:rPr>
-          <w:bCs/>
-        </w:rPr>
-      </w:pPr>
-    </w:p>
-    <w:p>
-      <w:pPr>
-        <w:pStyle w:val="BodyText"/>
-        <w:rPr>
-          <w:bCs/>
-        </w:rPr>
-      </w:pPr>
-    </w:p>
-    <w:p>
-      <w:pPr>
-        <w:pStyle w:val="BodyText"/>
-        <w:rPr>
-          <w:bCs/>
-        </w:rPr>
-      </w:pPr>
-    </w:p>
-    <w:p>
-      <w:pPr>
-        <w:pStyle w:val="BodyText"/>
-        <w:rPr>
-          <w:bCs/>
-        </w:rPr>
-      </w:pPr>
-    </w:p>
-    <w:p>
-      <w:pPr>
-        <w:pStyle w:val="BodyText"/>
-        <w:rPr>
-          <w:bCs/>
-        </w:rPr>
-      </w:pPr>
-    </w:p>
-    <w:p>
-      <w:pPr>
-        <w:pStyle w:val="BodyText"/>
-        <w:rPr>
-          <w:bCs/>
-        </w:rPr>
-      </w:pPr>
-    </w:p>
-    <w:p>
-      <w:pPr>
-        <w:pStyle w:val="BodyText"/>
-        <w:rPr>
-          <w:bCs/>
-        </w:rPr>
-      </w:pPr>
-    </w:p>
-    <w:p>
-      <w:pPr>
-        <w:pStyle w:val="BodyText"/>
-        <w:rPr>
-          <w:bCs/>
-        </w:rPr>
-      </w:pPr>
-    </w:p>
-    <w:p>
-      <w:pPr>
-        <w:pStyle w:val="BodyText"/>
-        <w:rPr>
-          <w:bCs/>
-        </w:rPr>
         <w:sectPr>
-          <w:headerReference w:type="default" r:id="rId61"/>
+          <w:headerReference w:type="default" r:id="rId67"/>
           <w:type w:val="continuous"/>
           <w:pgSz w:w="12240" w:h="15840" w:code="1"/>
           <w:pgMar w:top="1800" w:right="2040" w:bottom="1440" w:left="2280" w:header="960" w:footer="960" w:gutter="0"/>
           <w:cols w:space="720"/>
         </w:sectPr>
       </w:pPr>
+      <w:r>
+        <w:rPr>
+          <w:bCs/>
+        </w:rPr>
+        <w:t>Now that we’ve gone over all aspects of the LDA software, you’re ready to use it to its fullest potential!</w:t>
+      </w:r>
+    </w:p>
+    <w:p>
+      <w:pPr>
+        <w:pStyle w:val="PartTitle"/>
+        <w:framePr w:wrap="notBeside"/>
+      </w:pPr>
+      <w:r>
+        <w:lastRenderedPageBreak/>
+        <w:t>Chapter</w:t>
+      </w:r>
+    </w:p>
+    <w:p>
+      <w:pPr>
+        <w:pStyle w:val="PartLabel"/>
+        <w:framePr w:wrap="notBeside"/>
+      </w:pPr>
+      <w:r>
+        <w:t>5</w:t>
+      </w:r>
     </w:p>
     <w:p>
       <w:pPr>
         <w:pStyle w:val="Heading1"/>
       </w:pPr>
-      <w:bookmarkStart w:id="32" w:name="_Toc8141149"/>
+      <w:bookmarkStart w:id="32" w:name="_Toc23161590"/>
+      <w:r>
+        <w:t>A Quick Look At the Code</w:t>
+      </w:r>
+      <w:bookmarkEnd w:id="32"/>
+    </w:p>
+    <w:p>
+      <w:pPr>
+        <w:pStyle w:val="ChapterSubtitle"/>
+        <w:rPr>
+          <w:i w:val="0"/>
+          <w:spacing w:val="-5"/>
+        </w:rPr>
+      </w:pPr>
+      <w:r>
+        <w:rPr>
+          <w:i w:val="0"/>
+          <w:spacing w:val="-5"/>
+        </w:rPr>
+        <w:t xml:space="preserve">In this </w:t>
+      </w:r>
+      <w:r>
+        <w:rPr>
+          <w:i w:val="0"/>
+          <w:spacing w:val="-5"/>
+        </w:rPr>
+        <w:t>fifth</w:t>
+      </w:r>
+      <w:r>
+        <w:rPr>
+          <w:i w:val="0"/>
+          <w:spacing w:val="-5"/>
+        </w:rPr>
+        <w:t xml:space="preserve"> and final chapter, we </w:t>
+      </w:r>
+      <w:r>
+        <w:rPr>
+          <w:i w:val="0"/>
+          <w:spacing w:val="-5"/>
+        </w:rPr>
+        <w:t>take a quick look at the code so that you can adjust the program to your liking.</w:t>
+      </w:r>
+    </w:p>
+    <w:p>
+      <w:pPr>
+        <w:pStyle w:val="Heading2"/>
+        <w:rPr>
+          <w:sz w:val="18"/>
+        </w:rPr>
+      </w:pPr>
+      <w:bookmarkStart w:id="33" w:name="_Toc23161591"/>
+      <w:r>
+        <w:rPr>
+          <w:sz w:val="18"/>
+        </w:rPr>
+        <w:t>Opening the Source Code</w:t>
+      </w:r>
+      <w:bookmarkEnd w:id="33"/>
+    </w:p>
+    <w:p>
+      <w:pPr>
+        <w:pStyle w:val="Heading2"/>
+        <w:rPr>
+          <w:sz w:val="18"/>
+        </w:rPr>
+      </w:pPr>
+    </w:p>
+    <w:p>
+      <w:pPr>
+        <w:pStyle w:val="BodyText"/>
+        <w:rPr>
+          <w:bCs/>
+        </w:rPr>
+      </w:pPr>
+      <w:r>
+        <w:rPr>
+          <w:bCs/>
+        </w:rPr>
+        <w:t>To begin, navigate to where you have the “diskanalyzer.py” script saved at. Right-click the script and select “Open with &gt;” and choose the IDE (Integrated Development Environment) or code editor of your choosing. We chose VS Code</w:t>
+      </w:r>
+      <w:r>
+        <w:rPr>
+          <w:bCs/>
+        </w:rPr>
+        <w:t>, for its accessibility and ease of use,</w:t>
+      </w:r>
+      <w:r>
+        <w:rPr>
+          <w:bCs/>
+        </w:rPr>
+        <w:t xml:space="preserve"> but any other will do. Once the script has opened, you want to navigate to the “calculateMildewArea” function. You’ll</w:t>
+      </w:r>
+      <w:r>
+        <w:rPr>
+          <w:bCs/>
+        </w:rPr>
+        <w:t xml:space="preserve"> </w:t>
+      </w:r>
+      <w:r>
+        <w:rPr>
+          <w:bCs/>
+        </w:rPr>
+        <w:t>want to look for the lines as sho</w:t>
+      </w:r>
+      <w:r>
+        <w:rPr>
+          <w:bCs/>
+        </w:rPr>
+        <w:t>wn below:</w:t>
+      </w:r>
+    </w:p>
+    <w:p>
+      <w:pPr>
+        <w:pStyle w:val="BodyText"/>
+        <w:jc w:val="center"/>
+        <w:rPr>
+          <w:bCs/>
+        </w:rPr>
+      </w:pPr>
+      <w:r>
+        <w:rPr>
+          <w:bCs/>
+          <w:noProof/>
+        </w:rPr>
+        <w:drawing>
+          <wp:inline distT="0" distB="0" distL="0" distR="0" wp14:anchorId="037AC485" wp14:editId="05DB21C4">
+            <wp:extent cx="5029200" cy="1833880"/>
+            <wp:effectExtent l="0" t="0" r="0" b="0"/>
+            <wp:docPr id="1" name="Picture 1"/>
+            <wp:cNvGraphicFramePr>
+              <a:graphicFrameLocks xmlns:a="http://schemas.openxmlformats.org/drawingml/2006/main" noChangeAspect="1"/>
+            </wp:cNvGraphicFramePr>
+            <a:graphic xmlns:a="http://schemas.openxmlformats.org/drawingml/2006/main">
+              <a:graphicData uri="http://schemas.openxmlformats.org/drawingml/2006/picture">
+                <pic:pic xmlns:pic="http://schemas.openxmlformats.org/drawingml/2006/picture">
+                  <pic:nvPicPr>
+                    <pic:cNvPr id="1" name=""/>
+                    <pic:cNvPicPr/>
+                  </pic:nvPicPr>
+                  <pic:blipFill>
+                    <a:blip r:embed="rId68"/>
+                    <a:stretch>
+                      <a:fillRect/>
+                    </a:stretch>
+                  </pic:blipFill>
+                  <pic:spPr>
+                    <a:xfrm>
+                      <a:off x="0" y="0"/>
+                      <a:ext cx="5029200" cy="1833880"/>
+                    </a:xfrm>
+                    <a:prstGeom prst="rect">
+                      <a:avLst/>
+                    </a:prstGeom>
+                  </pic:spPr>
+                </pic:pic>
+              </a:graphicData>
+            </a:graphic>
+          </wp:inline>
+        </w:drawing>
+      </w:r>
+      <w:r>
+        <w:rPr>
+          <w:rStyle w:val="Lead-inEmphasis"/>
+          <w:b/>
+        </w:rPr>
+        <w:t xml:space="preserve">Figure </w:t>
+      </w:r>
+      <w:r>
+        <w:rPr>
+          <w:rStyle w:val="Lead-inEmphasis"/>
+          <w:b/>
+        </w:rPr>
+        <w:t xml:space="preserve">5.1 </w:t>
+      </w:r>
+      <w:r>
+        <w:rPr>
+          <w:rStyle w:val="Strong"/>
+          <w:b w:val="0"/>
+          <w:sz w:val="22"/>
+        </w:rPr>
+        <w:t>The lines that are of interest to us for this chapter. These lines can be found in the calculateMildewArea function of the script.</w:t>
+      </w:r>
+    </w:p>
+    <w:p>
+      <w:pPr>
+        <w:pStyle w:val="BodyText"/>
+        <w:rPr>
+          <w:bCs/>
+        </w:rPr>
+      </w:pPr>
+      <w:r>
+        <w:rPr>
+          <w:bCs/>
+        </w:rPr>
+        <w:t>However</w:t>
+      </w:r>
+      <w:r>
+        <w:rPr>
+          <w:bCs/>
+        </w:rPr>
+        <w:t>, we really want to focus on lines 194 and lines 204. You may be wondering why these lines are important, let alone relevant, but this is one of the first lines that affects the outcome of the program. Specifically, the last number of this line is the one we truly care about. Increasing the last number of the line causes more of the photo to become masked out during the mildew detection process. Decreasing that number causes less of the photo to become masked out during the mildew detection process, so if you think that there’s some spots that are mildew but aren’t being picked up, or they aren’t mildew and are being picked up as well, this is the first place you want to look to adjust that outcome.</w:t>
+      </w:r>
+    </w:p>
+    <w:p>
+      <w:pPr>
+        <w:pStyle w:val="BodyText"/>
+      </w:pPr>
+      <w:r>
+        <w:rPr>
+          <w:bCs/>
+        </w:rPr>
+        <w:t>For line 204, we also want to focus primarily on the last number denoted by “threshold”. This number translates to how many circles the Laplacian of Gaussian</w:t>
+      </w:r>
+      <w:r>
+        <w:rPr>
+          <w:bCs/>
+        </w:rPr>
+        <w:t xml:space="preserve"> </w:t>
+      </w:r>
+      <w:r>
+        <w:rPr>
+          <w:bCs/>
+        </w:rPr>
+        <w:t>(LoG)</w:t>
+      </w:r>
+      <w:r>
+        <w:rPr>
+          <w:bCs/>
+        </w:rPr>
+        <w:t xml:space="preserve"> algorithm can detect based off the kernels it has used to detect key points within the masked photo</w:t>
+      </w:r>
+      <w:r>
+        <w:rPr>
+          <w:bCs/>
+        </w:rPr>
+        <w:t xml:space="preserve"> </w:t>
+      </w:r>
+      <w:r>
+        <w:rPr>
+          <w:bCs/>
+        </w:rPr>
+        <w:lastRenderedPageBreak/>
+        <w:t xml:space="preserve">(hence why line 194 is important). For more information on the </w:t>
+      </w:r>
+      <w:r>
+        <w:rPr>
+          <w:bCs/>
+        </w:rPr>
+        <w:t>LoG</w:t>
+      </w:r>
+      <w:r>
+        <w:rPr>
+          <w:bCs/>
+        </w:rPr>
+        <w:t xml:space="preserve"> Algorithm, we recommend that you look here:  </w:t>
+      </w:r>
+      <w:hyperlink r:id="rId69" w:history="1">
+        <w:r>
+          <w:rPr>
+            <w:rStyle w:val="Hyperlink"/>
+          </w:rPr>
+          <w:t>https://homepages.inf.ed.ac.uk/rbf/HIPR2/log.htm</w:t>
+        </w:r>
+      </w:hyperlink>
+      <w:r>
+        <w:t>.</w:t>
+      </w:r>
+      <w:r>
+        <w:t xml:space="preserve"> Much like that of line 194, a higher number reduces the total amount of circles that may be detected, whereas a smaller number can increase the total amount of circles that may be detected within the photo. </w:t>
+      </w:r>
+    </w:p>
+    <w:p>
+      <w:pPr>
+        <w:pStyle w:val="BodyText"/>
+      </w:pPr>
+      <w:r>
+        <w:t>So,  now you can now adjust the code to whatever seems to work best for your samples! Just keep in mind that after every time you alter a number, you must save and restart the LDA software so that the changes take effect.</w:t>
+      </w:r>
+    </w:p>
+    <w:p>
+      <w:pPr>
+        <w:pStyle w:val="BodyText"/>
+      </w:pPr>
+    </w:p>
+    <w:p>
+      <w:pPr>
+        <w:pStyle w:val="BodyText"/>
+        <w:rPr>
+          <w:bCs/>
+        </w:rPr>
+      </w:pPr>
+    </w:p>
+    <w:p>
+      <w:pPr>
+        <w:pStyle w:val="BodyText"/>
+        <w:rPr>
+          <w:bCs/>
+        </w:rPr>
+      </w:pPr>
+    </w:p>
+    <w:p>
+      <w:pPr>
+        <w:pStyle w:val="BodyText"/>
+        <w:rPr>
+          <w:bCs/>
+        </w:rPr>
+      </w:pPr>
+    </w:p>
+    <w:p>
+      <w:pPr>
+        <w:pStyle w:val="BodyText"/>
+        <w:rPr>
+          <w:bCs/>
+        </w:rPr>
+      </w:pPr>
+    </w:p>
+    <w:p>
+      <w:pPr>
+        <w:pStyle w:val="BodyText"/>
+        <w:rPr>
+          <w:bCs/>
+        </w:rPr>
+      </w:pPr>
+    </w:p>
+    <w:p>
+      <w:pPr>
+        <w:pStyle w:val="BodyText"/>
+        <w:rPr>
+          <w:bCs/>
+        </w:rPr>
+      </w:pPr>
+    </w:p>
+    <w:p>
+      <w:pPr>
+        <w:pStyle w:val="BodyText"/>
+        <w:rPr>
+          <w:bCs/>
+        </w:rPr>
+      </w:pPr>
+    </w:p>
+    <w:p>
+      <w:pPr>
+        <w:pStyle w:val="BodyText"/>
+        <w:rPr>
+          <w:bCs/>
+        </w:rPr>
+      </w:pPr>
+    </w:p>
+    <w:p>
+      <w:pPr>
+        <w:pStyle w:val="BodyText"/>
+        <w:rPr>
+          <w:bCs/>
+        </w:rPr>
+      </w:pPr>
+    </w:p>
+    <w:p>
+      <w:pPr>
+        <w:pStyle w:val="BodyText"/>
+        <w:rPr>
+          <w:bCs/>
+        </w:rPr>
+      </w:pPr>
+    </w:p>
+    <w:p>
+      <w:pPr>
+        <w:pStyle w:val="BodyText"/>
+        <w:rPr>
+          <w:bCs/>
+        </w:rPr>
+      </w:pPr>
+    </w:p>
+    <w:p>
+      <w:pPr>
+        <w:pStyle w:val="BodyText"/>
+        <w:rPr>
+          <w:bCs/>
+        </w:rPr>
+      </w:pPr>
+    </w:p>
+    <w:p>
+      <w:pPr>
+        <w:pStyle w:val="BodyText"/>
+        <w:rPr>
+          <w:bCs/>
+        </w:rPr>
+      </w:pPr>
+    </w:p>
+    <w:p>
+      <w:pPr>
+        <w:pStyle w:val="BodyText"/>
+        <w:rPr>
+          <w:bCs/>
+        </w:rPr>
+      </w:pPr>
+    </w:p>
+    <w:p>
+      <w:pPr>
+        <w:pStyle w:val="BodyText"/>
+        <w:rPr>
+          <w:bCs/>
+        </w:rPr>
+      </w:pPr>
+    </w:p>
+    <w:p>
+      <w:pPr>
+        <w:pStyle w:val="BodyText"/>
+        <w:rPr>
+          <w:bCs/>
+        </w:rPr>
+      </w:pPr>
+    </w:p>
+    <w:p>
+      <w:pPr>
+        <w:pStyle w:val="BodyText"/>
+        <w:rPr>
+          <w:bCs/>
+        </w:rPr>
+      </w:pPr>
+    </w:p>
+    <w:p>
+      <w:pPr>
+        <w:pStyle w:val="BodyText"/>
+        <w:rPr>
+          <w:bCs/>
+        </w:rPr>
+      </w:pPr>
+    </w:p>
+    <w:p>
+      <w:pPr>
+        <w:pStyle w:val="BodyText"/>
+        <w:rPr>
+          <w:bCs/>
+        </w:rPr>
+      </w:pPr>
+    </w:p>
+    <w:p>
+      <w:pPr>
+        <w:pStyle w:val="Heading1"/>
+      </w:pPr>
+      <w:bookmarkStart w:id="34" w:name="_Toc23161592"/>
       <w:r>
         <w:lastRenderedPageBreak/>
         <w:t>Index</w:t>
       </w:r>
-      <w:bookmarkEnd w:id="32"/>
+      <w:bookmarkEnd w:id="34"/>
     </w:p>
     <w:p>
       <w:pPr>
@@ -7874,6 +8688,7 @@
           <w:sz w:val="22"/>
         </w:rPr>
         <w:sectPr>
+          <w:headerReference w:type="default" r:id="rId70"/>
           <w:type w:val="continuous"/>
           <w:pgSz w:w="12240" w:h="15840" w:code="1"/>
           <w:pgMar w:top="1800" w:right="2040" w:bottom="1440" w:left="2280" w:header="960" w:footer="960" w:gutter="0"/>
@@ -7991,6 +8806,22 @@
           <w:rFonts w:cs="Arial"/>
           <w:sz w:val="22"/>
         </w:rPr>
+        <w:t xml:space="preserve">ide – 22, </w:t>
+      </w:r>
+    </w:p>
+    <w:p>
+      <w:pPr>
+        <w:pStyle w:val="BodyText"/>
+        <w:rPr>
+          <w:rFonts w:cs="Arial"/>
+          <w:sz w:val="22"/>
+        </w:rPr>
+      </w:pPr>
+      <w:r>
+        <w:rPr>
+          <w:rFonts w:cs="Arial"/>
+          <w:sz w:val="22"/>
+        </w:rPr>
         <w:t>install – 1, 2, 3, 4, 5, 6, 11</w:t>
       </w:r>
     </w:p>
@@ -8002,6 +8833,36 @@
           <w:sz w:val="22"/>
         </w:rPr>
       </w:pPr>
+      <w:r>
+        <w:rPr>
+          <w:rFonts w:cs="Arial"/>
+          <w:sz w:val="22"/>
+        </w:rPr>
+        <w:t>log –</w:t>
+      </w:r>
+      <w:r>
+        <w:rPr>
+          <w:rFonts w:cs="Arial"/>
+          <w:sz w:val="22"/>
+        </w:rPr>
+        <w:t xml:space="preserve"> 6,</w:t>
+      </w:r>
+      <w:r>
+        <w:rPr>
+          <w:rFonts w:cs="Arial"/>
+          <w:sz w:val="22"/>
+        </w:rPr>
+        <w:t xml:space="preserve"> 22, 23</w:t>
+      </w:r>
+    </w:p>
+    <w:p>
+      <w:pPr>
+        <w:pStyle w:val="BodyText"/>
+        <w:rPr>
+          <w:rFonts w:cs="Arial"/>
+          <w:sz w:val="22"/>
+        </w:rPr>
+      </w:pPr>
       <w:proofErr w:type="spellStart"/>
       <w:r>
         <w:rPr>
@@ -8016,22 +8877,71 @@
           <w:rFonts w:cs="Arial"/>
           <w:sz w:val="22"/>
         </w:rPr>
-        <w:t xml:space="preserve"> – 3, 5, 6, 8, 11, 12, 13, 18, 20</w:t>
-      </w:r>
-    </w:p>
-    <w:p>
-      <w:pPr>
-        <w:pStyle w:val="BodyText"/>
+        <w:t xml:space="preserve"> – 3, 5, 6, 8, 11, 12, 13, </w:t>
+      </w:r>
+      <w:r>
         <w:rPr>
           <w:rFonts w:cs="Arial"/>
           <w:sz w:val="22"/>
         </w:rPr>
-      </w:pPr>
+        <w:t xml:space="preserve">14, </w:t>
+      </w:r>
       <w:r>
         <w:rPr>
           <w:rFonts w:cs="Arial"/>
           <w:sz w:val="22"/>
         </w:rPr>
+        <w:t>1</w:t>
+      </w:r>
+      <w:r>
+        <w:rPr>
+          <w:rFonts w:cs="Arial"/>
+          <w:sz w:val="22"/>
+        </w:rPr>
+        <w:t>9</w:t>
+      </w:r>
+      <w:r>
+        <w:rPr>
+          <w:rFonts w:cs="Arial"/>
+          <w:sz w:val="22"/>
+        </w:rPr>
+        <w:t>,</w:t>
+      </w:r>
+      <w:r>
+        <w:rPr>
+          <w:rFonts w:cs="Arial"/>
+          <w:sz w:val="22"/>
+        </w:rPr>
+        <w:t xml:space="preserve"> </w:t>
+      </w:r>
+      <w:r>
+        <w:rPr>
+          <w:rFonts w:cs="Arial"/>
+          <w:sz w:val="22"/>
+        </w:rPr>
+        <w:t xml:space="preserve">21, </w:t>
+      </w:r>
+      <w:r>
+        <w:rPr>
+          <w:rFonts w:cs="Arial"/>
+          <w:sz w:val="22"/>
+        </w:rPr>
+        <w:t>23</w:t>
+      </w:r>
+    </w:p>
+    <w:p>
+      <w:pPr>
+        <w:pStyle w:val="BodyText"/>
+        <w:rPr>
+          <w:rFonts w:cs="Arial"/>
+          <w:sz w:val="22"/>
+        </w:rPr>
+      </w:pPr>
+      <w:r>
+        <w:rPr>
+          <w:rFonts w:cs="Arial"/>
+          <w:sz w:val="22"/>
+        </w:rPr>
         <w:t>leaf</w:t>
       </w:r>
       <w:r>
@@ -8117,58 +9027,237 @@
           <w:sz w:val="22"/>
         </w:rPr>
       </w:pPr>
+      <w:r>
+        <w:rPr>
+          <w:rFonts w:cs="Arial"/>
+          <w:sz w:val="22"/>
+        </w:rPr>
+        <w:t>o</w:t>
+      </w:r>
+      <w:r>
+        <w:rPr>
+          <w:rFonts w:cs="Arial"/>
+          <w:sz w:val="22"/>
+        </w:rPr>
+        <w:t>pen</w:t>
+      </w:r>
+      <w:r>
+        <w:rPr>
+          <w:rFonts w:cs="Arial"/>
+          <w:sz w:val="22"/>
+        </w:rPr>
+        <w:t xml:space="preserve">pyxl </w:t>
+      </w:r>
+      <w:r>
+        <w:rPr>
+          <w:rFonts w:cs="Arial"/>
+          <w:sz w:val="22"/>
+        </w:rPr>
+        <w:t>– 3, 4, 5, 6</w:t>
+      </w:r>
+    </w:p>
+    <w:p>
+      <w:pPr>
+        <w:pStyle w:val="BodyText"/>
+        <w:rPr>
+          <w:rFonts w:cs="Arial"/>
+          <w:sz w:val="22"/>
+        </w:rPr>
+      </w:pPr>
+      <w:r>
+        <w:rPr>
+          <w:rFonts w:cs="Arial"/>
+          <w:sz w:val="22"/>
+        </w:rPr>
+        <w:t>path – 1, 4</w:t>
+      </w:r>
+    </w:p>
+    <w:p>
+      <w:pPr>
+        <w:pStyle w:val="BodyText"/>
+        <w:rPr>
+          <w:rFonts w:cs="Arial"/>
+          <w:sz w:val="22"/>
+        </w:rPr>
+      </w:pPr>
+      <w:r>
+        <w:rPr>
+          <w:rFonts w:cs="Arial"/>
+          <w:sz w:val="22"/>
+        </w:rPr>
+        <w:t>photos – 5, 6, 10, 12, 13, 14</w:t>
+      </w:r>
+    </w:p>
+    <w:p>
+      <w:pPr>
+        <w:pStyle w:val="BodyText"/>
+        <w:rPr>
+          <w:rFonts w:cs="Arial"/>
+          <w:sz w:val="22"/>
+        </w:rPr>
+      </w:pPr>
+      <w:r>
+        <w:rPr>
+          <w:rFonts w:cs="Arial"/>
+          <w:sz w:val="22"/>
+        </w:rPr>
+        <w:t>picture number – 13, 17, 20</w:t>
+      </w:r>
+    </w:p>
+    <w:p>
+      <w:pPr>
+        <w:pStyle w:val="BodyText"/>
+        <w:rPr>
+          <w:rFonts w:cs="Arial"/>
+          <w:sz w:val="22"/>
+        </w:rPr>
+      </w:pPr>
+      <w:r>
+        <w:rPr>
+          <w:rFonts w:cs="Arial"/>
+          <w:sz w:val="22"/>
+        </w:rPr>
+        <w:t>p</w:t>
+      </w:r>
+      <w:r>
+        <w:rPr>
+          <w:rFonts w:cs="Arial"/>
+          <w:sz w:val="22"/>
+        </w:rPr>
+        <w:t>ython – 1, 2 , 4, 8, 11</w:t>
+      </w:r>
+    </w:p>
+    <w:p>
+      <w:pPr>
+        <w:pStyle w:val="BodyText"/>
+        <w:rPr>
+          <w:rFonts w:cs="Arial"/>
+          <w:sz w:val="22"/>
+        </w:rPr>
+      </w:pPr>
+      <w:r>
+        <w:rPr>
+          <w:rFonts w:cs="Arial"/>
+          <w:sz w:val="22"/>
+        </w:rPr>
+        <w:t>ratio – 5, 17, 20</w:t>
+      </w:r>
+    </w:p>
+    <w:p>
+      <w:pPr>
+        <w:pStyle w:val="BodyText"/>
+        <w:rPr>
+          <w:rFonts w:cs="Arial"/>
+          <w:sz w:val="22"/>
+        </w:rPr>
+      </w:pPr>
+      <w:r>
+        <w:rPr>
+          <w:rFonts w:cs="Arial"/>
+          <w:sz w:val="22"/>
+        </w:rPr>
+        <w:t>row – 20</w:t>
+      </w:r>
+    </w:p>
+    <w:p>
+      <w:pPr>
+        <w:pStyle w:val="BodyText"/>
+        <w:rPr>
+          <w:rFonts w:cs="Arial"/>
+          <w:sz w:val="22"/>
+        </w:rPr>
+      </w:pPr>
+      <w:r>
+        <w:rPr>
+          <w:rFonts w:cs="Arial"/>
+          <w:sz w:val="22"/>
+        </w:rPr>
+        <w:t>s</w:t>
+      </w:r>
+      <w:r>
+        <w:rPr>
+          <w:rFonts w:cs="Arial"/>
+          <w:sz w:val="22"/>
+        </w:rPr>
+        <w:t>cikit-</w:t>
+      </w:r>
+      <w:r>
+        <w:rPr>
+          <w:rFonts w:cs="Arial"/>
+          <w:sz w:val="22"/>
+        </w:rPr>
+        <w:t xml:space="preserve">image – </w:t>
+      </w:r>
+      <w:r>
+        <w:rPr>
+          <w:rFonts w:cs="Arial"/>
+          <w:sz w:val="22"/>
+        </w:rPr>
+        <w:t>6</w:t>
+      </w:r>
+    </w:p>
+    <w:p>
+      <w:pPr>
+        <w:pStyle w:val="BodyText"/>
+        <w:rPr>
+          <w:rFonts w:cs="Arial"/>
+          <w:sz w:val="22"/>
+        </w:rPr>
+      </w:pPr>
       <w:proofErr w:type="spellStart"/>
       <w:r>
         <w:rPr>
           <w:rFonts w:cs="Arial"/>
           <w:sz w:val="22"/>
         </w:rPr>
-        <w:t>o</w:t>
-      </w:r>
+        <w:t>scipy</w:t>
+      </w:r>
+      <w:proofErr w:type="spellEnd"/>
       <w:r>
         <w:rPr>
           <w:rFonts w:cs="Arial"/>
           <w:sz w:val="22"/>
         </w:rPr>
-        <w:t>pen</w:t>
-      </w:r>
-      <w:r>
+        <w:t xml:space="preserve"> - 6</w:t>
+      </w:r>
+    </w:p>
+    <w:p>
+      <w:pPr>
+        <w:pStyle w:val="BodyText"/>
         <w:rPr>
           <w:rFonts w:cs="Arial"/>
           <w:sz w:val="22"/>
         </w:rPr>
-        <w:t>pyxl</w:t>
-      </w:r>
-      <w:proofErr w:type="spellEnd"/>
+      </w:pPr>
       <w:r>
         <w:rPr>
           <w:rFonts w:cs="Arial"/>
           <w:sz w:val="22"/>
         </w:rPr>
-        <w:t xml:space="preserve"> </w:t>
-      </w:r>
-      <w:r>
+        <w:t>spreadsheet – 11, 12, 13, 15, 17, 18, 19, 20</w:t>
+      </w:r>
+    </w:p>
+    <w:p>
+      <w:pPr>
+        <w:pStyle w:val="BodyText"/>
         <w:rPr>
           <w:rFonts w:cs="Arial"/>
           <w:sz w:val="22"/>
         </w:rPr>
-        <w:t>– 3, 4, 5, 6</w:t>
-      </w:r>
-    </w:p>
-    <w:p>
-      <w:pPr>
-        <w:pStyle w:val="BodyText"/>
+      </w:pPr>
+      <w:r>
         <w:rPr>
           <w:rFonts w:cs="Arial"/>
           <w:sz w:val="22"/>
         </w:rPr>
-      </w:pPr>
+        <w:t>thread</w:t>
+      </w:r>
       <w:r>
         <w:rPr>
           <w:rFonts w:cs="Arial"/>
           <w:sz w:val="22"/>
         </w:rPr>
-        <w:t>path – 1, 4</w:t>
+        <w:t xml:space="preserve"> – 17</w:t>
       </w:r>
     </w:p>
     <w:p>
@@ -8176,142 +9265,6 @@
         <w:pStyle w:val="BodyText"/>
         <w:rPr>
           <w:rFonts w:cs="Arial"/>
-          <w:sz w:val="22"/>
-        </w:rPr>
-      </w:pPr>
-      <w:r>
-        <w:rPr>
-          <w:rFonts w:cs="Arial"/>
-          <w:sz w:val="22"/>
-        </w:rPr>
-        <w:t>photos – 5, 6, 10, 12, 13, 14</w:t>
-      </w:r>
-    </w:p>
-    <w:p>
-      <w:pPr>
-        <w:pStyle w:val="BodyText"/>
-        <w:rPr>
-          <w:rFonts w:cs="Arial"/>
-          <w:sz w:val="22"/>
-        </w:rPr>
-      </w:pPr>
-      <w:r>
-        <w:rPr>
-          <w:rFonts w:cs="Arial"/>
-          <w:sz w:val="22"/>
-        </w:rPr>
-        <w:t>picture number – 13, 17, 20</w:t>
-      </w:r>
-    </w:p>
-    <w:p>
-      <w:pPr>
-        <w:pStyle w:val="BodyText"/>
-        <w:rPr>
-          <w:rFonts w:cs="Arial"/>
-          <w:sz w:val="22"/>
-        </w:rPr>
-      </w:pPr>
-      <w:r>
-        <w:rPr>
-          <w:rFonts w:cs="Arial"/>
-          <w:sz w:val="22"/>
-        </w:rPr>
-        <w:t>p</w:t>
-      </w:r>
-      <w:r>
-        <w:rPr>
-          <w:rFonts w:cs="Arial"/>
-          <w:sz w:val="22"/>
-        </w:rPr>
-        <w:t>ython – 1, 2 , 4, 8, 11</w:t>
-      </w:r>
-    </w:p>
-    <w:p>
-      <w:pPr>
-        <w:pStyle w:val="BodyText"/>
-        <w:rPr>
-          <w:rFonts w:cs="Arial"/>
-          <w:sz w:val="22"/>
-        </w:rPr>
-      </w:pPr>
-      <w:r>
-        <w:rPr>
-          <w:rFonts w:cs="Arial"/>
-          <w:sz w:val="22"/>
-        </w:rPr>
-        <w:t>ratio – 5, 17, 20</w:t>
-      </w:r>
-    </w:p>
-    <w:p>
-      <w:pPr>
-        <w:pStyle w:val="BodyText"/>
-        <w:rPr>
-          <w:rFonts w:cs="Arial"/>
-          <w:sz w:val="22"/>
-        </w:rPr>
-      </w:pPr>
-      <w:r>
-        <w:rPr>
-          <w:rFonts w:cs="Arial"/>
-          <w:sz w:val="22"/>
-        </w:rPr>
-        <w:t>row – 20</w:t>
-      </w:r>
-    </w:p>
-    <w:p>
-      <w:pPr>
-        <w:pStyle w:val="BodyText"/>
-        <w:rPr>
-          <w:rFonts w:cs="Arial"/>
-          <w:sz w:val="22"/>
-        </w:rPr>
-      </w:pPr>
-      <w:r>
-        <w:rPr>
-          <w:rFonts w:cs="Arial"/>
-          <w:sz w:val="22"/>
-        </w:rPr>
-        <w:t>spreadsheet – 11, 12, 13, 15, 17, 18, 19, 20</w:t>
-      </w:r>
-    </w:p>
-    <w:p>
-      <w:pPr>
-        <w:pStyle w:val="BodyText"/>
-        <w:rPr>
-          <w:rFonts w:cs="Arial"/>
-          <w:sz w:val="22"/>
-        </w:rPr>
-      </w:pPr>
-      <w:r>
-        <w:rPr>
-          <w:rFonts w:cs="Arial"/>
-          <w:sz w:val="22"/>
-        </w:rPr>
-        <w:t>thread - 17</w:t>
-      </w:r>
-    </w:p>
-    <w:p>
-      <w:pPr>
-        <w:pStyle w:val="BodyText"/>
-        <w:rPr>
-          <w:rFonts w:cs="Arial"/>
-          <w:sz w:val="22"/>
-        </w:rPr>
-      </w:pPr>
-      <w:r>
-        <w:rPr>
-          <w:rFonts w:cs="Arial"/>
-          <w:sz w:val="22"/>
-        </w:rPr>
-        <w:t>tray number – 12, 13, 17, 20</w:t>
-      </w:r>
-    </w:p>
-    <w:p>
-      <w:pPr>
-        <w:pStyle w:val="BodyText"/>
-        <w:rPr>
-          <w:rFonts w:ascii="Arial" w:hAnsi="Arial" w:cs="Arial"/>
-          <w:i/>
           <w:sz w:val="22"/>
         </w:rPr>
         <w:sectPr>
@@ -8321,67 +9274,25 @@
           <w:cols w:num="2" w:space="720"/>
         </w:sectPr>
       </w:pPr>
+      <w:r>
+        <w:rPr>
+          <w:rFonts w:cs="Arial"/>
+          <w:sz w:val="22"/>
+        </w:rPr>
+        <w:t>tray number – 12, 13, 17, 20</w:t>
+      </w:r>
     </w:p>
     <w:p>
       <w:pPr>
         <w:pStyle w:val="BodyText"/>
         <w:sectPr>
-          <w:headerReference w:type="default" r:id="rId62"/>
+          <w:headerReference w:type="default" r:id="rId71"/>
           <w:type w:val="continuous"/>
           <w:pgSz w:w="12240" w:h="15840" w:code="1"/>
           <w:pgMar w:top="1800" w:right="2040" w:bottom="1440" w:left="2280" w:header="960" w:footer="960" w:gutter="0"/>
           <w:cols w:space="720"/>
         </w:sectPr>
       </w:pPr>
-    </w:p>
-    <w:p>
-      <w:pPr>
-        <w:pStyle w:val="BodyText"/>
-        <w:rPr>
-          <w:i/>
-        </w:rPr>
-      </w:pPr>
-    </w:p>
-    <w:p>
-      <w:pPr>
-        <w:pStyle w:val="BodyText"/>
-        <w:tabs>
-          <w:tab w:val="left" w:pos="2204"/>
-        </w:tabs>
-        <w:rPr>
-          <w:bCs/>
-          <w:sz w:val="22"/>
-        </w:rPr>
-      </w:pPr>
-    </w:p>
-    <w:p>
-      <w:pPr>
-        <w:pStyle w:val="BodyText"/>
-        <w:jc w:val="left"/>
-        <w:rPr>
-          <w:bCs/>
-          <w:sz w:val="22"/>
-        </w:rPr>
-      </w:pPr>
-    </w:p>
-    <w:p>
-      <w:pPr>
-        <w:pStyle w:val="BodyText"/>
-        <w:jc w:val="center"/>
-        <w:rPr>
-          <w:bCs/>
-          <w:sz w:val="22"/>
-        </w:rPr>
-      </w:pPr>
-    </w:p>
-    <w:p>
-      <w:pPr>
-        <w:pStyle w:val="BodyText"/>
-        <w:jc w:val="center"/>
-      </w:pPr>
-      <w:r>
-        <w:br/>
-      </w:r>
     </w:p>
     <w:p>
       <w:pPr>
@@ -8401,9 +9312,9 @@
       </w:pPr>
     </w:p>
     <w:sectPr>
-      <w:headerReference w:type="default" r:id="rId63"/>
-      <w:footerReference w:type="default" r:id="rId64"/>
-      <w:headerReference w:type="first" r:id="rId65"/>
+      <w:headerReference w:type="default" r:id="rId72"/>
+      <w:footerReference w:type="default" r:id="rId73"/>
+      <w:headerReference w:type="first" r:id="rId74"/>
       <w:type w:val="continuous"/>
       <w:pgSz w:w="12240" w:h="15840" w:code="1"/>
       <w:pgMar w:top="1800" w:right="1195" w:bottom="1440" w:left="3355" w:header="720" w:footer="720" w:gutter="0"/>
@@ -8652,6 +9563,90 @@
     <w:pPr>
       <w:pStyle w:val="Header"/>
     </w:pPr>
+    <w:r>
+      <w:t>Examining the Spreadsheet</w:t>
+    </w:r>
+  </w:p>
+  <w:p>
+    <w:pPr>
+      <w:pStyle w:val="Header"/>
+    </w:pPr>
+  </w:p>
+  <w:p>
+    <w:pPr>
+      <w:pStyle w:val="Header"/>
+    </w:pPr>
+  </w:p>
+  <w:p>
+    <w:pPr>
+      <w:pStyle w:val="Header"/>
+    </w:pPr>
+  </w:p>
+</w:hdr>
+</file>
+
+<file path=word/header11.xml><?xml version="1.0" encoding="utf-8"?>
+<w:hdr xmlns:wpc="http://schemas.microsoft.com/office/word/2010/wordprocessingCanvas" xmlns:cx="http://schemas.microsoft.com/office/drawing/2014/chartex" xmlns:cx1="http://schemas.microsoft.com/office/drawing/2015/9/8/chartex" xmlns:cx2="http://schemas.microsoft.com/office/drawing/2015/10/21/chartex" xmlns:cx3="http://schemas.microsoft.com/office/drawing/2016/5/9/chartex" xmlns:cx4="http://schemas.microsoft.com/office/drawing/2016/5/10/chartex" xmlns:cx5="http://schemas.microsoft.com/office/drawing/2016/5/11/chartex" xmlns:cx6="http://schemas.microsoft.com/office/drawing/2016/5/12/chartex" xmlns:cx7="http://schemas.microsoft.com/office/drawing/2016/5/13/chartex" xmlns:cx8="http://schemas.microsoft.com/office/drawing/2016/5/14/chartex" xmlns:mc="http://schemas.openxmlformats.org/markup-compatibility/2006" xmlns:aink="http://schemas.microsoft.com/office/drawing/2016/ink" xmlns:am3d="http://schemas.microsoft.com/office/drawing/2017/model3d" xmlns:o="urn:schemas-microsoft-com:office:office" xmlns:r="http://schemas.openxmlformats.org/officeDocument/2006/relationships" xmlns:m="http://schemas.openxmlformats.org/officeDocument/2006/math" xmlns:v="urn:schemas-microsoft-com:vml" xmlns:wp14="http://schemas.microsoft.com/office/word/2010/wordprocessingDrawing" xmlns:wp="http://schemas.openxmlformats.org/drawingml/2006/wordprocessingDrawing" xmlns:w10="urn:schemas-microsoft-com:office:word" xmlns:w="http://schemas.openxmlformats.org/wordprocessingml/2006/main" xmlns:w14="http://schemas.microsoft.com/office/word/2010/wordml" xmlns:w15="http://schemas.microsoft.com/office/word/2012/wordml" xmlns:w16cid="http://schemas.microsoft.com/office/word/2016/wordml/cid" xmlns:w16se="http://schemas.microsoft.com/office/word/2015/wordml/symex" xmlns:wpg="http://schemas.microsoft.com/office/word/2010/wordprocessingGroup" xmlns:wpi="http://schemas.microsoft.com/office/word/2010/wordprocessingInk" xmlns:wne="http://schemas.microsoft.com/office/word/2006/wordml" xmlns:wps="http://schemas.microsoft.com/office/word/2010/wordprocessingShape" mc:Ignorable="w14 w15 w16se w16cid wp14">
+  <w:p>
+    <w:pPr>
+      <w:pStyle w:val="Header"/>
+    </w:pPr>
+    <w:r>
+      <w:t>Index</w:t>
+    </w:r>
+  </w:p>
+  <w:p>
+    <w:pPr>
+      <w:pStyle w:val="Header"/>
+    </w:pPr>
+  </w:p>
+  <w:p>
+    <w:pPr>
+      <w:pStyle w:val="Header"/>
+    </w:pPr>
+  </w:p>
+  <w:p>
+    <w:pPr>
+      <w:pStyle w:val="Header"/>
+    </w:pPr>
+  </w:p>
+</w:hdr>
+</file>
+
+<file path=word/header12.xml><?xml version="1.0" encoding="utf-8"?>
+<w:hdr xmlns:wpc="http://schemas.microsoft.com/office/word/2010/wordprocessingCanvas" xmlns:cx="http://schemas.microsoft.com/office/drawing/2014/chartex" xmlns:cx1="http://schemas.microsoft.com/office/drawing/2015/9/8/chartex" xmlns:cx2="http://schemas.microsoft.com/office/drawing/2015/10/21/chartex" xmlns:cx3="http://schemas.microsoft.com/office/drawing/2016/5/9/chartex" xmlns:cx4="http://schemas.microsoft.com/office/drawing/2016/5/10/chartex" xmlns:cx5="http://schemas.microsoft.com/office/drawing/2016/5/11/chartex" xmlns:cx6="http://schemas.microsoft.com/office/drawing/2016/5/12/chartex" xmlns:cx7="http://schemas.microsoft.com/office/drawing/2016/5/13/chartex" xmlns:cx8="http://schemas.microsoft.com/office/drawing/2016/5/14/chartex" xmlns:mc="http://schemas.openxmlformats.org/markup-compatibility/2006" xmlns:aink="http://schemas.microsoft.com/office/drawing/2016/ink" xmlns:am3d="http://schemas.microsoft.com/office/drawing/2017/model3d" xmlns:o="urn:schemas-microsoft-com:office:office" xmlns:r="http://schemas.openxmlformats.org/officeDocument/2006/relationships" xmlns:m="http://schemas.openxmlformats.org/officeDocument/2006/math" xmlns:v="urn:schemas-microsoft-com:vml" xmlns:wp14="http://schemas.microsoft.com/office/word/2010/wordprocessingDrawing" xmlns:wp="http://schemas.openxmlformats.org/drawingml/2006/wordprocessingDrawing" xmlns:w10="urn:schemas-microsoft-com:office:word" xmlns:w="http://schemas.openxmlformats.org/wordprocessingml/2006/main" xmlns:w14="http://schemas.microsoft.com/office/word/2010/wordml" xmlns:w15="http://schemas.microsoft.com/office/word/2012/wordml" xmlns:w16cid="http://schemas.microsoft.com/office/word/2016/wordml/cid" xmlns:w16se="http://schemas.microsoft.com/office/word/2015/wordml/symex" xmlns:wpg="http://schemas.microsoft.com/office/word/2010/wordprocessingGroup" xmlns:wpi="http://schemas.microsoft.com/office/word/2010/wordprocessingInk" xmlns:wne="http://schemas.microsoft.com/office/word/2006/wordml" xmlns:wps="http://schemas.microsoft.com/office/word/2010/wordprocessingShape" mc:Ignorable="w14 w15 w16se w16cid wp14">
+  <w:p>
+    <w:pPr>
+      <w:pStyle w:val="Header"/>
+    </w:pPr>
+    <w:r>
+      <w:t>Index</w:t>
+    </w:r>
+  </w:p>
+  <w:p>
+    <w:pPr>
+      <w:pStyle w:val="Header"/>
+    </w:pPr>
+  </w:p>
+  <w:p>
+    <w:pPr>
+      <w:pStyle w:val="Header"/>
+    </w:pPr>
+  </w:p>
+  <w:p>
+    <w:pPr>
+      <w:pStyle w:val="Header"/>
+    </w:pPr>
+  </w:p>
+</w:hdr>
+</file>
+
+<file path=word/header13.xml><?xml version="1.0" encoding="utf-8"?>
+<w:hdr xmlns:wpc="http://schemas.microsoft.com/office/word/2010/wordprocessingCanvas" xmlns:cx="http://schemas.microsoft.com/office/drawing/2014/chartex" xmlns:cx1="http://schemas.microsoft.com/office/drawing/2015/9/8/chartex" xmlns:cx2="http://schemas.microsoft.com/office/drawing/2015/10/21/chartex" xmlns:cx3="http://schemas.microsoft.com/office/drawing/2016/5/9/chartex" xmlns:cx4="http://schemas.microsoft.com/office/drawing/2016/5/10/chartex" xmlns:cx5="http://schemas.microsoft.com/office/drawing/2016/5/11/chartex" xmlns:cx6="http://schemas.microsoft.com/office/drawing/2016/5/12/chartex" xmlns:cx7="http://schemas.microsoft.com/office/drawing/2016/5/13/chartex" xmlns:cx8="http://schemas.microsoft.com/office/drawing/2016/5/14/chartex" xmlns:mc="http://schemas.openxmlformats.org/markup-compatibility/2006" xmlns:aink="http://schemas.microsoft.com/office/drawing/2016/ink" xmlns:am3d="http://schemas.microsoft.com/office/drawing/2017/model3d" xmlns:o="urn:schemas-microsoft-com:office:office" xmlns:r="http://schemas.openxmlformats.org/officeDocument/2006/relationships" xmlns:m="http://schemas.openxmlformats.org/officeDocument/2006/math" xmlns:v="urn:schemas-microsoft-com:vml" xmlns:wp14="http://schemas.microsoft.com/office/word/2010/wordprocessingDrawing" xmlns:wp="http://schemas.openxmlformats.org/drawingml/2006/wordprocessingDrawing" xmlns:w10="urn:schemas-microsoft-com:office:word" xmlns:w="http://schemas.openxmlformats.org/wordprocessingml/2006/main" xmlns:w14="http://schemas.microsoft.com/office/word/2010/wordml" xmlns:w15="http://schemas.microsoft.com/office/word/2012/wordml" xmlns:w16cid="http://schemas.microsoft.com/office/word/2016/wordml/cid" xmlns:w16se="http://schemas.microsoft.com/office/word/2015/wordml/symex" xmlns:wpg="http://schemas.microsoft.com/office/word/2010/wordprocessingGroup" xmlns:wpi="http://schemas.microsoft.com/office/word/2010/wordprocessingInk" xmlns:wne="http://schemas.microsoft.com/office/word/2006/wordml" xmlns:wps="http://schemas.microsoft.com/office/word/2010/wordprocessingShape" mc:Ignorable="w14 w15 w16se w16cid wp14">
+  <w:p>
+    <w:pPr>
+      <w:pStyle w:val="Header"/>
+    </w:pPr>
   </w:p>
   <w:p/>
   <w:p/>
@@ -8661,7 +9656,7 @@
 </w:hdr>
 </file>
 
-<file path=word/header11.xml><?xml version="1.0" encoding="utf-8"?>
+<file path=word/header14.xml><?xml version="1.0" encoding="utf-8"?>
 <w:hdr xmlns:wpc="http://schemas.microsoft.com/office/word/2010/wordprocessingCanvas" xmlns:cx="http://schemas.microsoft.com/office/drawing/2014/chartex" xmlns:cx1="http://schemas.microsoft.com/office/drawing/2015/9/8/chartex" xmlns:cx2="http://schemas.microsoft.com/office/drawing/2015/10/21/chartex" xmlns:cx3="http://schemas.microsoft.com/office/drawing/2016/5/9/chartex" xmlns:cx4="http://schemas.microsoft.com/office/drawing/2016/5/10/chartex" xmlns:cx5="http://schemas.microsoft.com/office/drawing/2016/5/11/chartex" xmlns:cx6="http://schemas.microsoft.com/office/drawing/2016/5/12/chartex" xmlns:cx7="http://schemas.microsoft.com/office/drawing/2016/5/13/chartex" xmlns:cx8="http://schemas.microsoft.com/office/drawing/2016/5/14/chartex" xmlns:mc="http://schemas.openxmlformats.org/markup-compatibility/2006" xmlns:aink="http://schemas.microsoft.com/office/drawing/2016/ink" xmlns:am3d="http://schemas.microsoft.com/office/drawing/2017/model3d" xmlns:o="urn:schemas-microsoft-com:office:office" xmlns:r="http://schemas.openxmlformats.org/officeDocument/2006/relationships" xmlns:m="http://schemas.openxmlformats.org/officeDocument/2006/math" xmlns:v="urn:schemas-microsoft-com:vml" xmlns:wp14="http://schemas.microsoft.com/office/word/2010/wordprocessingDrawing" xmlns:wp="http://schemas.openxmlformats.org/drawingml/2006/wordprocessingDrawing" xmlns:w10="urn:schemas-microsoft-com:office:word" xmlns:w="http://schemas.openxmlformats.org/wordprocessingml/2006/main" xmlns:w14="http://schemas.microsoft.com/office/word/2010/wordml" xmlns:w15="http://schemas.microsoft.com/office/word/2012/wordml" xmlns:w16cid="http://schemas.microsoft.com/office/word/2016/wordml/cid" xmlns:w16se="http://schemas.microsoft.com/office/word/2015/wordml/symex" xmlns:wpg="http://schemas.microsoft.com/office/word/2010/wordprocessingGroup" xmlns:wpi="http://schemas.microsoft.com/office/word/2010/wordprocessingInk" xmlns:wne="http://schemas.microsoft.com/office/word/2006/wordml" xmlns:wps="http://schemas.microsoft.com/office/word/2010/wordprocessingShape" mc:Ignorable="w14 w15 w16se w16cid wp14">
   <w:p>
     <w:pPr>
@@ -8739,11 +9734,7 @@
       <w:pStyle w:val="Header"/>
     </w:pPr>
     <w:r>
-      <w:t>Acquiring and</w:t>
-    </w:r>
-    <w:r>
-      <w:br/>
-      <w:t>Setting up the Leaf disk Analyzer</w:t>
+      <w:t>Installing the Python Interpreter</w:t>
     </w:r>
   </w:p>
   <w:p>
@@ -8779,18 +9770,8 @@
       <w:pStyle w:val="Header"/>
     </w:pPr>
     <w:r>
-      <w:t>Using the LEaf Disk analyzer</w:t>
+      <w:t>Installing the dependencies</w:t>
     </w:r>
-  </w:p>
-  <w:p>
-    <w:pPr>
-      <w:pStyle w:val="Header"/>
-    </w:pPr>
-  </w:p>
-  <w:p>
-    <w:pPr>
-      <w:pStyle w:val="Header"/>
-    </w:pPr>
   </w:p>
   <w:p>
     <w:pPr>
@@ -8807,13 +9788,12 @@
       <w:pStyle w:val="Header"/>
     </w:pPr>
     <w:r>
-      <w:t>Examining the Spreadsheet</w:t>
+      <w:t>Acquiring and</w:t>
     </w:r>
-  </w:p>
-  <w:p>
-    <w:pPr>
-      <w:pStyle w:val="Header"/>
-    </w:pPr>
+    <w:r>
+      <w:br/>
+      <w:t>Setting up the Leaf disk Analyzer</w:t>
+    </w:r>
   </w:p>
   <w:p>
     <w:pPr>
@@ -8835,7 +9815,7 @@
       <w:pStyle w:val="Header"/>
     </w:pPr>
     <w:r>
-      <w:t>Index</w:t>
+      <w:t>Using the LEaf Disk analyzer</w:t>
     </w:r>
   </w:p>
   <w:p>
@@ -10759,7 +11739,7 @@
     </w:rPrDefault>
     <w:pPrDefault/>
   </w:docDefaults>
-  <w:latentStyles w:defLockedState="0" w:defUIPriority="99" w:defSemiHidden="0" w:defUnhideWhenUsed="0" w:defQFormat="0" w:count="376">
+  <w:latentStyles w:defLockedState="0" w:defUIPriority="99" w:defSemiHidden="0" w:defUnhideWhenUsed="0" w:defQFormat="0" w:count="377">
     <w:lsdException w:name="Normal" w:uiPriority="0" w:qFormat="1"/>
     <w:lsdException w:name="heading 1" w:uiPriority="0" w:qFormat="1"/>
     <w:lsdException w:name="heading 2" w:uiPriority="0" w:qFormat="1"/>
@@ -11136,6 +12116,7 @@
     <w:lsdException w:name="Hashtag" w:semiHidden="1" w:unhideWhenUsed="1"/>
     <w:lsdException w:name="Unresolved Mention" w:semiHidden="1" w:unhideWhenUsed="1"/>
     <w:lsdException w:name="Smart Link" w:semiHidden="1" w:unhideWhenUsed="1"/>
+    <w:lsdException w:name="Smart Link Error" w:semiHidden="1" w:unhideWhenUsed="1"/>
   </w:latentStyles>
   <w:style w:type="paragraph" w:default="1" w:styleId="Normal">
     <w:name w:val="Normal"/>
@@ -12503,7 +13484,7 @@
 </file>
 
 <file path=customXml/itemProps1.xml><?xml version="1.0" encoding="utf-8"?>
-<ds:datastoreItem xmlns:ds="http://schemas.openxmlformats.org/officeDocument/2006/customXml" ds:itemID="{AA24E295-BE70-4646-BF7C-ED62911F18AD}">
+<ds:datastoreItem xmlns:ds="http://schemas.openxmlformats.org/officeDocument/2006/customXml" ds:itemID="{359098F5-0ACF-4797-BCBF-C23C17DEBD1E}">
   <ds:schemaRefs>
     <ds:schemaRef ds:uri="http://schemas.openxmlformats.org/officeDocument/2006/bibliography"/>
   </ds:schemaRefs>

</xml_diff>

<commit_message>
fixed some errors in headers
</commit_message>
<xml_diff>
--- a/documents/Installation_UserManual.docx
+++ b/documents/Installation_UserManual.docx
@@ -7,8 +7,6 @@
         <w:pStyle w:val="PartTitle"/>
         <w:framePr w:wrap="notBeside"/>
       </w:pPr>
-      <w:bookmarkStart w:id="0" w:name="_GoBack"/>
-      <w:bookmarkEnd w:id="0"/>
       <w:r>
         <w:t>Volume</w:t>
       </w:r>
@@ -234,7 +232,7 @@
       <w:r>
         <w:br w:type="page"/>
       </w:r>
-      <w:bookmarkStart w:id="1" w:name="_Toc23161573"/>
+      <w:bookmarkStart w:id="0" w:name="_Toc23161573"/>
       <w:r>
         <w:rPr>
           <w:sz w:val="40"/>
@@ -254,7 +252,7 @@
         </w:rPr>
         <w:t>e from the Author(s):</w:t>
       </w:r>
-      <w:bookmarkEnd w:id="1"/>
+      <w:bookmarkEnd w:id="0"/>
     </w:p>
     <w:p>
       <w:pPr>
@@ -1906,18 +1904,18 @@
           <w:sz w:val="40"/>
         </w:rPr>
       </w:pPr>
-      <w:bookmarkStart w:id="2" w:name="_Toc7013801"/>
-      <w:bookmarkStart w:id="3" w:name="_Toc23161574"/>
-      <w:bookmarkStart w:id="4" w:name="_Toc35154380"/>
-      <w:bookmarkStart w:id="5" w:name="_Toc35154903"/>
+      <w:bookmarkStart w:id="1" w:name="_Toc7013801"/>
+      <w:bookmarkStart w:id="2" w:name="_Toc23161574"/>
+      <w:bookmarkStart w:id="3" w:name="_Toc35154380"/>
+      <w:bookmarkStart w:id="4" w:name="_Toc35154903"/>
       <w:r>
         <w:rPr>
           <w:sz w:val="40"/>
         </w:rPr>
         <w:t>Installing the Python Interpreter</w:t>
       </w:r>
+      <w:bookmarkEnd w:id="1"/>
       <w:bookmarkEnd w:id="2"/>
-      <w:bookmarkEnd w:id="3"/>
     </w:p>
     <w:p>
       <w:pPr>
@@ -1960,14 +1958,14 @@
       <w:pPr>
         <w:pStyle w:val="Heading2"/>
       </w:pPr>
-      <w:bookmarkStart w:id="6" w:name="_Toc23161575"/>
+      <w:bookmarkStart w:id="5" w:name="_Toc23161575"/>
       <w:r>
         <w:rPr>
           <w:sz w:val="20"/>
         </w:rPr>
         <w:t>Installing Python</w:t>
       </w:r>
-      <w:bookmarkEnd w:id="6"/>
+      <w:bookmarkEnd w:id="5"/>
       <w:r>
         <w:br/>
       </w:r>
@@ -2361,64 +2359,64 @@
       <w:pPr>
         <w:pStyle w:val="Heading1"/>
       </w:pPr>
-      <w:bookmarkStart w:id="7" w:name="_Toc7013802"/>
-      <w:bookmarkStart w:id="8" w:name="_Toc23161576"/>
+      <w:bookmarkStart w:id="6" w:name="_Toc7013802"/>
+      <w:bookmarkStart w:id="7" w:name="_Toc23161576"/>
+      <w:bookmarkEnd w:id="3"/>
       <w:bookmarkEnd w:id="4"/>
-      <w:bookmarkEnd w:id="5"/>
       <w:r>
         <w:lastRenderedPageBreak/>
         <w:t>Installing the Dependencies</w:t>
       </w:r>
+      <w:bookmarkEnd w:id="6"/>
       <w:bookmarkEnd w:id="7"/>
+    </w:p>
+    <w:p>
+      <w:pPr>
+        <w:pStyle w:val="BodyText"/>
+      </w:pPr>
+      <w:r>
+        <w:t>Now that the installation has been completed on your local machine, the Python environment necessary for the L</w:t>
+      </w:r>
+      <w:r>
+        <w:t>eaf Disk Analyzer (LDA)</w:t>
+      </w:r>
+      <w:r>
+        <w:t xml:space="preserve"> software is no</w:t>
+      </w:r>
+      <w:r>
+        <w:t>w</w:t>
+      </w:r>
+      <w:r>
+        <w:t xml:space="preserve"> ready to be set up! This section will give a brief overview of the functionalities of each dependency as well as how to install it onto your machine.</w:t>
+      </w:r>
+    </w:p>
+    <w:p>
+      <w:pPr>
+        <w:pStyle w:val="Heading2"/>
+        <w:rPr>
+          <w:sz w:val="20"/>
+        </w:rPr>
+      </w:pPr>
+      <w:bookmarkStart w:id="8" w:name="_Toc35154379"/>
+      <w:bookmarkStart w:id="9" w:name="_Toc35154902"/>
+      <w:bookmarkStart w:id="10" w:name="_Toc7013803"/>
+      <w:bookmarkStart w:id="11" w:name="_Toc23161577"/>
+      <w:r>
+        <w:rPr>
+          <w:sz w:val="20"/>
+        </w:rPr>
+        <w:t xml:space="preserve">About </w:t>
+      </w:r>
       <w:bookmarkEnd w:id="8"/>
-    </w:p>
-    <w:p>
-      <w:pPr>
-        <w:pStyle w:val="BodyText"/>
-      </w:pPr>
-      <w:r>
-        <w:t>Now that the installation has been completed on your local machine, the Python environment necessary for the L</w:t>
-      </w:r>
-      <w:r>
-        <w:t>eaf Disk Analyzer (LDA)</w:t>
-      </w:r>
-      <w:r>
-        <w:t xml:space="preserve"> software is no</w:t>
-      </w:r>
-      <w:r>
-        <w:t>w</w:t>
-      </w:r>
-      <w:r>
-        <w:t xml:space="preserve"> ready to be set up! This section will give a brief overview of the functionalities of each dependency as well as how to install it onto your machine.</w:t>
-      </w:r>
-    </w:p>
-    <w:p>
-      <w:pPr>
-        <w:pStyle w:val="Heading2"/>
+      <w:bookmarkEnd w:id="9"/>
+      <w:r>
         <w:rPr>
           <w:sz w:val="20"/>
         </w:rPr>
-      </w:pPr>
-      <w:bookmarkStart w:id="9" w:name="_Toc35154379"/>
-      <w:bookmarkStart w:id="10" w:name="_Toc35154902"/>
-      <w:bookmarkStart w:id="11" w:name="_Toc7013803"/>
-      <w:bookmarkStart w:id="12" w:name="_Toc23161577"/>
-      <w:r>
-        <w:rPr>
-          <w:sz w:val="20"/>
-        </w:rPr>
-        <w:t xml:space="preserve">About </w:t>
-      </w:r>
-      <w:bookmarkEnd w:id="9"/>
+        <w:t>OpenPyXL</w:t>
+      </w:r>
       <w:bookmarkEnd w:id="10"/>
-      <w:r>
-        <w:rPr>
-          <w:sz w:val="20"/>
-        </w:rPr>
-        <w:t>OpenPyXL</w:t>
-      </w:r>
       <w:bookmarkEnd w:id="11"/>
-      <w:bookmarkEnd w:id="12"/>
     </w:p>
     <w:p>
       <w:pPr>
@@ -2483,23 +2481,7 @@
         </w:drawing>
       </w:r>
       <w:r>
-        <w:t xml:space="preserve"> </w:t>
-      </w:r>
-      <w:proofErr w:type="spellStart"/>
-      <w:r>
-        <w:t>OpenPyXL</w:t>
-      </w:r>
-      <w:proofErr w:type="spellEnd"/>
-      <w:r>
-        <w:t xml:space="preserve">, written by Eric </w:t>
-      </w:r>
-      <w:proofErr w:type="spellStart"/>
-      <w:r>
-        <w:t>Gazoni</w:t>
-      </w:r>
-      <w:proofErr w:type="spellEnd"/>
-      <w:r>
-        <w:t xml:space="preserve"> and Charlie Clark, will be your bridge between the Leaf Disk Analyzer and Microsoft Excel. It provides functionalities to the LDA software such as: creating, opening, or editing a workbook of your choosing; creating or editing a workbooks corresponding worksheet(s) and placing results found from the LDA software into cells within a designated workbook/worksheet and in its correct location. OpenPyXL provides a multitude of other functionalities not discussed above, but those other functionalities can be found here for reference: </w:t>
+        <w:t xml:space="preserve"> OpenPyXL, written by Eric Gazoni and Charlie Clark, will be your bridge between the Leaf Disk Analyzer and Microsoft Excel. It provides functionalities to the LDA software such as: creating, opening, or editing a workbook of your choosing; creating or editing a workbooks corresponding worksheet(s) and placing results found from the LDA software into cells within a designated workbook/worksheet and in its correct location. OpenPyXL provides a multitude of other functionalities not discussed above, but those other functionalities can be found here for reference: </w:t>
       </w:r>
       <w:hyperlink r:id="rId28" w:history="1">
         <w:r>
@@ -2517,16 +2499,16 @@
       <w:pPr>
         <w:pStyle w:val="Heading2"/>
       </w:pPr>
-      <w:bookmarkStart w:id="13" w:name="_Toc7013804"/>
-      <w:bookmarkStart w:id="14" w:name="_Toc23161578"/>
+      <w:bookmarkStart w:id="12" w:name="_Toc7013804"/>
+      <w:bookmarkStart w:id="13" w:name="_Toc23161578"/>
       <w:r>
         <w:rPr>
           <w:sz w:val="20"/>
         </w:rPr>
         <w:t>Installing OpenPyXL</w:t>
       </w:r>
+      <w:bookmarkEnd w:id="12"/>
       <w:bookmarkEnd w:id="13"/>
-      <w:bookmarkEnd w:id="14"/>
       <w:r>
         <w:br/>
       </w:r>
@@ -3233,8 +3215,8 @@
           <w:sz w:val="20"/>
         </w:rPr>
       </w:pPr>
-      <w:bookmarkStart w:id="15" w:name="_Toc7013805"/>
-      <w:bookmarkStart w:id="16" w:name="_Toc23161579"/>
+      <w:bookmarkStart w:id="14" w:name="_Toc7013805"/>
+      <w:bookmarkStart w:id="15" w:name="_Toc23161579"/>
       <w:r>
         <w:rPr>
           <w:sz w:val="20"/>
@@ -3242,8 +3224,8 @@
         <w:lastRenderedPageBreak/>
         <w:t>About OpenCV</w:t>
       </w:r>
+      <w:bookmarkEnd w:id="14"/>
       <w:bookmarkEnd w:id="15"/>
-      <w:bookmarkEnd w:id="16"/>
       <w:r>
         <w:rPr>
           <w:sz w:val="20"/>
@@ -3348,16 +3330,16 @@
           <w:sz w:val="20"/>
         </w:rPr>
       </w:pPr>
-      <w:bookmarkStart w:id="17" w:name="_Toc7013806"/>
-      <w:bookmarkStart w:id="18" w:name="_Toc23161580"/>
+      <w:bookmarkStart w:id="16" w:name="_Toc7013806"/>
+      <w:bookmarkStart w:id="17" w:name="_Toc23161580"/>
       <w:r>
         <w:rPr>
           <w:sz w:val="20"/>
         </w:rPr>
         <w:t>Installing OpenCV</w:t>
       </w:r>
+      <w:bookmarkEnd w:id="16"/>
       <w:bookmarkEnd w:id="17"/>
-      <w:bookmarkEnd w:id="18"/>
     </w:p>
     <w:p>
       <w:pPr>
@@ -3670,8 +3652,8 @@
         </w:rPr>
         <w:t>xecuted by your machine.</w:t>
       </w:r>
-      <w:bookmarkStart w:id="19" w:name="_Toc35154388"/>
-      <w:bookmarkStart w:id="20" w:name="_Toc35154911"/>
+      <w:bookmarkStart w:id="18" w:name="_Toc35154388"/>
+      <w:bookmarkStart w:id="19" w:name="_Toc35154911"/>
       <w:r>
         <w:rPr>
           <w:rStyle w:val="Strong"/>
@@ -3700,21 +3682,7 @@
         <w:rPr>
           <w:sz w:val="24"/>
         </w:rPr>
-        <w:t xml:space="preserve"> Also, don’t worry about the </w:t>
-      </w:r>
-      <w:proofErr w:type="spellStart"/>
-      <w:r>
-        <w:rPr>
-          <w:sz w:val="24"/>
-        </w:rPr>
-        <w:t>Numpy</w:t>
-      </w:r>
-      <w:proofErr w:type="spellEnd"/>
-      <w:r>
-        <w:rPr>
-          <w:sz w:val="24"/>
-        </w:rPr>
-        <w:t xml:space="preserve"> installation. OpenCV utilizes it for some functions</w:t>
+        <w:t xml:space="preserve"> Also, don’t worry about the Numpy installation. OpenCV utilizes it for some functions</w:t>
       </w:r>
       <w:r>
         <w:rPr>
@@ -3879,15 +3847,7 @@
         <w:pStyle w:val="BodyText"/>
       </w:pPr>
       <w:r>
-        <w:t xml:space="preserve">Installing Scikit-Image will have the same process as installing the last dependency of </w:t>
-      </w:r>
-      <w:proofErr w:type="spellStart"/>
-      <w:r>
-        <w:t>OpenCv</w:t>
-      </w:r>
-      <w:proofErr w:type="spellEnd"/>
-      <w:r>
-        <w:t>. Since you should have the terminal still up (if you don’t, refer to the steps for installing OpenCV), enter the following command: “pip install scikit-image”. Your screen should no</w:t>
+        <w:t>Installing Scikit-Image will have the same process as installing the last dependency of OpenCv. Since you should have the terminal still up (if you don’t, refer to the steps for installing OpenCV), enter the following command: “pip install scikit-image”. Your screen should no</w:t>
       </w:r>
       <w:r>
         <w:t xml:space="preserve">w look like this: </w:t>
@@ -3961,15 +3921,7 @@
         <w:t xml:space="preserve">After this, you’ll want to </w:t>
       </w:r>
       <w:r>
-        <w:t xml:space="preserve">type in “pip install </w:t>
-      </w:r>
-      <w:proofErr w:type="spellStart"/>
-      <w:r>
-        <w:t>scipy</w:t>
-      </w:r>
-      <w:proofErr w:type="spellEnd"/>
-      <w:r>
-        <w:t>”</w:t>
+        <w:t>type in “pip install scipy”</w:t>
       </w:r>
       <w:r>
         <w:t xml:space="preserve"> which </w:t>
@@ -4028,19 +3980,19 @@
       <w:pPr>
         <w:pStyle w:val="Heading1"/>
       </w:pPr>
-      <w:bookmarkStart w:id="21" w:name="_Toc23161581"/>
+      <w:bookmarkStart w:id="20" w:name="_Toc23161581"/>
+      <w:bookmarkEnd w:id="18"/>
       <w:bookmarkEnd w:id="19"/>
+      <w:r>
+        <w:t xml:space="preserve">Acquiring </w:t>
+      </w:r>
+      <w:r>
+        <w:t xml:space="preserve">and setting up </w:t>
+      </w:r>
+      <w:r>
+        <w:t>the Leaf Disk Analyzer</w:t>
+      </w:r>
       <w:bookmarkEnd w:id="20"/>
-      <w:r>
-        <w:t xml:space="preserve">Acquiring </w:t>
-      </w:r>
-      <w:r>
-        <w:t xml:space="preserve">and setting up </w:t>
-      </w:r>
-      <w:r>
-        <w:t>the Leaf Disk Analyzer</w:t>
-      </w:r>
-      <w:bookmarkEnd w:id="21"/>
     </w:p>
     <w:p>
       <w:pPr>
@@ -4093,14 +4045,14 @@
           <w:sz w:val="20"/>
         </w:rPr>
       </w:pPr>
-      <w:bookmarkStart w:id="22" w:name="_Toc23161582"/>
+      <w:bookmarkStart w:id="21" w:name="_Toc23161582"/>
       <w:r>
         <w:rPr>
           <w:sz w:val="20"/>
         </w:rPr>
         <w:t>How to Get the Leaf Disk Analyzer Software</w:t>
       </w:r>
-      <w:bookmarkEnd w:id="22"/>
+      <w:bookmarkEnd w:id="21"/>
     </w:p>
     <w:p>
       <w:pPr>
@@ -4600,14 +4552,14 @@
           <w:sz w:val="20"/>
         </w:rPr>
       </w:pPr>
-      <w:bookmarkStart w:id="23" w:name="_Toc23161583"/>
+      <w:bookmarkStart w:id="22" w:name="_Toc23161583"/>
       <w:r>
         <w:rPr>
           <w:sz w:val="20"/>
         </w:rPr>
         <w:t>Setting up the Leaf Disk Analyzer</w:t>
       </w:r>
-      <w:bookmarkEnd w:id="23"/>
+      <w:bookmarkEnd w:id="22"/>
       <w:r>
         <w:rPr>
           <w:sz w:val="20"/>
@@ -5571,15 +5523,7 @@
         <w:t xml:space="preserve"> and that your photos have </w:t>
       </w:r>
       <w:r>
-        <w:t>any one of the valid photo extensions (.jpg, .jpeg, .gif, .</w:t>
-      </w:r>
-      <w:proofErr w:type="spellStart"/>
-      <w:r>
-        <w:t>tif</w:t>
-      </w:r>
-      <w:proofErr w:type="spellEnd"/>
-      <w:r>
-        <w:t>, .tiff, etc.).</w:t>
+        <w:t>any one of the valid photo extensions (.jpg, .jpeg, .gif, .tif, .tiff, etc.).</w:t>
       </w:r>
     </w:p>
     <w:p>
@@ -5616,11 +5560,11 @@
       <w:pPr>
         <w:pStyle w:val="Heading1"/>
       </w:pPr>
-      <w:bookmarkStart w:id="24" w:name="_Toc23161584"/>
+      <w:bookmarkStart w:id="23" w:name="_Toc23161584"/>
       <w:r>
         <w:t>Using the Leaf Disk Analyzer</w:t>
       </w:r>
-      <w:bookmarkEnd w:id="24"/>
+      <w:bookmarkEnd w:id="23"/>
     </w:p>
     <w:p>
       <w:pPr>
@@ -5645,7 +5589,7 @@
           <w:sz w:val="20"/>
         </w:rPr>
       </w:pPr>
-      <w:bookmarkStart w:id="25" w:name="_Toc23161585"/>
+      <w:bookmarkStart w:id="24" w:name="_Toc23161585"/>
       <w:r>
         <w:rPr>
           <w:sz w:val="18"/>
@@ -5658,7 +5602,7 @@
         </w:rPr>
         <w:t>software</w:t>
       </w:r>
-      <w:bookmarkEnd w:id="25"/>
+      <w:bookmarkEnd w:id="24"/>
     </w:p>
     <w:p>
       <w:pPr>
@@ -5960,14 +5904,14 @@
           <w:sz w:val="18"/>
         </w:rPr>
       </w:pPr>
-      <w:bookmarkStart w:id="26" w:name="_Toc23161586"/>
+      <w:bookmarkStart w:id="25" w:name="_Toc23161586"/>
       <w:r>
         <w:rPr>
           <w:sz w:val="18"/>
         </w:rPr>
         <w:t>About the LDA GUI</w:t>
       </w:r>
-      <w:bookmarkEnd w:id="26"/>
+      <w:bookmarkEnd w:id="25"/>
       <w:r>
         <w:rPr>
           <w:sz w:val="18"/>
@@ -6228,7 +6172,7 @@
           <w:sz w:val="18"/>
         </w:rPr>
       </w:pPr>
-      <w:bookmarkStart w:id="27" w:name="_Toc23161587"/>
+      <w:bookmarkStart w:id="26" w:name="_Toc23161587"/>
       <w:r>
         <w:rPr>
           <w:sz w:val="18"/>
@@ -6247,7 +6191,7 @@
         </w:rPr>
         <w:t xml:space="preserve"> Software</w:t>
       </w:r>
-      <w:bookmarkEnd w:id="27"/>
+      <w:bookmarkEnd w:id="26"/>
       <w:r>
         <w:rPr>
           <w:sz w:val="18"/>
@@ -7959,13 +7903,13 @@
       <w:pPr>
         <w:pStyle w:val="Heading1"/>
       </w:pPr>
-      <w:bookmarkStart w:id="28" w:name="_Toc8137816"/>
-      <w:bookmarkStart w:id="29" w:name="_Toc23161588"/>
+      <w:bookmarkStart w:id="27" w:name="_Toc8137816"/>
+      <w:bookmarkStart w:id="28" w:name="_Toc23161588"/>
       <w:r>
         <w:t>Examining the Spreadsheet</w:t>
       </w:r>
+      <w:bookmarkEnd w:id="27"/>
       <w:bookmarkEnd w:id="28"/>
-      <w:bookmarkEnd w:id="29"/>
     </w:p>
     <w:p>
       <w:pPr>
@@ -8011,16 +7955,16 @@
           <w:sz w:val="18"/>
         </w:rPr>
       </w:pPr>
-      <w:bookmarkStart w:id="30" w:name="_Toc8137817"/>
-      <w:bookmarkStart w:id="31" w:name="_Toc23161589"/>
+      <w:bookmarkStart w:id="29" w:name="_Toc8137817"/>
+      <w:bookmarkStart w:id="30" w:name="_Toc23161589"/>
       <w:r>
         <w:rPr>
           <w:sz w:val="18"/>
         </w:rPr>
         <w:t>Navigating through the spreadsheet</w:t>
       </w:r>
+      <w:bookmarkEnd w:id="29"/>
       <w:bookmarkEnd w:id="30"/>
-      <w:bookmarkEnd w:id="31"/>
       <w:r>
         <w:rPr>
           <w:sz w:val="18"/>
@@ -8233,11 +8177,11 @@
       <w:pPr>
         <w:pStyle w:val="Heading1"/>
       </w:pPr>
-      <w:bookmarkStart w:id="32" w:name="_Toc23161590"/>
+      <w:bookmarkStart w:id="31" w:name="_Toc23161590"/>
       <w:r>
         <w:t>A Quick Look At the Code</w:t>
       </w:r>
-      <w:bookmarkEnd w:id="32"/>
+      <w:bookmarkEnd w:id="31"/>
     </w:p>
     <w:p>
       <w:pPr>
@@ -8283,14 +8227,14 @@
           <w:sz w:val="18"/>
         </w:rPr>
       </w:pPr>
-      <w:bookmarkStart w:id="33" w:name="_Toc23161591"/>
+      <w:bookmarkStart w:id="32" w:name="_Toc23161591"/>
       <w:r>
         <w:rPr>
           <w:sz w:val="18"/>
         </w:rPr>
         <w:t>Opening the Source Code</w:t>
       </w:r>
-      <w:bookmarkEnd w:id="33"/>
+      <w:bookmarkEnd w:id="32"/>
     </w:p>
     <w:p>
       <w:pPr>
@@ -8352,6 +8296,156 @@
           <w:bCs/>
         </w:rPr>
       </w:pPr>
+      <w:r>
+        <w:rPr>
+          <w:bCs/>
+          <w:noProof/>
+        </w:rPr>
+        <mc:AlternateContent>
+          <mc:Choice Requires="wps">
+            <w:drawing>
+              <wp:anchor distT="0" distB="0" distL="114300" distR="114300" simplePos="0" relativeHeight="251661312" behindDoc="0" locked="0" layoutInCell="1" allowOverlap="1" wp14:anchorId="5558B07B" wp14:editId="35B77E77">
+                <wp:simplePos x="0" y="0"/>
+                <wp:positionH relativeFrom="column">
+                  <wp:posOffset>4723130</wp:posOffset>
+                </wp:positionH>
+                <wp:positionV relativeFrom="paragraph">
+                  <wp:posOffset>1690287</wp:posOffset>
+                </wp:positionV>
+                <wp:extent cx="222637" cy="143123"/>
+                <wp:effectExtent l="0" t="0" r="25400" b="28575"/>
+                <wp:wrapNone/>
+                <wp:docPr id="4" name="Text Box 4"/>
+                <wp:cNvGraphicFramePr/>
+                <a:graphic xmlns:a="http://schemas.openxmlformats.org/drawingml/2006/main">
+                  <a:graphicData uri="http://schemas.microsoft.com/office/word/2010/wordprocessingShape">
+                    <wps:wsp>
+                      <wps:cNvSpPr txBox="1"/>
+                      <wps:spPr>
+                        <a:xfrm>
+                          <a:off x="0" y="0"/>
+                          <a:ext cx="222637" cy="143123"/>
+                        </a:xfrm>
+                        <a:prstGeom prst="rect">
+                          <a:avLst/>
+                        </a:prstGeom>
+                        <a:noFill/>
+                        <a:ln w="6350">
+                          <a:solidFill>
+                            <a:srgbClr val="FF0000"/>
+                          </a:solidFill>
+                        </a:ln>
+                      </wps:spPr>
+                      <wps:txbx>
+                        <w:txbxContent>
+                          <w:p/>
+                        </w:txbxContent>
+                      </wps:txbx>
+                      <wps:bodyPr rot="0" spcFirstLastPara="0" vertOverflow="overflow" horzOverflow="overflow" vert="horz" wrap="square" lIns="91440" tIns="45720" rIns="91440" bIns="45720" numCol="1" spcCol="0" rtlCol="0" fromWordArt="0" anchor="t" anchorCtr="0" forceAA="0" compatLnSpc="1">
+                        <a:prstTxWarp prst="textNoShape">
+                          <a:avLst/>
+                        </a:prstTxWarp>
+                        <a:noAutofit/>
+                      </wps:bodyPr>
+                    </wps:wsp>
+                  </a:graphicData>
+                </a:graphic>
+                <wp14:sizeRelH relativeFrom="margin">
+                  <wp14:pctWidth>0</wp14:pctWidth>
+                </wp14:sizeRelH>
+              </wp:anchor>
+            </w:drawing>
+          </mc:Choice>
+          <mc:Fallback>
+            <w:pict>
+              <v:shapetype w14:anchorId="5558B07B" id="_x0000_t202" coordsize="21600,21600" o:spt="202" path="m,l,21600r21600,l21600,xe">
+                <v:stroke joinstyle="miter"/>
+                <v:path gradientshapeok="t" o:connecttype="rect"/>
+              </v:shapetype>
+              <v:shape id="Text Box 4" o:spid="_x0000_s1026" type="#_x0000_t202" style="position:absolute;left:0;text-align:left;margin-left:371.9pt;margin-top:133.1pt;width:17.55pt;height:11.25pt;z-index:251661312;visibility:visible;mso-wrap-style:square;mso-width-percent:0;mso-wrap-distance-left:9pt;mso-wrap-distance-top:0;mso-wrap-distance-right:9pt;mso-wrap-distance-bottom:0;mso-position-horizontal:absolute;mso-position-horizontal-relative:text;mso-position-vertical:absolute;mso-position-vertical-relative:text;mso-width-percent:0;mso-width-relative:margin;v-text-anchor:top" o:gfxdata="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" filled="f" strokecolor="red" strokeweight=".5pt">
+                <v:textbox>
+                  <w:txbxContent>
+                    <w:p/>
+                  </w:txbxContent>
+                </v:textbox>
+              </v:shape>
+            </w:pict>
+          </mc:Fallback>
+        </mc:AlternateContent>
+      </w:r>
+      <w:r>
+        <w:rPr>
+          <w:bCs/>
+          <w:noProof/>
+        </w:rPr>
+        <mc:AlternateContent>
+          <mc:Choice Requires="wps">
+            <w:drawing>
+              <wp:anchor distT="0" distB="0" distL="114300" distR="114300" simplePos="0" relativeHeight="251659264" behindDoc="0" locked="0" layoutInCell="1" allowOverlap="1" wp14:anchorId="20591E75" wp14:editId="6ADE308F">
+                <wp:simplePos x="0" y="0"/>
+                <wp:positionH relativeFrom="column">
+                  <wp:posOffset>2551430</wp:posOffset>
+                </wp:positionH>
+                <wp:positionV relativeFrom="paragraph">
+                  <wp:posOffset>152096</wp:posOffset>
+                </wp:positionV>
+                <wp:extent cx="222637" cy="143123"/>
+                <wp:effectExtent l="0" t="0" r="25400" b="28575"/>
+                <wp:wrapNone/>
+                <wp:docPr id="3" name="Text Box 3"/>
+                <wp:cNvGraphicFramePr/>
+                <a:graphic xmlns:a="http://schemas.openxmlformats.org/drawingml/2006/main">
+                  <a:graphicData uri="http://schemas.microsoft.com/office/word/2010/wordprocessingShape">
+                    <wps:wsp>
+                      <wps:cNvSpPr txBox="1"/>
+                      <wps:spPr>
+                        <a:xfrm>
+                          <a:off x="0" y="0"/>
+                          <a:ext cx="222637" cy="143123"/>
+                        </a:xfrm>
+                        <a:prstGeom prst="rect">
+                          <a:avLst/>
+                        </a:prstGeom>
+                        <a:noFill/>
+                        <a:ln w="6350">
+                          <a:solidFill>
+                            <a:srgbClr val="FF0000"/>
+                          </a:solidFill>
+                        </a:ln>
+                      </wps:spPr>
+                      <wps:txbx>
+                        <w:txbxContent>
+                          <w:p/>
+                        </w:txbxContent>
+                      </wps:txbx>
+                      <wps:bodyPr rot="0" spcFirstLastPara="0" vertOverflow="overflow" horzOverflow="overflow" vert="horz" wrap="square" lIns="91440" tIns="45720" rIns="91440" bIns="45720" numCol="1" spcCol="0" rtlCol="0" fromWordArt="0" anchor="t" anchorCtr="0" forceAA="0" compatLnSpc="1">
+                        <a:prstTxWarp prst="textNoShape">
+                          <a:avLst/>
+                        </a:prstTxWarp>
+                        <a:noAutofit/>
+                      </wps:bodyPr>
+                    </wps:wsp>
+                  </a:graphicData>
+                </a:graphic>
+                <wp14:sizeRelH relativeFrom="margin">
+                  <wp14:pctWidth>0</wp14:pctWidth>
+                </wp14:sizeRelH>
+              </wp:anchor>
+            </w:drawing>
+          </mc:Choice>
+          <mc:Fallback>
+            <w:pict>
+              <v:shape w14:anchorId="20591E75" id="Text Box 3" o:spid="_x0000_s1027" type="#_x0000_t202" style="position:absolute;left:0;text-align:left;margin-left:200.9pt;margin-top:12pt;width:17.55pt;height:11.25pt;z-index:251659264;visibility:visible;mso-wrap-style:square;mso-width-percent:0;mso-wrap-distance-left:9pt;mso-wrap-distance-top:0;mso-wrap-distance-right:9pt;mso-wrap-distance-bottom:0;mso-position-horizontal:absolute;mso-position-horizontal-relative:text;mso-position-vertical:absolute;mso-position-vertical-relative:text;mso-width-percent:0;mso-width-relative:margin;v-text-anchor:top" o:gfxdata="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" filled="f" strokecolor="red" strokeweight=".5pt">
+                <v:textbox>
+                  <w:txbxContent>
+                    <w:p/>
+                  </w:txbxContent>
+                </v:textbox>
+              </v:shape>
+            </w:pict>
+          </mc:Fallback>
+        </mc:AlternateContent>
+      </w:r>
       <w:r>
         <w:rPr>
           <w:bCs/>
@@ -8433,268 +8527,299 @@
         <w:rPr>
           <w:bCs/>
         </w:rPr>
-        <w:t>, we really want to focus on lines 194 and lines 204. You may be wondering why these lines are important, let alone relevant, but this is one of the first lines that affects the outcome of the program. Specifically, the last number of this line is the one we truly care about. Increasing the last number of the line causes more of the photo to become masked out during the mildew detection process. Decreasing that number causes less of the photo to become masked out during the mildew detection process, so if you think that there’s some spots that are mildew but aren’t being picked up, or they aren’t mildew and are being picked up as well, this is the first place you want to look to adjust that outcome.</w:t>
-      </w:r>
-    </w:p>
-    <w:p>
-      <w:pPr>
-        <w:pStyle w:val="BodyText"/>
-      </w:pPr>
-      <w:r>
-        <w:rPr>
-          <w:bCs/>
-        </w:rPr>
-        <w:t>For line 204, we also want to focus primarily on the last number denoted by “threshold”. This number translates to how many circles the Laplacian of Gaussian</w:t>
-      </w:r>
-      <w:r>
-        <w:rPr>
-          <w:bCs/>
-        </w:rPr>
-        <w:t xml:space="preserve"> </w:t>
-      </w:r>
-      <w:r>
-        <w:rPr>
-          <w:bCs/>
-        </w:rPr>
-        <w:t>(LoG)</w:t>
-      </w:r>
-      <w:r>
-        <w:rPr>
-          <w:bCs/>
-        </w:rPr>
-        <w:t xml:space="preserve"> algorithm can detect based off the kernels it has used to detect key points within the masked photo</w:t>
-      </w:r>
-      <w:r>
-        <w:rPr>
-          <w:bCs/>
-        </w:rPr>
-        <w:t xml:space="preserve"> </w:t>
-      </w:r>
-      <w:r>
-        <w:rPr>
-          <w:bCs/>
-        </w:rPr>
-        <w:lastRenderedPageBreak/>
-        <w:t xml:space="preserve">(hence why line 194 is important). For more information on the </w:t>
-      </w:r>
-      <w:r>
-        <w:rPr>
-          <w:bCs/>
-        </w:rPr>
-        <w:t>LoG</w:t>
-      </w:r>
-      <w:r>
-        <w:rPr>
-          <w:bCs/>
-        </w:rPr>
-        <w:t xml:space="preserve"> Algorithm, we recommend that you look here:  </w:t>
-      </w:r>
-      <w:hyperlink r:id="rId69" w:history="1">
-        <w:r>
-          <w:rPr>
-            <w:rStyle w:val="Hyperlink"/>
-          </w:rPr>
-          <w:t>https://homepages.inf.ed.ac.uk/rbf/HIPR2/log.htm</w:t>
-        </w:r>
-      </w:hyperlink>
-      <w:r>
-        <w:t>.</w:t>
-      </w:r>
-      <w:r>
-        <w:t xml:space="preserve"> Much like that of line 194, a higher number reduces the total amount of circles that may be detected, whereas a smaller number can increase the total amount of circles that may be detected within the photo. </w:t>
-      </w:r>
-    </w:p>
-    <w:p>
-      <w:pPr>
-        <w:pStyle w:val="BodyText"/>
-      </w:pPr>
-      <w:r>
-        <w:t>So,  now you can now adjust the code to whatever seems to work best for your samples! Just keep in mind that after every time you alter a number, you must save and restart the LDA software so that the changes take effect.</w:t>
-      </w:r>
-    </w:p>
-    <w:p>
-      <w:pPr>
-        <w:pStyle w:val="BodyText"/>
-      </w:pPr>
-    </w:p>
-    <w:p>
-      <w:pPr>
-        <w:pStyle w:val="BodyText"/>
-        <w:rPr>
-          <w:bCs/>
-        </w:rPr>
-      </w:pPr>
-    </w:p>
-    <w:p>
-      <w:pPr>
-        <w:pStyle w:val="BodyText"/>
-        <w:rPr>
-          <w:bCs/>
-        </w:rPr>
-      </w:pPr>
-    </w:p>
-    <w:p>
-      <w:pPr>
-        <w:pStyle w:val="BodyText"/>
-        <w:rPr>
-          <w:bCs/>
-        </w:rPr>
-      </w:pPr>
-    </w:p>
-    <w:p>
-      <w:pPr>
-        <w:pStyle w:val="BodyText"/>
-        <w:rPr>
-          <w:bCs/>
-        </w:rPr>
-      </w:pPr>
-    </w:p>
-    <w:p>
-      <w:pPr>
-        <w:pStyle w:val="BodyText"/>
-        <w:rPr>
-          <w:bCs/>
-        </w:rPr>
-      </w:pPr>
-    </w:p>
-    <w:p>
-      <w:pPr>
-        <w:pStyle w:val="BodyText"/>
-        <w:rPr>
-          <w:bCs/>
-        </w:rPr>
-      </w:pPr>
-    </w:p>
-    <w:p>
-      <w:pPr>
-        <w:pStyle w:val="BodyText"/>
-        <w:rPr>
-          <w:bCs/>
-        </w:rPr>
-      </w:pPr>
-    </w:p>
-    <w:p>
-      <w:pPr>
-        <w:pStyle w:val="BodyText"/>
-        <w:rPr>
-          <w:bCs/>
-        </w:rPr>
-      </w:pPr>
-    </w:p>
-    <w:p>
-      <w:pPr>
-        <w:pStyle w:val="BodyText"/>
-        <w:rPr>
-          <w:bCs/>
-        </w:rPr>
-      </w:pPr>
-    </w:p>
-    <w:p>
-      <w:pPr>
-        <w:pStyle w:val="BodyText"/>
-        <w:rPr>
-          <w:bCs/>
-        </w:rPr>
-      </w:pPr>
-    </w:p>
-    <w:p>
-      <w:pPr>
-        <w:pStyle w:val="BodyText"/>
-        <w:rPr>
-          <w:bCs/>
-        </w:rPr>
-      </w:pPr>
-    </w:p>
-    <w:p>
-      <w:pPr>
-        <w:pStyle w:val="BodyText"/>
-        <w:rPr>
-          <w:bCs/>
-        </w:rPr>
-      </w:pPr>
-    </w:p>
-    <w:p>
-      <w:pPr>
-        <w:pStyle w:val="BodyText"/>
-        <w:rPr>
-          <w:bCs/>
-        </w:rPr>
-      </w:pPr>
-    </w:p>
-    <w:p>
-      <w:pPr>
-        <w:pStyle w:val="BodyText"/>
-        <w:rPr>
-          <w:bCs/>
-        </w:rPr>
-      </w:pPr>
-    </w:p>
-    <w:p>
-      <w:pPr>
-        <w:pStyle w:val="BodyText"/>
-        <w:rPr>
-          <w:bCs/>
-        </w:rPr>
-      </w:pPr>
-    </w:p>
-    <w:p>
-      <w:pPr>
-        <w:pStyle w:val="BodyText"/>
-        <w:rPr>
-          <w:bCs/>
-        </w:rPr>
-      </w:pPr>
-    </w:p>
-    <w:p>
-      <w:pPr>
-        <w:pStyle w:val="BodyText"/>
-        <w:rPr>
-          <w:bCs/>
-        </w:rPr>
-      </w:pPr>
-    </w:p>
-    <w:p>
-      <w:pPr>
-        <w:pStyle w:val="BodyText"/>
-        <w:rPr>
-          <w:bCs/>
-        </w:rPr>
-      </w:pPr>
-    </w:p>
-    <w:p>
-      <w:pPr>
-        <w:pStyle w:val="BodyText"/>
-        <w:rPr>
-          <w:bCs/>
-        </w:rPr>
-      </w:pPr>
-    </w:p>
-    <w:p>
-      <w:pPr>
-        <w:pStyle w:val="Heading1"/>
-      </w:pPr>
-      <w:bookmarkStart w:id="34" w:name="_Toc23161592"/>
-      <w:r>
-        <w:lastRenderedPageBreak/>
-        <w:t>Index</w:t>
-      </w:r>
-      <w:bookmarkEnd w:id="34"/>
-    </w:p>
-    <w:p>
-      <w:pPr>
-        <w:pStyle w:val="BodyText"/>
-        <w:rPr>
-          <w:i/>
-          <w:sz w:val="22"/>
+        <w:t>, we really want to focus on lines 194 and lines 204. You may be wondering why these lines are important, let alone relevant, but this is one of the first lines that affects the outcome of the program. Specifically, the last number of this line</w:t>
+      </w:r>
+      <w:r>
+        <w:rPr>
+          <w:bCs/>
+        </w:rPr>
+        <w:t>, within the brackets,</w:t>
+      </w:r>
+      <w:r>
+        <w:rPr>
+          <w:bCs/>
+        </w:rPr>
+        <w:t xml:space="preserve"> is the one we truly care about. Increasing the last number of the line causes more of the photo to become masked out during the mildew detection process. Decreasing that number causes less of the photo to become masked out during the mildew detection process, so if you think that there’s some spots that are mildew but aren’t being picked up, or they aren’t mildew and are being picked up as well, this is the first place you want to look to adjust that outcome.</w:t>
+      </w:r>
+    </w:p>
+    <w:p>
+      <w:pPr>
+        <w:pStyle w:val="BodyText"/>
+        <w:rPr>
+          <w:bCs/>
         </w:rPr>
         <w:sectPr>
-          <w:headerReference w:type="default" r:id="rId70"/>
+          <w:headerReference w:type="default" r:id="rId69"/>
+          <w:footerReference w:type="default" r:id="rId70"/>
           <w:type w:val="continuous"/>
           <w:pgSz w:w="12240" w:h="15840" w:code="1"/>
           <w:pgMar w:top="1800" w:right="2040" w:bottom="1440" w:left="2280" w:header="960" w:footer="960" w:gutter="0"/>
           <w:cols w:space="720"/>
         </w:sectPr>
       </w:pPr>
+      <w:r>
+        <w:rPr>
+          <w:bCs/>
+        </w:rPr>
+        <w:t>For line 204, we also want to focus primarily on the last number denoted by “threshold”. This number translates to how many circles the Laplacian of Gaussian</w:t>
+      </w:r>
+      <w:r>
+        <w:rPr>
+          <w:bCs/>
+        </w:rPr>
+        <w:t xml:space="preserve"> </w:t>
+      </w:r>
+      <w:r>
+        <w:rPr>
+          <w:bCs/>
+        </w:rPr>
+        <w:t>(LoG)</w:t>
+      </w:r>
+      <w:r>
+        <w:rPr>
+          <w:bCs/>
+        </w:rPr>
+        <w:t xml:space="preserve"> algorithm </w:t>
+      </w:r>
+    </w:p>
+    <w:p>
+      <w:pPr>
+        <w:pStyle w:val="BodyText"/>
+      </w:pPr>
+      <w:r>
+        <w:rPr>
+          <w:bCs/>
+        </w:rPr>
+        <w:lastRenderedPageBreak/>
+        <w:t>can detect based off the kernels it has used to detect key points within the masked photo</w:t>
+      </w:r>
+      <w:r>
+        <w:rPr>
+          <w:bCs/>
+        </w:rPr>
+        <w:t xml:space="preserve"> </w:t>
+      </w:r>
+      <w:r>
+        <w:rPr>
+          <w:bCs/>
+        </w:rPr>
+        <w:t xml:space="preserve">(hence why line 194 is important). For more information on the </w:t>
+      </w:r>
+      <w:r>
+        <w:rPr>
+          <w:bCs/>
+        </w:rPr>
+        <w:t>LoG</w:t>
+      </w:r>
+      <w:r>
+        <w:rPr>
+          <w:bCs/>
+        </w:rPr>
+        <w:t xml:space="preserve"> Algorithm, we recommend that you look here:  </w:t>
+      </w:r>
+      <w:hyperlink r:id="rId71" w:history="1">
+        <w:r>
+          <w:rPr>
+            <w:rStyle w:val="Hyperlink"/>
+          </w:rPr>
+          <w:t>https://homepages.inf.ed.ac.uk/rbf/HIPR2/log.htm</w:t>
+        </w:r>
+      </w:hyperlink>
+      <w:r>
+        <w:t>.</w:t>
+      </w:r>
+      <w:r>
+        <w:t xml:space="preserve"> Much like that of line 194, a higher number reduces the total amount of circles that may be detected, whereas a smaller number can increase the total amount of circles that may be detected within the photo. </w:t>
+      </w:r>
+    </w:p>
+    <w:p>
+      <w:pPr>
+        <w:pStyle w:val="BodyText"/>
+        <w:sectPr>
+          <w:type w:val="continuous"/>
+          <w:pgSz w:w="12240" w:h="15840" w:code="1"/>
+          <w:pgMar w:top="1800" w:right="2040" w:bottom="1440" w:left="2280" w:header="960" w:footer="960" w:gutter="0"/>
+          <w:cols w:space="720"/>
+        </w:sectPr>
+      </w:pPr>
+      <w:r>
+        <w:t>So,  now you can now adjust the code to whatever seems to work best for your samples! Just keep in mind that after every time you alter a number, you must save and restart the LDA software so that the changes take effect.</w:t>
+      </w:r>
+    </w:p>
+    <w:p>
+      <w:pPr>
+        <w:pStyle w:val="BodyText"/>
+      </w:pPr>
+    </w:p>
+    <w:p>
+      <w:pPr>
+        <w:pStyle w:val="BodyText"/>
+      </w:pPr>
+    </w:p>
+    <w:p>
+      <w:pPr>
+        <w:pStyle w:val="BodyText"/>
+        <w:rPr>
+          <w:bCs/>
+        </w:rPr>
+      </w:pPr>
+    </w:p>
+    <w:p>
+      <w:pPr>
+        <w:pStyle w:val="BodyText"/>
+        <w:rPr>
+          <w:bCs/>
+        </w:rPr>
+      </w:pPr>
+    </w:p>
+    <w:p>
+      <w:pPr>
+        <w:pStyle w:val="BodyText"/>
+        <w:rPr>
+          <w:bCs/>
+        </w:rPr>
+      </w:pPr>
+    </w:p>
+    <w:p>
+      <w:pPr>
+        <w:pStyle w:val="BodyText"/>
+        <w:rPr>
+          <w:bCs/>
+        </w:rPr>
+      </w:pPr>
+    </w:p>
+    <w:p>
+      <w:pPr>
+        <w:pStyle w:val="BodyText"/>
+        <w:rPr>
+          <w:bCs/>
+        </w:rPr>
+      </w:pPr>
+    </w:p>
+    <w:p>
+      <w:pPr>
+        <w:pStyle w:val="BodyText"/>
+        <w:rPr>
+          <w:bCs/>
+        </w:rPr>
+      </w:pPr>
+    </w:p>
+    <w:p>
+      <w:pPr>
+        <w:pStyle w:val="BodyText"/>
+        <w:rPr>
+          <w:bCs/>
+        </w:rPr>
+      </w:pPr>
+    </w:p>
+    <w:p>
+      <w:pPr>
+        <w:pStyle w:val="BodyText"/>
+        <w:rPr>
+          <w:bCs/>
+        </w:rPr>
+      </w:pPr>
+    </w:p>
+    <w:p>
+      <w:pPr>
+        <w:pStyle w:val="BodyText"/>
+        <w:rPr>
+          <w:bCs/>
+        </w:rPr>
+      </w:pPr>
+    </w:p>
+    <w:p>
+      <w:pPr>
+        <w:pStyle w:val="BodyText"/>
+        <w:rPr>
+          <w:bCs/>
+        </w:rPr>
+      </w:pPr>
+    </w:p>
+    <w:p>
+      <w:pPr>
+        <w:pStyle w:val="BodyText"/>
+        <w:rPr>
+          <w:bCs/>
+        </w:rPr>
+      </w:pPr>
+    </w:p>
+    <w:p>
+      <w:pPr>
+        <w:pStyle w:val="BodyText"/>
+        <w:rPr>
+          <w:bCs/>
+        </w:rPr>
+      </w:pPr>
+    </w:p>
+    <w:p>
+      <w:pPr>
+        <w:pStyle w:val="BodyText"/>
+        <w:rPr>
+          <w:bCs/>
+        </w:rPr>
+      </w:pPr>
+    </w:p>
+    <w:p>
+      <w:pPr>
+        <w:pStyle w:val="BodyText"/>
+        <w:rPr>
+          <w:bCs/>
+        </w:rPr>
+      </w:pPr>
+    </w:p>
+    <w:p>
+      <w:pPr>
+        <w:pStyle w:val="BodyText"/>
+        <w:rPr>
+          <w:bCs/>
+        </w:rPr>
+      </w:pPr>
+    </w:p>
+    <w:p>
+      <w:pPr>
+        <w:pStyle w:val="BodyText"/>
+        <w:rPr>
+          <w:bCs/>
+        </w:rPr>
+      </w:pPr>
+    </w:p>
+    <w:p>
+      <w:pPr>
+        <w:pStyle w:val="BodyText"/>
+        <w:rPr>
+          <w:bCs/>
+        </w:rPr>
+      </w:pPr>
+    </w:p>
+    <w:p>
+      <w:pPr>
+        <w:pStyle w:val="Heading1"/>
+      </w:pPr>
+      <w:bookmarkStart w:id="33" w:name="_Toc23161592"/>
+      <w:bookmarkStart w:id="34" w:name="_GoBack"/>
+      <w:bookmarkEnd w:id="34"/>
+      <w:r>
+        <w:lastRenderedPageBreak/>
+        <w:t>Index</w:t>
+      </w:r>
+      <w:bookmarkEnd w:id="33"/>
+    </w:p>
+    <w:p>
+      <w:pPr>
+        <w:pStyle w:val="BodyText"/>
+        <w:rPr>
+          <w:i/>
+          <w:sz w:val="22"/>
+        </w:rPr>
+        <w:sectPr>
+          <w:headerReference w:type="default" r:id="rId72"/>
+          <w:type w:val="continuous"/>
+          <w:pgSz w:w="12240" w:h="15840" w:code="1"/>
+          <w:pgMar w:top="1800" w:right="2040" w:bottom="1440" w:left="2280" w:header="960" w:footer="960" w:gutter="0"/>
+          <w:cols w:space="720"/>
+        </w:sectPr>
+      </w:pPr>
     </w:p>
     <w:p>
       <w:pPr>
@@ -8703,94 +8828,92 @@
           <w:rFonts w:cs="Arial"/>
         </w:rPr>
       </w:pPr>
-      <w:proofErr w:type="spellStart"/>
       <w:r>
         <w:rPr>
           <w:rFonts w:cs="Arial"/>
           <w:sz w:val="22"/>
         </w:rPr>
-        <w:t>cmd</w:t>
-      </w:r>
-      <w:proofErr w:type="spellEnd"/>
-      <w:r>
+        <w:t xml:space="preserve">cmd – 3  </w:t>
+      </w:r>
+    </w:p>
+    <w:p>
+      <w:pPr>
+        <w:pStyle w:val="BodyText"/>
         <w:rPr>
           <w:rFonts w:cs="Arial"/>
           <w:sz w:val="22"/>
         </w:rPr>
-        <w:t xml:space="preserve"> – 3  </w:t>
-      </w:r>
-    </w:p>
-    <w:p>
-      <w:pPr>
-        <w:pStyle w:val="BodyText"/>
+      </w:pPr>
+      <w:r>
         <w:rPr>
           <w:rFonts w:cs="Arial"/>
           <w:sz w:val="22"/>
         </w:rPr>
-      </w:pPr>
-      <w:r>
+        <w:t>date – 9, 13, 14, 15, 17, 20</w:t>
+      </w:r>
+    </w:p>
+    <w:p>
+      <w:pPr>
+        <w:pStyle w:val="BodyText"/>
         <w:rPr>
           <w:rFonts w:cs="Arial"/>
           <w:sz w:val="22"/>
         </w:rPr>
-        <w:t>date – 9, 13, 14, 15, 17, 20</w:t>
-      </w:r>
-    </w:p>
-    <w:p>
-      <w:pPr>
-        <w:pStyle w:val="BodyText"/>
+      </w:pPr>
+      <w:r>
         <w:rPr>
           <w:rFonts w:cs="Arial"/>
           <w:sz w:val="22"/>
         </w:rPr>
-      </w:pPr>
-      <w:r>
+        <w:t>date picker – 13</w:t>
+      </w:r>
+    </w:p>
+    <w:p>
+      <w:pPr>
+        <w:pStyle w:val="BodyText"/>
         <w:rPr>
           <w:rFonts w:cs="Arial"/>
           <w:sz w:val="22"/>
         </w:rPr>
-        <w:t>date picker – 13</w:t>
-      </w:r>
-    </w:p>
-    <w:p>
-      <w:pPr>
-        <w:pStyle w:val="BodyText"/>
+      </w:pPr>
+      <w:r>
         <w:rPr>
           <w:rFonts w:cs="Arial"/>
           <w:sz w:val="22"/>
         </w:rPr>
-      </w:pPr>
-      <w:r>
+        <w:t>folder – 4, 7, 8, 9, 10, 11, 12, 13, 14, 15, 20</w:t>
+      </w:r>
+    </w:p>
+    <w:p>
+      <w:pPr>
+        <w:pStyle w:val="BodyText"/>
         <w:rPr>
           <w:rFonts w:cs="Arial"/>
           <w:sz w:val="22"/>
         </w:rPr>
-        <w:t>folder – 4, 7, 8, 9, 10, 11, 12, 13, 14, 15, 20</w:t>
-      </w:r>
-    </w:p>
-    <w:p>
-      <w:pPr>
-        <w:pStyle w:val="BodyText"/>
+      </w:pPr>
+      <w:r>
         <w:rPr>
           <w:rFonts w:cs="Arial"/>
           <w:sz w:val="22"/>
         </w:rPr>
-      </w:pPr>
-      <w:proofErr w:type="spellStart"/>
-      <w:r>
+        <w:t>gui – 8, 12, 13, 14 ,15, 17, 18</w:t>
+      </w:r>
+    </w:p>
+    <w:p>
+      <w:pPr>
+        <w:pStyle w:val="BodyText"/>
         <w:rPr>
           <w:rFonts w:cs="Arial"/>
           <w:sz w:val="22"/>
         </w:rPr>
-        <w:t>gui</w:t>
-      </w:r>
-      <w:proofErr w:type="spellEnd"/>
+      </w:pPr>
       <w:r>
         <w:rPr>
           <w:rFonts w:cs="Arial"/>
           <w:sz w:val="22"/>
         </w:rPr>
-        <w:t xml:space="preserve"> – 8, 12, 13, 14 ,15, 17, 18</w:t>
+        <w:t xml:space="preserve">ide – 22, </w:t>
       </w:r>
     </w:p>
     <w:p>
@@ -8806,7 +8929,7 @@
           <w:rFonts w:cs="Arial"/>
           <w:sz w:val="22"/>
         </w:rPr>
-        <w:t xml:space="preserve">ide – 22, </w:t>
+        <w:t>install – 1, 2, 3, 4, 5, 6, 11</w:t>
       </w:r>
     </w:p>
     <w:p>
@@ -8822,96 +8945,115 @@
           <w:rFonts w:cs="Arial"/>
           <w:sz w:val="22"/>
         </w:rPr>
-        <w:t>install – 1, 2, 3, 4, 5, 6, 11</w:t>
-      </w:r>
-    </w:p>
-    <w:p>
-      <w:pPr>
-        <w:pStyle w:val="BodyText"/>
+        <w:t>log –</w:t>
+      </w:r>
+      <w:r>
         <w:rPr>
           <w:rFonts w:cs="Arial"/>
           <w:sz w:val="22"/>
         </w:rPr>
-      </w:pPr>
+        <w:t xml:space="preserve"> 6,</w:t>
+      </w:r>
       <w:r>
         <w:rPr>
           <w:rFonts w:cs="Arial"/>
           <w:sz w:val="22"/>
         </w:rPr>
-        <w:t>log –</w:t>
-      </w:r>
-      <w:r>
+        <w:t xml:space="preserve"> 22, 23</w:t>
+      </w:r>
+    </w:p>
+    <w:p>
+      <w:pPr>
+        <w:pStyle w:val="BodyText"/>
         <w:rPr>
           <w:rFonts w:cs="Arial"/>
           <w:sz w:val="22"/>
         </w:rPr>
-        <w:t xml:space="preserve"> 6,</w:t>
-      </w:r>
+      </w:pPr>
       <w:r>
         <w:rPr>
           <w:rFonts w:cs="Arial"/>
           <w:sz w:val="22"/>
         </w:rPr>
-        <w:t xml:space="preserve"> 22, 23</w:t>
-      </w:r>
-    </w:p>
-    <w:p>
-      <w:pPr>
-        <w:pStyle w:val="BodyText"/>
+        <w:t>lda</w:t>
+      </w:r>
+      <w:r>
         <w:rPr>
           <w:rFonts w:cs="Arial"/>
           <w:sz w:val="22"/>
         </w:rPr>
-      </w:pPr>
-      <w:proofErr w:type="spellStart"/>
+        <w:t xml:space="preserve"> – 3, 5, 6, 8, 11, 12, 13, </w:t>
+      </w:r>
       <w:r>
         <w:rPr>
           <w:rFonts w:cs="Arial"/>
           <w:sz w:val="22"/>
         </w:rPr>
-        <w:t>lda</w:t>
-      </w:r>
-      <w:proofErr w:type="spellEnd"/>
+        <w:t xml:space="preserve">14, </w:t>
+      </w:r>
       <w:r>
         <w:rPr>
           <w:rFonts w:cs="Arial"/>
           <w:sz w:val="22"/>
         </w:rPr>
-        <w:t xml:space="preserve"> – 3, 5, 6, 8, 11, 12, 13, </w:t>
+        <w:t>1</w:t>
       </w:r>
       <w:r>
         <w:rPr>
           <w:rFonts w:cs="Arial"/>
           <w:sz w:val="22"/>
         </w:rPr>
-        <w:t xml:space="preserve">14, </w:t>
+        <w:t>9</w:t>
       </w:r>
       <w:r>
         <w:rPr>
           <w:rFonts w:cs="Arial"/>
           <w:sz w:val="22"/>
         </w:rPr>
-        <w:t>1</w:t>
+        <w:t>,</w:t>
       </w:r>
       <w:r>
         <w:rPr>
           <w:rFonts w:cs="Arial"/>
           <w:sz w:val="22"/>
         </w:rPr>
-        <w:t>9</w:t>
+        <w:t xml:space="preserve"> </w:t>
       </w:r>
       <w:r>
         <w:rPr>
           <w:rFonts w:cs="Arial"/>
           <w:sz w:val="22"/>
         </w:rPr>
-        <w:t>,</w:t>
+        <w:t xml:space="preserve">21, </w:t>
       </w:r>
       <w:r>
         <w:rPr>
           <w:rFonts w:cs="Arial"/>
           <w:sz w:val="22"/>
         </w:rPr>
+        <w:t>23</w:t>
+      </w:r>
+    </w:p>
+    <w:p>
+      <w:pPr>
+        <w:pStyle w:val="BodyText"/>
+        <w:rPr>
+          <w:rFonts w:cs="Arial"/>
+          <w:sz w:val="22"/>
+        </w:rPr>
+      </w:pPr>
+      <w:r>
+        <w:rPr>
+          <w:rFonts w:cs="Arial"/>
+          <w:sz w:val="22"/>
+        </w:rPr>
+        <w:t>leaf</w:t>
+      </w:r>
+      <w:r>
+        <w:rPr>
+          <w:rFonts w:cs="Arial"/>
+          <w:sz w:val="22"/>
+        </w:rPr>
         <w:t xml:space="preserve"> </w:t>
       </w:r>
       <w:r>
@@ -8919,65 +9061,65 @@
           <w:rFonts w:cs="Arial"/>
           <w:sz w:val="22"/>
         </w:rPr>
-        <w:t xml:space="preserve">21, </w:t>
+        <w:t>d</w:t>
       </w:r>
       <w:r>
         <w:rPr>
           <w:rFonts w:cs="Arial"/>
           <w:sz w:val="22"/>
         </w:rPr>
-        <w:t>23</w:t>
-      </w:r>
-    </w:p>
-    <w:p>
-      <w:pPr>
-        <w:pStyle w:val="BodyText"/>
+        <w:t xml:space="preserve">isk </w:t>
+      </w:r>
+      <w:r>
         <w:rPr>
           <w:rFonts w:cs="Arial"/>
           <w:sz w:val="22"/>
         </w:rPr>
-      </w:pPr>
+        <w:t>a</w:t>
+      </w:r>
       <w:r>
         <w:rPr>
           <w:rFonts w:cs="Arial"/>
           <w:sz w:val="22"/>
         </w:rPr>
-        <w:t>leaf</w:t>
-      </w:r>
-      <w:r>
+        <w:t>nalyzer – 1, 3, 6, 8, 10, 11, 12, 13</w:t>
+      </w:r>
+    </w:p>
+    <w:p>
+      <w:pPr>
+        <w:pStyle w:val="BodyText"/>
         <w:rPr>
           <w:rFonts w:cs="Arial"/>
           <w:sz w:val="22"/>
         </w:rPr>
-        <w:t xml:space="preserve"> </w:t>
-      </w:r>
+      </w:pPr>
       <w:r>
         <w:rPr>
           <w:rFonts w:cs="Arial"/>
           <w:sz w:val="22"/>
         </w:rPr>
-        <w:t>d</w:t>
+        <w:t>o</w:t>
       </w:r>
       <w:r>
         <w:rPr>
           <w:rFonts w:cs="Arial"/>
           <w:sz w:val="22"/>
         </w:rPr>
-        <w:t xml:space="preserve">isk </w:t>
+        <w:t>pen</w:t>
       </w:r>
       <w:r>
         <w:rPr>
           <w:rFonts w:cs="Arial"/>
           <w:sz w:val="22"/>
         </w:rPr>
-        <w:t>a</w:t>
+        <w:t>cv</w:t>
       </w:r>
       <w:r>
         <w:rPr>
           <w:rFonts w:cs="Arial"/>
           <w:sz w:val="22"/>
         </w:rPr>
-        <w:t>nalyzer – 1, 3, 6, 8, 10, 11, 12, 13</w:t>
+        <w:t xml:space="preserve"> – 5, 6</w:t>
       </w:r>
     </w:p>
     <w:p>
@@ -8988,7 +9130,6 @@
           <w:sz w:val="22"/>
         </w:rPr>
       </w:pPr>
-      <w:proofErr w:type="spellStart"/>
       <w:r>
         <w:rPr>
           <w:rFonts w:cs="Arial"/>
@@ -9008,15 +9149,14 @@
           <w:rFonts w:cs="Arial"/>
           <w:sz w:val="22"/>
         </w:rPr>
-        <w:t>cv</w:t>
-      </w:r>
-      <w:proofErr w:type="spellEnd"/>
+        <w:t xml:space="preserve">pyxl </w:t>
+      </w:r>
       <w:r>
         <w:rPr>
           <w:rFonts w:cs="Arial"/>
           <w:sz w:val="22"/>
         </w:rPr>
-        <w:t xml:space="preserve"> – 5, 6</w:t>
+        <w:t>– 3, 4, 5, 6</w:t>
       </w:r>
     </w:p>
     <w:p>
@@ -9032,60 +9172,62 @@
           <w:rFonts w:cs="Arial"/>
           <w:sz w:val="22"/>
         </w:rPr>
-        <w:t>o</w:t>
-      </w:r>
-      <w:r>
+        <w:t>path – 1, 4</w:t>
+      </w:r>
+    </w:p>
+    <w:p>
+      <w:pPr>
+        <w:pStyle w:val="BodyText"/>
         <w:rPr>
           <w:rFonts w:cs="Arial"/>
           <w:sz w:val="22"/>
         </w:rPr>
-        <w:t>pen</w:t>
-      </w:r>
+      </w:pPr>
       <w:r>
         <w:rPr>
           <w:rFonts w:cs="Arial"/>
           <w:sz w:val="22"/>
         </w:rPr>
-        <w:t xml:space="preserve">pyxl </w:t>
-      </w:r>
-      <w:r>
+        <w:t>photos – 5, 6, 10, 12, 13, 14</w:t>
+      </w:r>
+    </w:p>
+    <w:p>
+      <w:pPr>
+        <w:pStyle w:val="BodyText"/>
         <w:rPr>
           <w:rFonts w:cs="Arial"/>
           <w:sz w:val="22"/>
         </w:rPr>
-        <w:t>– 3, 4, 5, 6</w:t>
-      </w:r>
-    </w:p>
-    <w:p>
-      <w:pPr>
-        <w:pStyle w:val="BodyText"/>
+      </w:pPr>
+      <w:r>
         <w:rPr>
           <w:rFonts w:cs="Arial"/>
           <w:sz w:val="22"/>
         </w:rPr>
-      </w:pPr>
-      <w:r>
+        <w:t>picture number – 13, 17, 20</w:t>
+      </w:r>
+    </w:p>
+    <w:p>
+      <w:pPr>
+        <w:pStyle w:val="BodyText"/>
         <w:rPr>
           <w:rFonts w:cs="Arial"/>
           <w:sz w:val="22"/>
         </w:rPr>
-        <w:t>path – 1, 4</w:t>
-      </w:r>
-    </w:p>
-    <w:p>
-      <w:pPr>
-        <w:pStyle w:val="BodyText"/>
+      </w:pPr>
+      <w:r>
         <w:rPr>
           <w:rFonts w:cs="Arial"/>
           <w:sz w:val="22"/>
         </w:rPr>
-      </w:pPr>
+        <w:t>p</w:t>
+      </w:r>
       <w:r>
         <w:rPr>
           <w:rFonts w:cs="Arial"/>
           <w:sz w:val="22"/>
         </w:rPr>
-        <w:t>photos – 5, 6, 10, 12, 13, 14</w:t>
+        <w:t>ython – 1, 2 , 4, 8, 11</w:t>
       </w:r>
     </w:p>
     <w:p>
@@ -9101,7 +9243,7 @@
           <w:rFonts w:cs="Arial"/>
           <w:sz w:val="22"/>
         </w:rPr>
-        <w:t>picture number – 13, 17, 20</w:t>
+        <w:t>ratio – 5, 17, 20</w:t>
       </w:r>
     </w:p>
     <w:p>
@@ -9117,46 +9259,44 @@
           <w:rFonts w:cs="Arial"/>
           <w:sz w:val="22"/>
         </w:rPr>
-        <w:t>p</w:t>
-      </w:r>
-      <w:r>
+        <w:t>row – 20</w:t>
+      </w:r>
+    </w:p>
+    <w:p>
+      <w:pPr>
+        <w:pStyle w:val="BodyText"/>
         <w:rPr>
           <w:rFonts w:cs="Arial"/>
           <w:sz w:val="22"/>
         </w:rPr>
-        <w:t>ython – 1, 2 , 4, 8, 11</w:t>
-      </w:r>
-    </w:p>
-    <w:p>
-      <w:pPr>
-        <w:pStyle w:val="BodyText"/>
+      </w:pPr>
+      <w:r>
         <w:rPr>
           <w:rFonts w:cs="Arial"/>
           <w:sz w:val="22"/>
         </w:rPr>
-      </w:pPr>
+        <w:t>s</w:t>
+      </w:r>
       <w:r>
         <w:rPr>
           <w:rFonts w:cs="Arial"/>
           <w:sz w:val="22"/>
         </w:rPr>
-        <w:t>ratio – 5, 17, 20</w:t>
-      </w:r>
-    </w:p>
-    <w:p>
-      <w:pPr>
-        <w:pStyle w:val="BodyText"/>
+        <w:t>cikit-</w:t>
+      </w:r>
+      <w:r>
         <w:rPr>
           <w:rFonts w:cs="Arial"/>
           <w:sz w:val="22"/>
         </w:rPr>
-      </w:pPr>
+        <w:t xml:space="preserve">image – </w:t>
+      </w:r>
       <w:r>
         <w:rPr>
           <w:rFonts w:cs="Arial"/>
           <w:sz w:val="22"/>
         </w:rPr>
-        <w:t>row – 20</w:t>
+        <w:t>6</w:t>
       </w:r>
     </w:p>
     <w:p>
@@ -9172,53 +9312,7 @@
           <w:rFonts w:cs="Arial"/>
           <w:sz w:val="22"/>
         </w:rPr>
-        <w:t>s</w:t>
-      </w:r>
-      <w:r>
-        <w:rPr>
-          <w:rFonts w:cs="Arial"/>
-          <w:sz w:val="22"/>
-        </w:rPr>
-        <w:t>cikit-</w:t>
-      </w:r>
-      <w:r>
-        <w:rPr>
-          <w:rFonts w:cs="Arial"/>
-          <w:sz w:val="22"/>
-        </w:rPr>
-        <w:t xml:space="preserve">image – </w:t>
-      </w:r>
-      <w:r>
-        <w:rPr>
-          <w:rFonts w:cs="Arial"/>
-          <w:sz w:val="22"/>
-        </w:rPr>
-        <w:t>6</w:t>
-      </w:r>
-    </w:p>
-    <w:p>
-      <w:pPr>
-        <w:pStyle w:val="BodyText"/>
-        <w:rPr>
-          <w:rFonts w:cs="Arial"/>
-          <w:sz w:val="22"/>
-        </w:rPr>
-      </w:pPr>
-      <w:proofErr w:type="spellStart"/>
-      <w:r>
-        <w:rPr>
-          <w:rFonts w:cs="Arial"/>
-          <w:sz w:val="22"/>
-        </w:rPr>
-        <w:t>scipy</w:t>
-      </w:r>
-      <w:proofErr w:type="spellEnd"/>
-      <w:r>
-        <w:rPr>
-          <w:rFonts w:cs="Arial"/>
-          <w:sz w:val="22"/>
-        </w:rPr>
-        <w:t xml:space="preserve"> - 6</w:t>
+        <w:t>scipy - 6</w:t>
       </w:r>
     </w:p>
     <w:p>
@@ -9286,7 +9380,7 @@
       <w:pPr>
         <w:pStyle w:val="BodyText"/>
         <w:sectPr>
-          <w:headerReference w:type="default" r:id="rId71"/>
+          <w:headerReference w:type="default" r:id="rId73"/>
           <w:type w:val="continuous"/>
           <w:pgSz w:w="12240" w:h="15840" w:code="1"/>
           <w:pgMar w:top="1800" w:right="2040" w:bottom="1440" w:left="2280" w:header="960" w:footer="960" w:gutter="0"/>
@@ -9312,9 +9406,9 @@
       </w:pPr>
     </w:p>
     <w:sectPr>
-      <w:headerReference w:type="default" r:id="rId72"/>
-      <w:footerReference w:type="default" r:id="rId73"/>
-      <w:headerReference w:type="first" r:id="rId74"/>
+      <w:headerReference w:type="default" r:id="rId74"/>
+      <w:footerReference w:type="default" r:id="rId75"/>
+      <w:headerReference w:type="first" r:id="rId76"/>
       <w:type w:val="continuous"/>
       <w:pgSz w:w="12240" w:h="15840" w:code="1"/>
       <w:pgMar w:top="1800" w:right="1195" w:bottom="1440" w:left="3355" w:header="720" w:footer="720" w:gutter="0"/>
@@ -9476,6 +9570,47 @@
   <w:p>
     <w:pPr>
       <w:pStyle w:val="Footer"/>
+    </w:pPr>
+    <w:r>
+      <w:rPr>
+        <w:rStyle w:val="PageNumber"/>
+      </w:rPr>
+      <w:fldChar w:fldCharType="begin"/>
+    </w:r>
+    <w:r>
+      <w:rPr>
+        <w:rStyle w:val="PageNumber"/>
+      </w:rPr>
+      <w:instrText xml:space="preserve"> PAGE </w:instrText>
+    </w:r>
+    <w:r>
+      <w:rPr>
+        <w:rStyle w:val="PageNumber"/>
+      </w:rPr>
+      <w:fldChar w:fldCharType="separate"/>
+    </w:r>
+    <w:r>
+      <w:rPr>
+        <w:rStyle w:val="PageNumber"/>
+        <w:noProof/>
+      </w:rPr>
+      <w:t>1</w:t>
+    </w:r>
+    <w:r>
+      <w:rPr>
+        <w:rStyle w:val="PageNumber"/>
+      </w:rPr>
+      <w:fldChar w:fldCharType="end"/>
+    </w:r>
+  </w:p>
+</w:ftr>
+</file>
+
+<file path=word/footer8.xml><?xml version="1.0" encoding="utf-8"?>
+<w:ftr xmlns:wpc="http://schemas.microsoft.com/office/word/2010/wordprocessingCanvas" xmlns:cx="http://schemas.microsoft.com/office/drawing/2014/chartex" xmlns:cx1="http://schemas.microsoft.com/office/drawing/2015/9/8/chartex" xmlns:cx2="http://schemas.microsoft.com/office/drawing/2015/10/21/chartex" xmlns:cx3="http://schemas.microsoft.com/office/drawing/2016/5/9/chartex" xmlns:cx4="http://schemas.microsoft.com/office/drawing/2016/5/10/chartex" xmlns:cx5="http://schemas.microsoft.com/office/drawing/2016/5/11/chartex" xmlns:cx6="http://schemas.microsoft.com/office/drawing/2016/5/12/chartex" xmlns:cx7="http://schemas.microsoft.com/office/drawing/2016/5/13/chartex" xmlns:cx8="http://schemas.microsoft.com/office/drawing/2016/5/14/chartex" xmlns:mc="http://schemas.openxmlformats.org/markup-compatibility/2006" xmlns:aink="http://schemas.microsoft.com/office/drawing/2016/ink" xmlns:am3d="http://schemas.microsoft.com/office/drawing/2017/model3d" xmlns:o="urn:schemas-microsoft-com:office:office" xmlns:r="http://schemas.openxmlformats.org/officeDocument/2006/relationships" xmlns:m="http://schemas.openxmlformats.org/officeDocument/2006/math" xmlns:v="urn:schemas-microsoft-com:vml" xmlns:wp14="http://schemas.microsoft.com/office/word/2010/wordprocessingDrawing" xmlns:wp="http://schemas.openxmlformats.org/drawingml/2006/wordprocessingDrawing" xmlns:w10="urn:schemas-microsoft-com:office:word" xmlns:w="http://schemas.openxmlformats.org/wordprocessingml/2006/main" xmlns:w14="http://schemas.microsoft.com/office/word/2010/wordml" xmlns:w15="http://schemas.microsoft.com/office/word/2012/wordml" xmlns:w16cid="http://schemas.microsoft.com/office/word/2016/wordml/cid" xmlns:w16se="http://schemas.microsoft.com/office/word/2015/wordml/symex" xmlns:wpg="http://schemas.microsoft.com/office/word/2010/wordprocessingGroup" xmlns:wpi="http://schemas.microsoft.com/office/word/2010/wordprocessingInk" xmlns:wne="http://schemas.microsoft.com/office/word/2006/wordml" xmlns:wps="http://schemas.microsoft.com/office/word/2010/wordprocessingShape" mc:Ignorable="w14 w15 w16se w16cid wp14">
+  <w:p>
+    <w:pPr>
+      <w:pStyle w:val="Footer"/>
       <w:framePr w:wrap="notBeside" w:vAnchor="text" w:hAnchor="margin" w:xAlign="center" w:y="1"/>
       <w:rPr>
         <w:rStyle w:val="PageNumber"/>
@@ -9592,7 +9727,7 @@
       <w:pStyle w:val="Header"/>
     </w:pPr>
     <w:r>
-      <w:t>Index</w:t>
+      <w:t>A Quick look at the code</w:t>
     </w:r>
   </w:p>
   <w:p>
@@ -9647,6 +9782,34 @@
     <w:pPr>
       <w:pStyle w:val="Header"/>
     </w:pPr>
+    <w:r>
+      <w:t>Index</w:t>
+    </w:r>
+  </w:p>
+  <w:p>
+    <w:pPr>
+      <w:pStyle w:val="Header"/>
+    </w:pPr>
+  </w:p>
+  <w:p>
+    <w:pPr>
+      <w:pStyle w:val="Header"/>
+    </w:pPr>
+  </w:p>
+  <w:p>
+    <w:pPr>
+      <w:pStyle w:val="Header"/>
+    </w:pPr>
+  </w:p>
+</w:hdr>
+</file>
+
+<file path=word/header14.xml><?xml version="1.0" encoding="utf-8"?>
+<w:hdr xmlns:wpc="http://schemas.microsoft.com/office/word/2010/wordprocessingCanvas" xmlns:cx="http://schemas.microsoft.com/office/drawing/2014/chartex" xmlns:cx1="http://schemas.microsoft.com/office/drawing/2015/9/8/chartex" xmlns:cx2="http://schemas.microsoft.com/office/drawing/2015/10/21/chartex" xmlns:cx3="http://schemas.microsoft.com/office/drawing/2016/5/9/chartex" xmlns:cx4="http://schemas.microsoft.com/office/drawing/2016/5/10/chartex" xmlns:cx5="http://schemas.microsoft.com/office/drawing/2016/5/11/chartex" xmlns:cx6="http://schemas.microsoft.com/office/drawing/2016/5/12/chartex" xmlns:cx7="http://schemas.microsoft.com/office/drawing/2016/5/13/chartex" xmlns:cx8="http://schemas.microsoft.com/office/drawing/2016/5/14/chartex" xmlns:mc="http://schemas.openxmlformats.org/markup-compatibility/2006" xmlns:aink="http://schemas.microsoft.com/office/drawing/2016/ink" xmlns:am3d="http://schemas.microsoft.com/office/drawing/2017/model3d" xmlns:o="urn:schemas-microsoft-com:office:office" xmlns:r="http://schemas.openxmlformats.org/officeDocument/2006/relationships" xmlns:m="http://schemas.openxmlformats.org/officeDocument/2006/math" xmlns:v="urn:schemas-microsoft-com:vml" xmlns:wp14="http://schemas.microsoft.com/office/word/2010/wordprocessingDrawing" xmlns:wp="http://schemas.openxmlformats.org/drawingml/2006/wordprocessingDrawing" xmlns:w10="urn:schemas-microsoft-com:office:word" xmlns:w="http://schemas.openxmlformats.org/wordprocessingml/2006/main" xmlns:w14="http://schemas.microsoft.com/office/word/2010/wordml" xmlns:w15="http://schemas.microsoft.com/office/word/2012/wordml" xmlns:w16cid="http://schemas.microsoft.com/office/word/2016/wordml/cid" xmlns:w16se="http://schemas.microsoft.com/office/word/2015/wordml/symex" xmlns:wpg="http://schemas.microsoft.com/office/word/2010/wordprocessingGroup" xmlns:wpi="http://schemas.microsoft.com/office/word/2010/wordprocessingInk" xmlns:wne="http://schemas.microsoft.com/office/word/2006/wordml" xmlns:wps="http://schemas.microsoft.com/office/word/2010/wordprocessingShape" mc:Ignorable="w14 w15 w16se w16cid wp14">
+  <w:p>
+    <w:pPr>
+      <w:pStyle w:val="Header"/>
+    </w:pPr>
   </w:p>
   <w:p/>
   <w:p/>
@@ -9656,7 +9819,7 @@
 </w:hdr>
 </file>
 
-<file path=word/header14.xml><?xml version="1.0" encoding="utf-8"?>
+<file path=word/header15.xml><?xml version="1.0" encoding="utf-8"?>
 <w:hdr xmlns:wpc="http://schemas.microsoft.com/office/word/2010/wordprocessingCanvas" xmlns:cx="http://schemas.microsoft.com/office/drawing/2014/chartex" xmlns:cx1="http://schemas.microsoft.com/office/drawing/2015/9/8/chartex" xmlns:cx2="http://schemas.microsoft.com/office/drawing/2015/10/21/chartex" xmlns:cx3="http://schemas.microsoft.com/office/drawing/2016/5/9/chartex" xmlns:cx4="http://schemas.microsoft.com/office/drawing/2016/5/10/chartex" xmlns:cx5="http://schemas.microsoft.com/office/drawing/2016/5/11/chartex" xmlns:cx6="http://schemas.microsoft.com/office/drawing/2016/5/12/chartex" xmlns:cx7="http://schemas.microsoft.com/office/drawing/2016/5/13/chartex" xmlns:cx8="http://schemas.microsoft.com/office/drawing/2016/5/14/chartex" xmlns:mc="http://schemas.openxmlformats.org/markup-compatibility/2006" xmlns:aink="http://schemas.microsoft.com/office/drawing/2016/ink" xmlns:am3d="http://schemas.microsoft.com/office/drawing/2017/model3d" xmlns:o="urn:schemas-microsoft-com:office:office" xmlns:r="http://schemas.openxmlformats.org/officeDocument/2006/relationships" xmlns:m="http://schemas.openxmlformats.org/officeDocument/2006/math" xmlns:v="urn:schemas-microsoft-com:vml" xmlns:wp14="http://schemas.microsoft.com/office/word/2010/wordprocessingDrawing" xmlns:wp="http://schemas.openxmlformats.org/drawingml/2006/wordprocessingDrawing" xmlns:w10="urn:schemas-microsoft-com:office:word" xmlns:w="http://schemas.openxmlformats.org/wordprocessingml/2006/main" xmlns:w14="http://schemas.microsoft.com/office/word/2010/wordml" xmlns:w15="http://schemas.microsoft.com/office/word/2012/wordml" xmlns:w16cid="http://schemas.microsoft.com/office/word/2016/wordml/cid" xmlns:w16se="http://schemas.microsoft.com/office/word/2015/wordml/symex" xmlns:wpg="http://schemas.microsoft.com/office/word/2010/wordprocessingGroup" xmlns:wpi="http://schemas.microsoft.com/office/word/2010/wordprocessingInk" xmlns:wne="http://schemas.microsoft.com/office/word/2006/wordml" xmlns:wps="http://schemas.microsoft.com/office/word/2010/wordprocessingShape" mc:Ignorable="w14 w15 w16se w16cid wp14">
   <w:p>
     <w:pPr>
@@ -11739,7 +11902,7 @@
     </w:rPrDefault>
     <w:pPrDefault/>
   </w:docDefaults>
-  <w:latentStyles w:defLockedState="0" w:defUIPriority="99" w:defSemiHidden="0" w:defUnhideWhenUsed="0" w:defQFormat="0" w:count="377">
+  <w:latentStyles w:defLockedState="0" w:defUIPriority="99" w:defSemiHidden="0" w:defUnhideWhenUsed="0" w:defQFormat="0" w:count="376">
     <w:lsdException w:name="Normal" w:uiPriority="0" w:qFormat="1"/>
     <w:lsdException w:name="heading 1" w:uiPriority="0" w:qFormat="1"/>
     <w:lsdException w:name="heading 2" w:uiPriority="0" w:qFormat="1"/>
@@ -12116,7 +12279,6 @@
     <w:lsdException w:name="Hashtag" w:semiHidden="1" w:unhideWhenUsed="1"/>
     <w:lsdException w:name="Unresolved Mention" w:semiHidden="1" w:unhideWhenUsed="1"/>
     <w:lsdException w:name="Smart Link" w:semiHidden="1" w:unhideWhenUsed="1"/>
-    <w:lsdException w:name="Smart Link Error" w:semiHidden="1" w:unhideWhenUsed="1"/>
   </w:latentStyles>
   <w:style w:type="paragraph" w:default="1" w:styleId="Normal">
     <w:name w:val="Normal"/>
@@ -13484,7 +13646,7 @@
 </file>
 
 <file path=customXml/itemProps1.xml><?xml version="1.0" encoding="utf-8"?>
-<ds:datastoreItem xmlns:ds="http://schemas.openxmlformats.org/officeDocument/2006/customXml" ds:itemID="{359098F5-0ACF-4797-BCBF-C23C17DEBD1E}">
+<ds:datastoreItem xmlns:ds="http://schemas.openxmlformats.org/officeDocument/2006/customXml" ds:itemID="{C08B0019-2EBD-4286-B97B-3720CBF421A6}">
   <ds:schemaRefs>
     <ds:schemaRef ds:uri="http://schemas.openxmlformats.org/officeDocument/2006/bibliography"/>
   </ds:schemaRefs>

</xml_diff>